<commit_message>
General description of SCO done, updated flowchart, dying inside
</commit_message>
<xml_diff>
--- a/Dokumentácia.docx
+++ b/Dokumentácia.docx
@@ -455,7 +455,7 @@
           <w:r>
             <w:fldChar w:fldCharType="separate"/>
           </w:r>
-          <w:hyperlink w:anchor="_Toc121509996" w:history="1">
+          <w:hyperlink w:anchor="_Toc121574403" w:history="1">
             <w:r>
               <w:rPr>
                 <w:rStyle w:val="Hypertextovprepojenie"/>
@@ -482,7 +482,7 @@
                 <w:noProof/>
                 <w:webHidden/>
               </w:rPr>
-              <w:instrText xml:space="preserve"> PAGEREF _Toc121509996 \h </w:instrText>
+              <w:instrText xml:space="preserve"> PAGEREF _Toc121574403 \h </w:instrText>
             </w:r>
             <w:r>
               <w:rPr>
@@ -517,7 +517,6 @@
           <w:pPr>
             <w:pStyle w:val="Obsah2"/>
             <w:tabs>
-              <w:tab w:val="left" w:pos="660"/>
               <w:tab w:val="right" w:leader="dot" w:pos="9062"/>
             </w:tabs>
             <w:rPr>
@@ -526,110 +525,7 @@
               <w:sz w:val="22"/>
             </w:rPr>
           </w:pPr>
-          <w:hyperlink w:anchor="_Toc121509997" w:history="1">
-            <w:r>
-              <w:rPr>
-                <w:rStyle w:val="Hypertextovprepojenie"/>
-                <w:rFonts w:ascii="Symbol" w:hAnsi="Symbol"/>
-                <w:noProof/>
-              </w:rPr>
-              <w:t></w:t>
-            </w:r>
-            <w:r>
-              <w:rPr>
-                <w:rFonts w:cstheme="minorBidi"/>
-                <w:noProof/>
-                <w:sz w:val="22"/>
-              </w:rPr>
-              <w:tab/>
-            </w:r>
-            <w:r>
-              <w:rPr>
-                <w:rStyle w:val="Hypertextovprepojenie"/>
-                <w:noProof/>
-              </w:rPr>
-              <w:t>Postup hlavnej časti algoritmu</w:t>
-            </w:r>
-            <w:r>
-              <w:rPr>
-                <w:noProof/>
-                <w:webHidden/>
-              </w:rPr>
-              <w:tab/>
-            </w:r>
-            <w:r>
-              <w:rPr>
-                <w:noProof/>
-                <w:webHidden/>
-              </w:rPr>
-              <w:fldChar w:fldCharType="begin"/>
-            </w:r>
-            <w:r>
-              <w:rPr>
-                <w:noProof/>
-                <w:webHidden/>
-              </w:rPr>
-              <w:instrText xml:space="preserve"> PAGEREF _Toc121509997 \h </w:instrText>
-            </w:r>
-            <w:r>
-              <w:rPr>
-                <w:noProof/>
-                <w:webHidden/>
-              </w:rPr>
-            </w:r>
-            <w:r>
-              <w:rPr>
-                <w:noProof/>
-                <w:webHidden/>
-              </w:rPr>
-              <w:fldChar w:fldCharType="separate"/>
-            </w:r>
-            <w:r>
-              <w:rPr>
-                <w:noProof/>
-                <w:webHidden/>
-              </w:rPr>
-              <w:t>4</w:t>
-            </w:r>
-            <w:r>
-              <w:rPr>
-                <w:noProof/>
-                <w:webHidden/>
-              </w:rPr>
-              <w:fldChar w:fldCharType="end"/>
-            </w:r>
-          </w:hyperlink>
-        </w:p>
-        <w:p>
-          <w:pPr>
-            <w:pStyle w:val="Obsah2"/>
-            <w:tabs>
-              <w:tab w:val="left" w:pos="660"/>
-              <w:tab w:val="right" w:leader="dot" w:pos="9062"/>
-            </w:tabs>
-            <w:rPr>
-              <w:rFonts w:cstheme="minorBidi"/>
-              <w:noProof/>
-              <w:sz w:val="22"/>
-            </w:rPr>
-          </w:pPr>
-          <w:hyperlink w:anchor="_Toc121509998" w:history="1">
-            <w:r>
-              <w:rPr>
-                <w:rStyle w:val="Hypertextovprepojenie"/>
-                <w:rFonts w:ascii="Symbol" w:hAnsi="Symbol"/>
-                <w:noProof/>
-              </w:rPr>
-              <w:t></w:t>
-            </w:r>
-            <w:r>
-              <w:rPr>
-                <w:rFonts w:cstheme="minorBidi"/>
-                <w:noProof/>
-                <w:sz w:val="22"/>
-              </w:rPr>
-              <w:tab/>
-            </w:r>
+          <w:hyperlink w:anchor="_Toc121574404" w:history="1">
             <w:r>
               <w:rPr>
                 <w:rStyle w:val="Hypertextovprepojenie"/>
@@ -656,7 +552,7 @@
                 <w:noProof/>
                 <w:webHidden/>
               </w:rPr>
-              <w:instrText xml:space="preserve"> PAGEREF _Toc121509998 \h </w:instrText>
+              <w:instrText xml:space="preserve"> PAGEREF _Toc121574404 \h </w:instrText>
             </w:r>
             <w:r>
               <w:rPr>
@@ -691,7 +587,6 @@
           <w:pPr>
             <w:pStyle w:val="Obsah3"/>
             <w:tabs>
-              <w:tab w:val="left" w:pos="880"/>
               <w:tab w:val="right" w:leader="dot" w:pos="9062"/>
             </w:tabs>
             <w:rPr>
@@ -700,29 +595,13 @@
               <w:sz w:val="22"/>
             </w:rPr>
           </w:pPr>
-          <w:hyperlink w:anchor="_Toc121509999" w:history="1">
-            <w:r>
-              <w:rPr>
-                <w:rStyle w:val="Hypertextovprepojenie"/>
-                <w:rFonts w:ascii="Courier New" w:hAnsi="Courier New" w:cs="Courier New"/>
-                <w:noProof/>
-              </w:rPr>
-              <w:t>o</w:t>
-            </w:r>
-            <w:r>
-              <w:rPr>
-                <w:rFonts w:cstheme="minorBidi"/>
-                <w:noProof/>
-                <w:sz w:val="22"/>
-              </w:rPr>
-              <w:tab/>
-            </w:r>
+          <w:hyperlink w:anchor="_Toc121574405" w:history="1">
             <w:r>
               <w:rPr>
                 <w:rStyle w:val="Hypertextovprepojenie"/>
                 <w:noProof/>
               </w:rPr>
-              <w:t>Hľadací mód (Seeking mode)</w:t>
+              <w:t>Hlavná časť algoritmu</w:t>
             </w:r>
             <w:r>
               <w:rPr>
@@ -743,7 +622,7 @@
                 <w:noProof/>
                 <w:webHidden/>
               </w:rPr>
-              <w:instrText xml:space="preserve"> PAGEREF _Toc121509999 \h </w:instrText>
+              <w:instrText xml:space="preserve"> PAGEREF _Toc121574405 \h </w:instrText>
             </w:r>
             <w:r>
               <w:rPr>
@@ -778,7 +657,6 @@
           <w:pPr>
             <w:pStyle w:val="Obsah3"/>
             <w:tabs>
-              <w:tab w:val="left" w:pos="880"/>
               <w:tab w:val="right" w:leader="dot" w:pos="9062"/>
             </w:tabs>
             <w:rPr>
@@ -787,29 +665,13 @@
               <w:sz w:val="22"/>
             </w:rPr>
           </w:pPr>
-          <w:hyperlink w:anchor="_Toc121510000" w:history="1">
-            <w:r>
-              <w:rPr>
-                <w:rStyle w:val="Hypertextovprepojenie"/>
-                <w:rFonts w:ascii="Courier New" w:hAnsi="Courier New" w:cs="Courier New"/>
-                <w:noProof/>
-              </w:rPr>
-              <w:t>o</w:t>
-            </w:r>
-            <w:r>
-              <w:rPr>
-                <w:rFonts w:cstheme="minorBidi"/>
-                <w:noProof/>
-                <w:sz w:val="22"/>
-              </w:rPr>
-              <w:tab/>
-            </w:r>
+          <w:hyperlink w:anchor="_Toc121574406" w:history="1">
             <w:r>
               <w:rPr>
                 <w:rStyle w:val="Hypertextovprepojenie"/>
                 <w:noProof/>
               </w:rPr>
-              <w:t>Prenasledovací mód (tracing mode)</w:t>
+              <w:t>Pozorovací mód (seeking mode)</w:t>
             </w:r>
             <w:r>
               <w:rPr>
@@ -830,7 +692,7 @@
                 <w:noProof/>
                 <w:webHidden/>
               </w:rPr>
-              <w:instrText xml:space="preserve"> PAGEREF _Toc121510000 \h </w:instrText>
+              <w:instrText xml:space="preserve"> PAGEREF _Toc121574406 \h </w:instrText>
             </w:r>
             <w:r>
               <w:rPr>
@@ -863,6 +725,216 @@
         </w:p>
         <w:p>
           <w:pPr>
+            <w:pStyle w:val="Obsah3"/>
+            <w:tabs>
+              <w:tab w:val="right" w:leader="dot" w:pos="9062"/>
+            </w:tabs>
+            <w:rPr>
+              <w:rFonts w:cstheme="minorBidi"/>
+              <w:noProof/>
+              <w:sz w:val="22"/>
+            </w:rPr>
+          </w:pPr>
+          <w:hyperlink w:anchor="_Toc121574407" w:history="1">
+            <w:r>
+              <w:rPr>
+                <w:rStyle w:val="Hypertextovprepojenie"/>
+                <w:noProof/>
+              </w:rPr>
+              <w:t>Prenasledovací mód (tracing mode)</w:t>
+            </w:r>
+            <w:r>
+              <w:rPr>
+                <w:noProof/>
+                <w:webHidden/>
+              </w:rPr>
+              <w:tab/>
+            </w:r>
+            <w:r>
+              <w:rPr>
+                <w:noProof/>
+                <w:webHidden/>
+              </w:rPr>
+              <w:fldChar w:fldCharType="begin"/>
+            </w:r>
+            <w:r>
+              <w:rPr>
+                <w:noProof/>
+                <w:webHidden/>
+              </w:rPr>
+              <w:instrText xml:space="preserve"> PAGEREF _Toc121574407 \h </w:instrText>
+            </w:r>
+            <w:r>
+              <w:rPr>
+                <w:noProof/>
+                <w:webHidden/>
+              </w:rPr>
+            </w:r>
+            <w:r>
+              <w:rPr>
+                <w:noProof/>
+                <w:webHidden/>
+              </w:rPr>
+              <w:fldChar w:fldCharType="separate"/>
+            </w:r>
+            <w:r>
+              <w:rPr>
+                <w:noProof/>
+                <w:webHidden/>
+              </w:rPr>
+              <w:t>6</w:t>
+            </w:r>
+            <w:r>
+              <w:rPr>
+                <w:noProof/>
+                <w:webHidden/>
+              </w:rPr>
+              <w:fldChar w:fldCharType="end"/>
+            </w:r>
+          </w:hyperlink>
+        </w:p>
+        <w:p>
+          <w:pPr>
+            <w:pStyle w:val="Obsah3"/>
+            <w:tabs>
+              <w:tab w:val="right" w:leader="dot" w:pos="9062"/>
+            </w:tabs>
+            <w:rPr>
+              <w:rFonts w:cstheme="minorBidi"/>
+              <w:noProof/>
+              <w:sz w:val="22"/>
+            </w:rPr>
+          </w:pPr>
+          <w:hyperlink w:anchor="_Toc121574408" w:history="1">
+            <w:r>
+              <w:rPr>
+                <w:rStyle w:val="Hypertextovprepojenie"/>
+                <w:noProof/>
+              </w:rPr>
+              <w:t>Terminačné kritérium</w:t>
+            </w:r>
+            <w:r>
+              <w:rPr>
+                <w:noProof/>
+                <w:webHidden/>
+              </w:rPr>
+              <w:tab/>
+            </w:r>
+            <w:r>
+              <w:rPr>
+                <w:noProof/>
+                <w:webHidden/>
+              </w:rPr>
+              <w:fldChar w:fldCharType="begin"/>
+            </w:r>
+            <w:r>
+              <w:rPr>
+                <w:noProof/>
+                <w:webHidden/>
+              </w:rPr>
+              <w:instrText xml:space="preserve"> PAGEREF _Toc121574408 \h </w:instrText>
+            </w:r>
+            <w:r>
+              <w:rPr>
+                <w:noProof/>
+                <w:webHidden/>
+              </w:rPr>
+            </w:r>
+            <w:r>
+              <w:rPr>
+                <w:noProof/>
+                <w:webHidden/>
+              </w:rPr>
+              <w:fldChar w:fldCharType="separate"/>
+            </w:r>
+            <w:r>
+              <w:rPr>
+                <w:noProof/>
+                <w:webHidden/>
+              </w:rPr>
+              <w:t>6</w:t>
+            </w:r>
+            <w:r>
+              <w:rPr>
+                <w:noProof/>
+                <w:webHidden/>
+              </w:rPr>
+              <w:fldChar w:fldCharType="end"/>
+            </w:r>
+          </w:hyperlink>
+        </w:p>
+        <w:p>
+          <w:pPr>
+            <w:pStyle w:val="Obsah3"/>
+            <w:tabs>
+              <w:tab w:val="right" w:leader="dot" w:pos="9062"/>
+            </w:tabs>
+            <w:rPr>
+              <w:rFonts w:cstheme="minorBidi"/>
+              <w:noProof/>
+              <w:sz w:val="22"/>
+            </w:rPr>
+          </w:pPr>
+          <w:hyperlink w:anchor="_Toc121574409" w:history="1">
+            <w:r>
+              <w:rPr>
+                <w:rStyle w:val="Hypertextovprepojenie"/>
+                <w:noProof/>
+              </w:rPr>
+              <w:t>Ohodnocovacia funkcia</w:t>
+            </w:r>
+            <w:r>
+              <w:rPr>
+                <w:noProof/>
+                <w:webHidden/>
+              </w:rPr>
+              <w:tab/>
+            </w:r>
+            <w:r>
+              <w:rPr>
+                <w:noProof/>
+                <w:webHidden/>
+              </w:rPr>
+              <w:fldChar w:fldCharType="begin"/>
+            </w:r>
+            <w:r>
+              <w:rPr>
+                <w:noProof/>
+                <w:webHidden/>
+              </w:rPr>
+              <w:instrText xml:space="preserve"> PAGEREF _Toc121574409 \h </w:instrText>
+            </w:r>
+            <w:r>
+              <w:rPr>
+                <w:noProof/>
+                <w:webHidden/>
+              </w:rPr>
+            </w:r>
+            <w:r>
+              <w:rPr>
+                <w:noProof/>
+                <w:webHidden/>
+              </w:rPr>
+              <w:fldChar w:fldCharType="separate"/>
+            </w:r>
+            <w:r>
+              <w:rPr>
+                <w:noProof/>
+                <w:webHidden/>
+              </w:rPr>
+              <w:t>6</w:t>
+            </w:r>
+            <w:r>
+              <w:rPr>
+                <w:noProof/>
+                <w:webHidden/>
+              </w:rPr>
+              <w:fldChar w:fldCharType="end"/>
+            </w:r>
+          </w:hyperlink>
+        </w:p>
+        <w:p>
+          <w:pPr>
             <w:rPr>
               <w:b/>
               <w:bCs/>
@@ -895,7 +967,7 @@
       <w:pPr>
         <w:pStyle w:val="Nadpis1"/>
       </w:pPr>
-      <w:bookmarkStart w:id="0" w:name="_Toc121509996"/>
+      <w:bookmarkStart w:id="0" w:name="_Toc121574403"/>
       <w:r>
         <w:lastRenderedPageBreak/>
         <w:t>Mačací algoritmus (CSO) – popis</w:t>
@@ -964,7 +1036,31 @@
         <w:rPr>
           <w:szCs w:val="24"/>
         </w:rPr>
-        <w:t xml:space="preserve"> v pokoji, sústredia sa na pozorovanie svojho okolia a striehnu na korisť. Ak zaznamenajú nejaký pohyb, pustia sa do akcie a začnú loviť.</w:t>
+        <w:t xml:space="preserve"> v pokoji, sústredia sa na pozorovanie svojho okolia a striehnu na korisť.</w:t>
+      </w:r>
+      <w:r>
+        <w:rPr>
+          <w:szCs w:val="24"/>
+        </w:rPr>
+        <w:t xml:space="preserve"> Aj keď sú v tejto fáze nečinné, sú veľmi ostražité a ostávajú v pozore.</w:t>
+      </w:r>
+      <w:r>
+        <w:rPr>
+          <w:szCs w:val="24"/>
+        </w:rPr>
+        <w:t xml:space="preserve"> Ak zaznamenajú nejaký pohyb, pustia sa do akcie a začnú </w:t>
+      </w:r>
+      <w:r>
+        <w:rPr>
+          <w:szCs w:val="24"/>
+        </w:rPr>
+        <w:t>korisť prenasledovať</w:t>
+      </w:r>
+      <w:r>
+        <w:rPr>
+          <w:szCs w:val="24"/>
+        </w:rPr>
+        <w:t>.</w:t>
       </w:r>
       <w:r>
         <w:rPr>
@@ -1017,7 +1113,7 @@
           <w:bCs/>
           <w:szCs w:val="24"/>
         </w:rPr>
-        <w:t>Hľadací</w:t>
+        <w:t>Pozorovací</w:t>
       </w:r>
       <w:r>
         <w:rPr>
@@ -1031,13 +1127,7 @@
         <w:rPr>
           <w:szCs w:val="24"/>
         </w:rPr>
-        <w:t xml:space="preserve"> </w:t>
-      </w:r>
-      <w:r>
-        <w:rPr>
-          <w:szCs w:val="24"/>
-        </w:rPr>
-        <w:t>(</w:t>
+        <w:t xml:space="preserve"> (</w:t>
       </w:r>
       <w:proofErr w:type="spellStart"/>
       <w:r>
@@ -1188,14 +1278,71 @@
         <w:rPr>
           <w:szCs w:val="24"/>
         </w:rPr>
-        <w:t xml:space="preserve">Na začiatku algoritmu vytvoríme populáciu mačiek a náhodne ich rozmiestnime po </w:t>
-      </w:r>
-      <w:r>
-        <w:rPr>
-          <w:szCs w:val="24"/>
-        </w:rPr>
-        <w:br/>
-        <w:t xml:space="preserve">m-dimenzionálnom </w:t>
+        <w:t>Na začiatku</w:t>
+      </w:r>
+      <w:r>
+        <w:rPr>
+          <w:szCs w:val="24"/>
+        </w:rPr>
+        <w:t xml:space="preserve"> problému rozhodneme, koľko mačiek chceme v algoritme použiť – čím viac, tým lepšie. </w:t>
+      </w:r>
+      <w:r>
+        <w:rPr>
+          <w:szCs w:val="24"/>
+        </w:rPr>
+        <w:t xml:space="preserve"> </w:t>
+      </w:r>
+      <w:r>
+        <w:rPr>
+          <w:szCs w:val="24"/>
+        </w:rPr>
+        <w:t>V</w:t>
+      </w:r>
+      <w:r>
+        <w:rPr>
+          <w:szCs w:val="24"/>
+        </w:rPr>
+        <w:t xml:space="preserve">ytvoríme populáciu </w:t>
+      </w:r>
+      <w:r>
+        <w:rPr>
+          <w:i/>
+          <w:iCs/>
+          <w:szCs w:val="24"/>
+        </w:rPr>
+        <w:t>n</w:t>
+      </w:r>
+      <w:r>
+        <w:rPr>
+          <w:szCs w:val="24"/>
+        </w:rPr>
+        <w:t xml:space="preserve"> </w:t>
+      </w:r>
+      <w:r>
+        <w:rPr>
+          <w:szCs w:val="24"/>
+        </w:rPr>
+        <w:t>mačiek</w:t>
+      </w:r>
+      <w:r>
+        <w:rPr>
+          <w:szCs w:val="24"/>
+        </w:rPr>
+        <w:t xml:space="preserve"> a náhodne ich rozmiestnime po </w:t>
+      </w:r>
+      <w:r>
+        <w:rPr>
+          <w:i/>
+          <w:iCs/>
+          <w:szCs w:val="24"/>
+        </w:rPr>
+        <w:t>m</w:t>
+      </w:r>
+      <w:r>
+        <w:rPr>
+          <w:szCs w:val="24"/>
+        </w:rPr>
+        <w:t xml:space="preserve">-dimenzionálnom </w:t>
       </w:r>
       <w:r>
         <w:rPr>
@@ -1213,13 +1360,85 @@
         <w:rPr>
           <w:szCs w:val="24"/>
         </w:rPr>
-        <w:t>hľadací</w:t>
-      </w:r>
-      <w:r>
-        <w:rPr>
-          <w:szCs w:val="24"/>
-        </w:rPr>
-        <w:t xml:space="preserve"> a sledovací mód. Ako sa už spomínalo, väčšinu svojho času strávia pozorovaním, preto bude skupina </w:t>
+        <w:t>tie, čo pozorujú a tie, čo prenasledujú</w:t>
+      </w:r>
+      <w:r>
+        <w:rPr>
+          <w:szCs w:val="24"/>
+        </w:rPr>
+        <w:t xml:space="preserve">. </w:t>
+      </w:r>
+      <w:r>
+        <w:rPr>
+          <w:szCs w:val="24"/>
+        </w:rPr>
+        <w:t xml:space="preserve">Každú mačku </w:t>
+      </w:r>
+      <w:r>
+        <w:rPr>
+          <w:szCs w:val="24"/>
+        </w:rPr>
+        <w:t>následne</w:t>
+      </w:r>
+      <w:r>
+        <w:rPr>
+          <w:szCs w:val="24"/>
+        </w:rPr>
+        <w:t xml:space="preserve"> ohodnotíme pomocou ohodnocovacej funkcie a uložíme najlepšiu mačku. </w:t>
+      </w:r>
+      <w:r>
+        <w:rPr>
+          <w:szCs w:val="24"/>
+        </w:rPr>
+        <w:t>M</w:t>
+      </w:r>
+      <w:r>
+        <w:rPr>
+          <w:szCs w:val="24"/>
+        </w:rPr>
+        <w:t xml:space="preserve">ačka predstavuje </w:t>
+      </w:r>
+      <w:r>
+        <w:rPr>
+          <w:szCs w:val="24"/>
+        </w:rPr>
+        <w:t xml:space="preserve">jedno </w:t>
+      </w:r>
+      <w:r>
+        <w:rPr>
+          <w:szCs w:val="24"/>
+        </w:rPr>
+        <w:t xml:space="preserve">potencionálne riešenie problému. </w:t>
+      </w:r>
+      <w:r>
+        <w:rPr>
+          <w:szCs w:val="24"/>
+        </w:rPr>
+        <w:t>Ako sa už spomínalo</w:t>
+      </w:r>
+      <w:r>
+        <w:rPr>
+          <w:szCs w:val="24"/>
+        </w:rPr>
+        <w:t xml:space="preserve"> vyššie</w:t>
+      </w:r>
+      <w:r>
+        <w:rPr>
+          <w:szCs w:val="24"/>
+        </w:rPr>
+        <w:t>, väčšinu svojho času strávia pozorovaním,</w:t>
+      </w:r>
+      <w:r>
+        <w:rPr>
+          <w:szCs w:val="24"/>
+        </w:rPr>
+        <w:t xml:space="preserve"> </w:t>
+      </w:r>
+      <w:r>
+        <w:rPr>
+          <w:szCs w:val="24"/>
+        </w:rPr>
+        <w:t xml:space="preserve">preto bude skupina </w:t>
       </w:r>
       <w:r>
         <w:rPr>
@@ -1273,16 +1492,19 @@
         <w:rPr>
           <w:szCs w:val="24"/>
         </w:rPr>
-        <w:t xml:space="preserve">). Po rozdelení vypočítame hodnotu mačky (potencionálneho riešenie) pomocou ohodnocovacej funkcie. </w:t>
-      </w:r>
-      <w:r>
-        <w:rPr>
-          <w:szCs w:val="24"/>
-        </w:rPr>
-        <w:t>Najlepšie nájdené riešenie sa uloží do</w:t>
-      </w:r>
-      <w:r>
-        <w:t xml:space="preserve"> pamäte.</w:t>
+        <w:t>)</w:t>
+      </w:r>
+      <w:r>
+        <w:rPr>
+          <w:szCs w:val="24"/>
+        </w:rPr>
+        <w:t>, ktorý si taktiež stanovíme na začiatku</w:t>
+      </w:r>
+      <w:r>
+        <w:rPr>
+          <w:szCs w:val="24"/>
+        </w:rPr>
+        <w:t>.</w:t>
       </w:r>
     </w:p>
     <w:p>
@@ -1296,9 +1518,9 @@
         </w:rPr>
         <w:drawing>
           <wp:inline distT="0" distB="0" distL="0" distR="0">
-            <wp:extent cx="4610100" cy="4583677"/>
-            <wp:effectExtent l="0" t="0" r="0" b="7620"/>
-            <wp:docPr id="1" name="Obrázok 1"/>
+            <wp:extent cx="4349279" cy="4324350"/>
+            <wp:effectExtent l="0" t="0" r="0" b="0"/>
+            <wp:docPr id="2" name="Obrázok 2"/>
             <wp:cNvGraphicFramePr>
               <a:graphicFrameLocks xmlns:a="http://schemas.openxmlformats.org/drawingml/2006/main" noChangeAspect="1"/>
             </wp:cNvGraphicFramePr>
@@ -1306,7 +1528,7 @@
               <a:graphicData uri="http://schemas.openxmlformats.org/drawingml/2006/picture">
                 <pic:pic xmlns:pic="http://schemas.openxmlformats.org/drawingml/2006/picture">
                   <pic:nvPicPr>
-                    <pic:cNvPr id="1" name="Obrázok 1"/>
+                    <pic:cNvPr id="2" name="Obrázok 2"/>
                     <pic:cNvPicPr/>
                   </pic:nvPicPr>
                   <pic:blipFill>
@@ -1324,7 +1546,7 @@
                   <pic:spPr>
                     <a:xfrm>
                       <a:off x="0" y="0"/>
-                      <a:ext cx="4622040" cy="4595549"/>
+                      <a:ext cx="4360387" cy="4335395"/>
                     </a:xfrm>
                     <a:prstGeom prst="rect">
                       <a:avLst/>
@@ -1355,40 +1577,213 @@
     </w:p>
     <w:p>
       <w:pPr>
-        <w:rPr>
-          <w:sz w:val="20"/>
-          <w:szCs w:val="20"/>
-        </w:rPr>
-      </w:pPr>
-      <w:r>
-        <w:rPr>
-          <w:sz w:val="20"/>
-          <w:szCs w:val="20"/>
-        </w:rPr>
-        <w:br w:type="page"/>
-      </w:r>
-    </w:p>
-    <w:p>
-      <w:pPr>
         <w:pStyle w:val="Nadpis2"/>
       </w:pPr>
-      <w:bookmarkStart w:id="1" w:name="_Toc121509997"/>
+      <w:bookmarkStart w:id="1" w:name="_Toc121574404"/>
       <w:r>
         <w:lastRenderedPageBreak/>
-        <w:t xml:space="preserve">Postup </w:t>
-      </w:r>
-      <w:r>
-        <w:t xml:space="preserve">hlavnej časti </w:t>
-      </w:r>
-      <w:r>
-        <w:t>algoritmu</w:t>
+        <w:t>Matematický model</w:t>
       </w:r>
       <w:bookmarkEnd w:id="1"/>
     </w:p>
-    <w:p>
-      <w:pPr>
+    <w:p/>
+    <w:p>
+      <w:pPr>
+        <w:ind w:firstLine="567"/>
         <w:jc w:val="both"/>
-      </w:pPr>
+        <w:rPr>
+          <w:szCs w:val="24"/>
+        </w:rPr>
+      </w:pPr>
+      <w:r>
+        <w:rPr>
+          <w:szCs w:val="24"/>
+        </w:rPr>
+        <w:t>Každá mačka je umiestnená v </w:t>
+      </w:r>
+      <w:r>
+        <w:rPr>
+          <w:i/>
+          <w:iCs/>
+          <w:szCs w:val="24"/>
+        </w:rPr>
+        <w:t>m</w:t>
+      </w:r>
+      <w:r>
+        <w:rPr>
+          <w:szCs w:val="24"/>
+        </w:rPr>
+        <w:t xml:space="preserve">-dimenzionálnom priestore kandidátov, a teda má </w:t>
+      </w:r>
+      <w:r>
+        <w:rPr>
+          <w:i/>
+          <w:iCs/>
+          <w:szCs w:val="24"/>
+        </w:rPr>
+        <w:t>m</w:t>
+      </w:r>
+      <w:r>
+        <w:rPr>
+          <w:szCs w:val="24"/>
+        </w:rPr>
+        <w:t xml:space="preserve"> súradníc, ktoré určujú jej pozíciu </w:t>
+      </w:r>
+      <w:proofErr w:type="spellStart"/>
+      <w:r>
+        <w:rPr>
+          <w:i/>
+          <w:iCs/>
+          <w:szCs w:val="24"/>
+        </w:rPr>
+        <w:t>X</w:t>
+      </w:r>
+      <w:r>
+        <w:rPr>
+          <w:i/>
+          <w:iCs/>
+          <w:szCs w:val="24"/>
+          <w:vertAlign w:val="subscript"/>
+        </w:rPr>
+        <w:t>n</w:t>
+      </w:r>
+      <w:proofErr w:type="spellEnd"/>
+      <w:r>
+        <w:rPr>
+          <w:szCs w:val="24"/>
+        </w:rPr>
+        <w:t xml:space="preserve">. </w:t>
+      </w:r>
+      <w:r>
+        <w:rPr>
+          <w:szCs w:val="24"/>
+        </w:rPr>
+        <w:t>Ďalej má označenie, v ktorom z módov sa aktuálne nachádza</w:t>
+      </w:r>
+      <w:r>
+        <w:rPr>
+          <w:szCs w:val="24"/>
+        </w:rPr>
+        <w:t>,</w:t>
+      </w:r>
+      <w:r>
+        <w:rPr>
+          <w:szCs w:val="24"/>
+        </w:rPr>
+        <w:t xml:space="preserve"> určitú rýchlosť </w:t>
+      </w:r>
+      <w:proofErr w:type="spellStart"/>
+      <w:r>
+        <w:rPr>
+          <w:i/>
+          <w:iCs/>
+          <w:szCs w:val="24"/>
+        </w:rPr>
+        <w:t>v</w:t>
+      </w:r>
+      <w:r>
+        <w:rPr>
+          <w:i/>
+          <w:iCs/>
+          <w:szCs w:val="24"/>
+          <w:vertAlign w:val="subscript"/>
+        </w:rPr>
+        <w:t>n</w:t>
+      </w:r>
+      <w:proofErr w:type="spellEnd"/>
+      <w:r>
+        <w:rPr>
+          <w:szCs w:val="24"/>
+        </w:rPr>
+        <w:t xml:space="preserve"> </w:t>
+      </w:r>
+      <w:r>
+        <w:rPr>
+          <w:szCs w:val="24"/>
+        </w:rPr>
+        <w:t xml:space="preserve">pre každú dimenziu </w:t>
+      </w:r>
+      <w:r>
+        <w:rPr>
+          <w:szCs w:val="24"/>
+        </w:rPr>
+        <w:t>a hodnotu z ohodnocovacej funkcie.</w:t>
+      </w:r>
+      <w:r>
+        <w:rPr>
+          <w:szCs w:val="24"/>
+        </w:rPr>
+        <w:t xml:space="preserve"> Posledné riešenie </w:t>
+      </w:r>
+      <w:r>
+        <w:rPr>
+          <w:szCs w:val="24"/>
+        </w:rPr>
+        <w:t xml:space="preserve">po ukončení algoritmu </w:t>
+      </w:r>
+      <w:r>
+        <w:rPr>
+          <w:szCs w:val="24"/>
+        </w:rPr>
+        <w:t xml:space="preserve">bude súčasne aj najlepším nájdeným riešením, keďže uchovávame doposiaľ najlepšie riešenie až do splnenia ukončovacej podmienky. Tento algoritmus nám </w:t>
+      </w:r>
+      <w:r>
+        <w:rPr>
+          <w:szCs w:val="24"/>
+        </w:rPr>
+        <w:t>síce</w:t>
+      </w:r>
+      <w:r>
+        <w:rPr>
+          <w:szCs w:val="24"/>
+        </w:rPr>
+        <w:t xml:space="preserve"> nezaručuje, že nájdeme optimálne riešenie</w:t>
+      </w:r>
+      <w:r>
+        <w:rPr>
+          <w:szCs w:val="24"/>
+        </w:rPr>
+        <w:t>, ale výsledok je dostatočný</w:t>
+      </w:r>
+      <w:r>
+        <w:rPr>
+          <w:szCs w:val="24"/>
+        </w:rPr>
+        <w:t>.</w:t>
+      </w:r>
+    </w:p>
+    <w:p>
+      <w:pPr>
+        <w:pStyle w:val="Nadpis3"/>
+      </w:pPr>
+      <w:bookmarkStart w:id="2" w:name="_Toc121574405"/>
+      <w:r>
+        <w:t>H</w:t>
+      </w:r>
+      <w:r>
+        <w:t>lavn</w:t>
+      </w:r>
+      <w:r>
+        <w:t>á</w:t>
+      </w:r>
+      <w:r>
+        <w:t xml:space="preserve"> čas</w:t>
+      </w:r>
+      <w:r>
+        <w:t>ť</w:t>
+      </w:r>
+      <w:r>
+        <w:t xml:space="preserve"> algoritmu</w:t>
+      </w:r>
+      <w:bookmarkEnd w:id="2"/>
+    </w:p>
+    <w:p>
+      <w:pPr>
+        <w:ind w:firstLine="567"/>
+      </w:pPr>
+      <w:r>
+        <w:t>Postup algoritmu je znázornený na vývojom diagrame (Obr. 1). Slovný opis:</w:t>
+      </w:r>
     </w:p>
     <w:p>
       <w:pPr>
@@ -1445,7 +1840,14 @@
           <w:rFonts w:cstheme="minorHAnsi"/>
           <w:szCs w:val="24"/>
         </w:rPr>
-        <w:t>Každej mačke priraď mód vo zvolenom pomere (MR) a pridaj ju ku skupine mačiek s tým istým módom.</w:t>
+        <w:t>Každej mačke priraď mód vo zvolenom pomere (MR)</w:t>
+      </w:r>
+      <w:r>
+        <w:rPr>
+          <w:rFonts w:cstheme="minorHAnsi"/>
+          <w:szCs w:val="24"/>
+        </w:rPr>
+        <w:t>.</w:t>
       </w:r>
     </w:p>
     <w:p>
@@ -1513,152 +1915,1078 @@
     </w:p>
     <w:p>
       <w:pPr>
-        <w:rPr>
-          <w:szCs w:val="24"/>
-        </w:rPr>
-      </w:pPr>
-    </w:p>
-    <w:p>
-      <w:pPr>
-        <w:pStyle w:val="Nadpis2"/>
-      </w:pPr>
-      <w:bookmarkStart w:id="2" w:name="_Toc121509998"/>
-      <w:r>
-        <w:t>Matematický model</w:t>
-      </w:r>
-      <w:bookmarkEnd w:id="2"/>
-    </w:p>
-    <w:p/>
-    <w:p>
-      <w:pPr>
-        <w:ind w:firstLine="567"/>
-        <w:jc w:val="both"/>
-        <w:rPr>
-          <w:szCs w:val="24"/>
-        </w:rPr>
-      </w:pPr>
-      <w:r>
-        <w:rPr>
-          <w:szCs w:val="24"/>
-        </w:rPr>
-        <w:t>Každá mačka je umiestnená v </w:t>
-      </w:r>
-      <w:r>
-        <w:rPr>
-          <w:i/>
-          <w:iCs/>
-          <w:szCs w:val="24"/>
-        </w:rPr>
-        <w:t>m</w:t>
-      </w:r>
-      <w:r>
-        <w:rPr>
-          <w:szCs w:val="24"/>
-        </w:rPr>
-        <w:t xml:space="preserve">-dimenzionálnom priestore kandidátov, a teda má </w:t>
-      </w:r>
-      <w:r>
-        <w:rPr>
-          <w:i/>
-          <w:iCs/>
-          <w:szCs w:val="24"/>
-        </w:rPr>
-        <w:t>m</w:t>
-      </w:r>
-      <w:r>
-        <w:rPr>
-          <w:szCs w:val="24"/>
-        </w:rPr>
-        <w:t xml:space="preserve"> súradníc</w:t>
-      </w:r>
-      <w:r>
-        <w:rPr>
-          <w:szCs w:val="24"/>
-        </w:rPr>
-        <w:t xml:space="preserve">, ktoré určujú jej pozíciu </w:t>
-      </w:r>
-      <w:proofErr w:type="spellStart"/>
-      <w:r>
-        <w:rPr>
-          <w:i/>
-          <w:iCs/>
-          <w:szCs w:val="24"/>
+        <w:pStyle w:val="Nadpis5"/>
+      </w:pPr>
+      <w:r>
+        <w:t>Pseudokód</w:t>
+      </w:r>
+    </w:p>
+    <w:p>
+      <w:pPr>
+        <w:tabs>
+          <w:tab w:val="right" w:pos="8647"/>
+        </w:tabs>
+        <w:spacing w:after="0"/>
+        <w:rPr>
+          <w:lang w:val="en-US"/>
+        </w:rPr>
+      </w:pPr>
+      <w:proofErr w:type="spellStart"/>
+      <w:r>
+        <w:t>Input</w:t>
+      </w:r>
+      <w:proofErr w:type="spellEnd"/>
+      <w:r>
+        <w:rPr>
+          <w:lang w:val="en-US"/>
+        </w:rPr>
+        <w:t xml:space="preserve">: </w:t>
+      </w:r>
+      <w:r>
+        <w:rPr>
+          <w:rFonts w:cstheme="minorHAnsi"/>
+          <w:lang w:val="en-US"/>
+        </w:rPr>
+        <w:t>π</w:t>
+      </w:r>
+      <w:r>
+        <w:rPr>
+          <w:lang w:val="en-US"/>
+        </w:rPr>
+        <w:t>, n</w:t>
+      </w:r>
+      <w:r>
+        <w:rPr>
+          <w:lang w:val="en-US"/>
+        </w:rPr>
+        <w:tab/>
+        <w:t xml:space="preserve">n </w:t>
+      </w:r>
+      <w:r>
+        <w:t xml:space="preserve">– počet mačiek, </w:t>
+      </w:r>
+      <w:r>
+        <w:rPr>
+          <w:rFonts w:cstheme="minorHAnsi"/>
+        </w:rPr>
+        <w:t>π</w:t>
+      </w:r>
+      <w:r>
+        <w:t xml:space="preserve"> - problém</w:t>
+      </w:r>
+    </w:p>
+    <w:p>
+      <w:pPr>
+        <w:tabs>
+          <w:tab w:val="right" w:pos="8647"/>
+        </w:tabs>
+        <w:spacing w:after="0"/>
+        <w:rPr>
+          <w:rFonts w:cstheme="minorHAnsi"/>
+        </w:rPr>
+      </w:pPr>
+      <w:r>
+        <w:rPr>
+          <w:lang w:val="en-US"/>
+        </w:rPr>
+        <w:t xml:space="preserve">Output: </w:t>
+      </w:r>
+      <w:proofErr w:type="spellStart"/>
+      <w:r>
+        <w:rPr>
+          <w:rFonts w:cstheme="minorHAnsi"/>
+          <w:lang w:val="en-US"/>
         </w:rPr>
         <w:t>X</w:t>
       </w:r>
       <w:r>
         <w:rPr>
-          <w:i/>
-          <w:iCs/>
-          <w:szCs w:val="24"/>
+          <w:rFonts w:cstheme="minorHAnsi"/>
           <w:vertAlign w:val="subscript"/>
+          <w:lang w:val="en-US"/>
+        </w:rPr>
+        <w:t>best</w:t>
+      </w:r>
+      <w:proofErr w:type="spellEnd"/>
+      <w:r>
+        <w:rPr>
+          <w:lang w:val="en-US"/>
+        </w:rPr>
+        <w:t xml:space="preserve"> </w:t>
+      </w:r>
+      <w:r>
+        <w:rPr>
+          <w:rFonts w:cstheme="minorHAnsi"/>
+          <w:lang w:val="en-US"/>
+        </w:rPr>
+        <w:t>Є S</w:t>
+      </w:r>
+      <w:r>
+        <w:rPr>
+          <w:rFonts w:cstheme="minorHAnsi"/>
+          <w:lang w:val="en-US"/>
+        </w:rPr>
+        <w:t xml:space="preserve"> </w:t>
+      </w:r>
+      <w:r>
+        <w:rPr>
+          <w:rFonts w:cstheme="minorHAnsi"/>
+          <w:lang w:val="en-US"/>
+        </w:rPr>
+        <w:tab/>
+      </w:r>
+      <w:proofErr w:type="spellStart"/>
+      <w:r>
+        <w:rPr>
+          <w:rFonts w:cstheme="minorHAnsi"/>
+          <w:lang w:val="en-US"/>
+        </w:rPr>
+        <w:t>X</w:t>
+      </w:r>
+      <w:r>
+        <w:rPr>
+          <w:rFonts w:cstheme="minorHAnsi"/>
+          <w:vertAlign w:val="subscript"/>
+          <w:lang w:val="en-US"/>
+        </w:rPr>
+        <w:t>best</w:t>
+      </w:r>
+      <w:proofErr w:type="spellEnd"/>
+      <w:r>
+        <w:rPr>
+          <w:rFonts w:cstheme="minorHAnsi"/>
+          <w:lang w:val="en-US"/>
+        </w:rPr>
+        <w:t xml:space="preserve"> – </w:t>
+      </w:r>
+      <w:r>
+        <w:rPr>
+          <w:rFonts w:cstheme="minorHAnsi"/>
+        </w:rPr>
+        <w:t>pozícia najlepšej mačky</w:t>
+      </w:r>
+    </w:p>
+    <w:p>
+      <w:pPr>
+        <w:tabs>
+          <w:tab w:val="right" w:pos="8647"/>
+        </w:tabs>
+        <w:spacing w:after="0"/>
+        <w:rPr>
+          <w:rFonts w:cstheme="minorHAnsi"/>
+          <w:lang w:val="en-US"/>
+        </w:rPr>
+      </w:pPr>
+    </w:p>
+    <w:p>
+      <w:pPr>
+        <w:spacing w:after="0"/>
+        <w:rPr>
+          <w:rFonts w:cstheme="minorHAnsi"/>
+          <w:lang w:val="en-US"/>
+        </w:rPr>
+      </w:pPr>
+      <w:r>
+        <w:rPr>
+          <w:rFonts w:cstheme="minorHAnsi"/>
+          <w:lang w:val="en-US"/>
+        </w:rPr>
+        <w:t>Initialize</w:t>
+      </w:r>
+      <w:r>
+        <w:rPr>
+          <w:rFonts w:cstheme="minorHAnsi"/>
+          <w:lang w:val="en-US"/>
+        </w:rPr>
+        <w:t xml:space="preserve"> </w:t>
+      </w:r>
+      <w:r>
+        <w:rPr>
+          <w:rFonts w:cstheme="minorHAnsi"/>
+          <w:lang w:val="en-US"/>
         </w:rPr>
         <w:t>n</w:t>
       </w:r>
-      <w:proofErr w:type="spellEnd"/>
-      <w:r>
-        <w:rPr>
-          <w:szCs w:val="24"/>
-        </w:rPr>
-        <w:t>,</w:t>
-      </w:r>
-      <w:r>
-        <w:rPr>
-          <w:szCs w:val="24"/>
-        </w:rPr>
-        <w:t xml:space="preserve"> a nejakú určitú rýchlosť</w:t>
-      </w:r>
-      <w:r>
-        <w:rPr>
-          <w:szCs w:val="24"/>
+      <w:r>
+        <w:rPr>
+          <w:rFonts w:cstheme="minorHAnsi"/>
+          <w:lang w:val="en-US"/>
         </w:rPr>
         <w:t xml:space="preserve"> </w:t>
       </w:r>
-      <w:proofErr w:type="spellStart"/>
-      <w:r>
-        <w:rPr>
-          <w:i/>
-          <w:iCs/>
-          <w:szCs w:val="24"/>
-        </w:rPr>
-        <w:t>v</w:t>
-      </w:r>
-      <w:r>
-        <w:rPr>
-          <w:i/>
-          <w:iCs/>
-          <w:szCs w:val="24"/>
+      <w:r>
+        <w:rPr>
+          <w:rFonts w:cstheme="minorHAnsi"/>
+          <w:lang w:val="en-US"/>
+        </w:rPr>
+        <w:t>cats</w:t>
+      </w:r>
+    </w:p>
+    <w:p>
+      <w:pPr>
+        <w:spacing w:after="0"/>
+        <w:rPr>
+          <w:rFonts w:cstheme="minorHAnsi"/>
+          <w:b/>
+          <w:bCs/>
+          <w:lang w:val="en-US"/>
+        </w:rPr>
+      </w:pPr>
+      <w:r>
+        <w:rPr>
+          <w:rFonts w:cstheme="minorHAnsi"/>
+          <w:b/>
+          <w:bCs/>
+          <w:lang w:val="en-US"/>
+        </w:rPr>
+        <w:t>R</w:t>
+      </w:r>
+      <w:r>
+        <w:rPr>
+          <w:rFonts w:cstheme="minorHAnsi"/>
+          <w:b/>
+          <w:bCs/>
+          <w:lang w:val="en-US"/>
+        </w:rPr>
+        <w:t>epeat</w:t>
+      </w:r>
+    </w:p>
+    <w:p>
+      <w:pPr>
+        <w:spacing w:after="0"/>
+        <w:ind w:firstLine="708"/>
+        <w:rPr>
+          <w:rFonts w:cstheme="minorHAnsi"/>
+          <w:lang w:val="en-US"/>
+        </w:rPr>
+      </w:pPr>
+      <w:r>
+        <w:rPr>
+          <w:rFonts w:cstheme="minorHAnsi"/>
+          <w:b/>
+          <w:bCs/>
+          <w:lang w:val="en-US"/>
+        </w:rPr>
+        <w:t>For</w:t>
+      </w:r>
+      <w:r>
+        <w:rPr>
+          <w:rFonts w:cstheme="minorHAnsi"/>
+          <w:lang w:val="en-US"/>
+        </w:rPr>
+        <w:t xml:space="preserve"> </w:t>
+      </w:r>
+      <w:proofErr w:type="spellStart"/>
+      <w:r>
+        <w:rPr>
+          <w:rFonts w:cstheme="minorHAnsi"/>
+          <w:lang w:val="en-US"/>
+        </w:rPr>
+        <w:t>i</w:t>
+      </w:r>
+      <w:proofErr w:type="spellEnd"/>
+      <w:r>
+        <w:rPr>
+          <w:rFonts w:cstheme="minorHAnsi"/>
+          <w:lang w:val="en-US"/>
+        </w:rPr>
+        <w:t xml:space="preserve"> = </w:t>
+      </w:r>
+      <w:proofErr w:type="gramStart"/>
+      <w:r>
+        <w:rPr>
+          <w:rFonts w:cstheme="minorHAnsi"/>
+          <w:lang w:val="en-US"/>
+        </w:rPr>
+        <w:t>1 :</w:t>
+      </w:r>
+      <w:proofErr w:type="gramEnd"/>
+      <w:r>
+        <w:rPr>
+          <w:rFonts w:cstheme="minorHAnsi"/>
+          <w:lang w:val="en-US"/>
+        </w:rPr>
+        <w:t xml:space="preserve"> n</w:t>
+      </w:r>
+    </w:p>
+    <w:p>
+      <w:pPr>
+        <w:spacing w:after="0"/>
+        <w:ind w:left="708" w:firstLine="708"/>
+        <w:rPr>
+          <w:rFonts w:cstheme="minorHAnsi"/>
+          <w:lang w:val="en-US"/>
+        </w:rPr>
+      </w:pPr>
+      <w:r>
+        <w:rPr>
+          <w:rFonts w:cstheme="minorHAnsi"/>
+          <w:lang w:val="en-US"/>
+        </w:rPr>
+        <w:t>Set mode for cat[</w:t>
+      </w:r>
+      <w:proofErr w:type="spellStart"/>
+      <w:r>
+        <w:rPr>
+          <w:rFonts w:cstheme="minorHAnsi"/>
+          <w:lang w:val="en-US"/>
+        </w:rPr>
+        <w:t>i</w:t>
+      </w:r>
+      <w:proofErr w:type="spellEnd"/>
+      <w:r>
+        <w:rPr>
+          <w:rFonts w:cstheme="minorHAnsi"/>
+          <w:lang w:val="en-US"/>
+        </w:rPr>
+        <w:t>]</w:t>
+      </w:r>
+    </w:p>
+    <w:p>
+      <w:pPr>
+        <w:spacing w:after="0"/>
+        <w:ind w:left="708" w:firstLine="708"/>
+        <w:rPr>
+          <w:rFonts w:cstheme="minorHAnsi"/>
+          <w:lang w:val="en-US"/>
+        </w:rPr>
+      </w:pPr>
+      <w:r>
+        <w:rPr>
+          <w:rFonts w:cstheme="minorHAnsi"/>
+          <w:lang w:val="en-US"/>
+        </w:rPr>
+        <w:t xml:space="preserve">Evaluate </w:t>
+      </w:r>
+      <w:r>
+        <w:rPr>
+          <w:rFonts w:cstheme="minorHAnsi"/>
+          <w:lang w:val="en-US"/>
+        </w:rPr>
+        <w:t>cat[</w:t>
+      </w:r>
+      <w:proofErr w:type="spellStart"/>
+      <w:r>
+        <w:rPr>
+          <w:rFonts w:cstheme="minorHAnsi"/>
+          <w:lang w:val="en-US"/>
+        </w:rPr>
+        <w:t>i</w:t>
+      </w:r>
+      <w:proofErr w:type="spellEnd"/>
+      <w:r>
+        <w:rPr>
+          <w:rFonts w:cstheme="minorHAnsi"/>
+          <w:lang w:val="en-US"/>
+        </w:rPr>
+        <w:t>]</w:t>
+      </w:r>
+    </w:p>
+    <w:p>
+      <w:pPr>
+        <w:spacing w:after="0"/>
+        <w:ind w:firstLine="708"/>
+        <w:rPr>
+          <w:rFonts w:cstheme="minorHAnsi"/>
+          <w:lang w:val="en-US"/>
+        </w:rPr>
+      </w:pPr>
+      <w:r>
+        <w:rPr>
+          <w:rFonts w:cstheme="minorHAnsi"/>
+          <w:lang w:val="en-US"/>
+        </w:rPr>
+        <w:tab/>
+      </w:r>
+      <w:r>
+        <w:rPr>
+          <w:rFonts w:cstheme="minorHAnsi"/>
+          <w:b/>
+          <w:bCs/>
+          <w:lang w:val="en-US"/>
+        </w:rPr>
+        <w:t>If</w:t>
+      </w:r>
+      <w:r>
+        <w:rPr>
+          <w:rFonts w:cstheme="minorHAnsi"/>
+          <w:b/>
+          <w:bCs/>
+          <w:lang w:val="en-US"/>
+        </w:rPr>
+        <w:t xml:space="preserve"> </w:t>
+      </w:r>
+      <w:r>
+        <w:rPr>
+          <w:rFonts w:cstheme="minorHAnsi"/>
+          <w:lang w:val="en-US"/>
+        </w:rPr>
+        <w:t>g(</w:t>
+      </w:r>
+      <w:proofErr w:type="spellStart"/>
+      <w:r>
+        <w:rPr>
+          <w:rFonts w:cstheme="minorHAnsi"/>
+          <w:lang w:val="en-US"/>
+        </w:rPr>
+        <w:t>X</w:t>
+      </w:r>
+      <w:r>
+        <w:rPr>
+          <w:rFonts w:cstheme="minorHAnsi"/>
           <w:vertAlign w:val="subscript"/>
-        </w:rPr>
-        <w:t>n</w:t>
-      </w:r>
-      <w:proofErr w:type="spellEnd"/>
-      <w:r>
-        <w:rPr>
-          <w:szCs w:val="24"/>
-        </w:rPr>
-        <w:t>. Ďalej má označenie, v ktorom z módov sa aktuálne nachádza a hodnotu z ohodnocovacej funkcie.</w:t>
-      </w:r>
-    </w:p>
-    <w:p>
-      <w:pPr>
-        <w:ind w:firstLine="567"/>
-        <w:rPr>
-          <w:szCs w:val="24"/>
-        </w:rPr>
-      </w:pPr>
+          <w:lang w:val="en-US"/>
+        </w:rPr>
+        <w:t>best</w:t>
+      </w:r>
+      <w:proofErr w:type="spellEnd"/>
+      <w:r>
+        <w:rPr>
+          <w:rFonts w:cstheme="minorHAnsi"/>
+          <w:lang w:val="en-US"/>
+        </w:rPr>
+        <w:t>) &lt; g(</w:t>
+      </w:r>
+      <w:r>
+        <w:rPr>
+          <w:rFonts w:cstheme="minorHAnsi"/>
+          <w:lang w:val="en-US"/>
+        </w:rPr>
+        <w:t>cat[</w:t>
+      </w:r>
+      <w:proofErr w:type="spellStart"/>
+      <w:r>
+        <w:rPr>
+          <w:rFonts w:cstheme="minorHAnsi"/>
+          <w:lang w:val="en-US"/>
+        </w:rPr>
+        <w:t>i</w:t>
+      </w:r>
+      <w:proofErr w:type="spellEnd"/>
+      <w:proofErr w:type="gramStart"/>
+      <w:r>
+        <w:rPr>
+          <w:rFonts w:cstheme="minorHAnsi"/>
+          <w:lang w:val="en-US"/>
+        </w:rPr>
+        <w:t>].</w:t>
+      </w:r>
+      <w:r>
+        <w:rPr>
+          <w:rFonts w:cstheme="minorHAnsi"/>
+          <w:lang w:val="en-US"/>
+        </w:rPr>
+        <w:t>X</w:t>
+      </w:r>
+      <w:r>
+        <w:rPr>
+          <w:rFonts w:cstheme="minorHAnsi"/>
+          <w:vertAlign w:val="subscript"/>
+          <w:lang w:val="en-US"/>
+        </w:rPr>
+        <w:t>i</w:t>
+      </w:r>
+      <w:proofErr w:type="gramEnd"/>
+      <w:r>
+        <w:rPr>
+          <w:rFonts w:cstheme="minorHAnsi"/>
+          <w:lang w:val="en-US"/>
+        </w:rPr>
+        <w:t xml:space="preserve">) </w:t>
+      </w:r>
+      <w:r>
+        <w:rPr>
+          <w:rFonts w:cstheme="minorHAnsi"/>
+          <w:b/>
+          <w:bCs/>
+          <w:lang w:val="en-US"/>
+        </w:rPr>
+        <w:t>then</w:t>
+      </w:r>
+    </w:p>
+    <w:p>
+      <w:pPr>
+        <w:spacing w:after="0"/>
+        <w:ind w:left="1416" w:firstLine="708"/>
+        <w:rPr>
+          <w:rFonts w:cstheme="minorHAnsi"/>
+          <w:lang w:val="en-US"/>
+        </w:rPr>
+      </w:pPr>
+      <w:proofErr w:type="spellStart"/>
+      <w:r>
+        <w:rPr>
+          <w:rFonts w:cstheme="minorHAnsi"/>
+          <w:lang w:val="en-US"/>
+        </w:rPr>
+        <w:t>X</w:t>
+      </w:r>
+      <w:r>
+        <w:rPr>
+          <w:rFonts w:cstheme="minorHAnsi"/>
+          <w:vertAlign w:val="subscript"/>
+          <w:lang w:val="en-US"/>
+        </w:rPr>
+        <w:t>best</w:t>
+      </w:r>
+      <w:proofErr w:type="spellEnd"/>
+      <w:r>
+        <w:rPr>
+          <w:rFonts w:cstheme="minorHAnsi"/>
+          <w:lang w:val="en-US"/>
+        </w:rPr>
+        <w:t xml:space="preserve"> = </w:t>
+      </w:r>
+      <w:r>
+        <w:rPr>
+          <w:rFonts w:cstheme="minorHAnsi"/>
+          <w:lang w:val="en-US"/>
+        </w:rPr>
+        <w:t>cat[</w:t>
+      </w:r>
+      <w:proofErr w:type="spellStart"/>
+      <w:r>
+        <w:rPr>
+          <w:rFonts w:cstheme="minorHAnsi"/>
+          <w:lang w:val="en-US"/>
+        </w:rPr>
+        <w:t>i</w:t>
+      </w:r>
+      <w:proofErr w:type="spellEnd"/>
+      <w:proofErr w:type="gramStart"/>
+      <w:r>
+        <w:rPr>
+          <w:rFonts w:cstheme="minorHAnsi"/>
+          <w:lang w:val="en-US"/>
+        </w:rPr>
+        <w:t>].</w:t>
+      </w:r>
+      <w:r>
+        <w:rPr>
+          <w:rFonts w:cstheme="minorHAnsi"/>
+          <w:lang w:val="en-US"/>
+        </w:rPr>
+        <w:t>X</w:t>
+      </w:r>
+      <w:r>
+        <w:rPr>
+          <w:rFonts w:cstheme="minorHAnsi"/>
+          <w:vertAlign w:val="subscript"/>
+          <w:lang w:val="en-US"/>
+        </w:rPr>
+        <w:t>i</w:t>
+      </w:r>
+      <w:proofErr w:type="gramEnd"/>
+    </w:p>
+    <w:p>
+      <w:pPr>
+        <w:spacing w:after="0"/>
+        <w:rPr>
+          <w:rFonts w:cstheme="minorHAnsi"/>
+          <w:b/>
+          <w:bCs/>
+          <w:lang w:val="en-US"/>
+        </w:rPr>
+      </w:pPr>
+      <w:r>
+        <w:rPr>
+          <w:rFonts w:cstheme="minorHAnsi"/>
+          <w:lang w:val="en-US"/>
+        </w:rPr>
+        <w:tab/>
+      </w:r>
+      <w:r>
+        <w:rPr>
+          <w:rFonts w:cstheme="minorHAnsi"/>
+          <w:lang w:val="en-US"/>
+        </w:rPr>
+        <w:tab/>
+      </w:r>
+      <w:r>
+        <w:rPr>
+          <w:rFonts w:cstheme="minorHAnsi"/>
+          <w:b/>
+          <w:bCs/>
+          <w:lang w:val="en-US"/>
+        </w:rPr>
+        <w:t>E</w:t>
+      </w:r>
+      <w:r>
+        <w:rPr>
+          <w:rFonts w:cstheme="minorHAnsi"/>
+          <w:b/>
+          <w:bCs/>
+          <w:lang w:val="en-US"/>
+        </w:rPr>
+        <w:t>ndif</w:t>
+      </w:r>
+    </w:p>
+    <w:p>
+      <w:pPr>
+        <w:spacing w:after="0"/>
+        <w:ind w:firstLine="708"/>
+        <w:rPr>
+          <w:rFonts w:cstheme="minorHAnsi"/>
+          <w:b/>
+          <w:bCs/>
+          <w:lang w:val="en-US"/>
+        </w:rPr>
+      </w:pPr>
+      <w:proofErr w:type="spellStart"/>
+      <w:r>
+        <w:rPr>
+          <w:rFonts w:cstheme="minorHAnsi"/>
+          <w:b/>
+          <w:bCs/>
+          <w:lang w:val="en-US"/>
+        </w:rPr>
+        <w:t>Endfor</w:t>
+      </w:r>
+      <w:proofErr w:type="spellEnd"/>
+    </w:p>
+    <w:p>
+      <w:pPr>
+        <w:spacing w:after="0"/>
+        <w:rPr>
+          <w:rFonts w:cstheme="minorHAnsi"/>
+          <w:lang w:val="en-US"/>
+        </w:rPr>
+      </w:pPr>
+    </w:p>
+    <w:p>
+      <w:pPr>
+        <w:spacing w:after="0"/>
+        <w:ind w:firstLine="708"/>
+        <w:rPr>
+          <w:rFonts w:cstheme="minorHAnsi"/>
+          <w:lang w:val="en-US"/>
+        </w:rPr>
+      </w:pPr>
+      <w:r>
+        <w:rPr>
+          <w:rFonts w:cstheme="minorHAnsi"/>
+          <w:b/>
+          <w:bCs/>
+          <w:lang w:val="en-US"/>
+        </w:rPr>
+        <w:t>For</w:t>
+      </w:r>
+      <w:r>
+        <w:rPr>
+          <w:rFonts w:cstheme="minorHAnsi"/>
+          <w:lang w:val="en-US"/>
+        </w:rPr>
+        <w:t xml:space="preserve"> </w:t>
+      </w:r>
+      <w:proofErr w:type="spellStart"/>
+      <w:r>
+        <w:rPr>
+          <w:rFonts w:cstheme="minorHAnsi"/>
+          <w:lang w:val="en-US"/>
+        </w:rPr>
+        <w:t>i</w:t>
+      </w:r>
+      <w:proofErr w:type="spellEnd"/>
+      <w:r>
+        <w:rPr>
+          <w:rFonts w:cstheme="minorHAnsi"/>
+          <w:lang w:val="en-US"/>
+        </w:rPr>
+        <w:t xml:space="preserve"> = </w:t>
+      </w:r>
+      <w:proofErr w:type="gramStart"/>
+      <w:r>
+        <w:rPr>
+          <w:rFonts w:cstheme="minorHAnsi"/>
+          <w:lang w:val="en-US"/>
+        </w:rPr>
+        <w:t>1 :</w:t>
+      </w:r>
+      <w:proofErr w:type="gramEnd"/>
+      <w:r>
+        <w:rPr>
+          <w:rFonts w:cstheme="minorHAnsi"/>
+          <w:lang w:val="en-US"/>
+        </w:rPr>
+        <w:t xml:space="preserve"> n</w:t>
+      </w:r>
+    </w:p>
+    <w:p>
+      <w:pPr>
+        <w:spacing w:after="0"/>
+        <w:ind w:firstLine="708"/>
+        <w:rPr>
+          <w:rFonts w:cstheme="minorHAnsi"/>
+          <w:lang w:val="en-US"/>
+        </w:rPr>
+      </w:pPr>
+      <w:r>
+        <w:rPr>
+          <w:rFonts w:cstheme="minorHAnsi"/>
+          <w:lang w:val="en-US"/>
+        </w:rPr>
+        <w:tab/>
+      </w:r>
+      <w:r>
+        <w:rPr>
+          <w:rFonts w:cstheme="minorHAnsi"/>
+          <w:b/>
+          <w:bCs/>
+          <w:lang w:val="en-US"/>
+        </w:rPr>
+        <w:t>If</w:t>
+      </w:r>
+      <w:r>
+        <w:rPr>
+          <w:rFonts w:cstheme="minorHAnsi"/>
+          <w:b/>
+          <w:bCs/>
+          <w:lang w:val="en-US"/>
+        </w:rPr>
+        <w:t xml:space="preserve"> </w:t>
+      </w:r>
+      <w:r>
+        <w:rPr>
+          <w:rFonts w:cstheme="minorHAnsi"/>
+          <w:lang w:val="en-US"/>
+        </w:rPr>
+        <w:t>cat[</w:t>
+      </w:r>
+      <w:proofErr w:type="spellStart"/>
+      <w:r>
+        <w:rPr>
+          <w:rFonts w:cstheme="minorHAnsi"/>
+          <w:lang w:val="en-US"/>
+        </w:rPr>
+        <w:t>i</w:t>
+      </w:r>
+      <w:proofErr w:type="spellEnd"/>
+      <w:r>
+        <w:rPr>
+          <w:rFonts w:cstheme="minorHAnsi"/>
+          <w:lang w:val="en-US"/>
+        </w:rPr>
+        <w:t xml:space="preserve">] is in seeking mode </w:t>
+      </w:r>
+      <w:r>
+        <w:rPr>
+          <w:rFonts w:cstheme="minorHAnsi"/>
+          <w:b/>
+          <w:bCs/>
+          <w:lang w:val="en-US"/>
+        </w:rPr>
+        <w:t>then</w:t>
+      </w:r>
+    </w:p>
+    <w:p>
+      <w:pPr>
+        <w:spacing w:after="0"/>
+        <w:ind w:firstLine="708"/>
+        <w:rPr>
+          <w:rFonts w:cstheme="minorHAnsi"/>
+          <w:lang w:val="en-US"/>
+        </w:rPr>
+      </w:pPr>
+      <w:r>
+        <w:rPr>
+          <w:rFonts w:cstheme="minorHAnsi"/>
+          <w:lang w:val="en-US"/>
+        </w:rPr>
+        <w:tab/>
+      </w:r>
+      <w:r>
+        <w:rPr>
+          <w:rFonts w:cstheme="minorHAnsi"/>
+          <w:lang w:val="en-US"/>
+        </w:rPr>
+        <w:tab/>
+      </w:r>
+      <w:r>
+        <w:rPr>
+          <w:rFonts w:cstheme="minorHAnsi"/>
+          <w:lang w:val="en-US"/>
+        </w:rPr>
+        <w:t>Start s</w:t>
+      </w:r>
+      <w:r>
+        <w:rPr>
+          <w:rFonts w:cstheme="minorHAnsi"/>
+          <w:lang w:val="en-US"/>
+        </w:rPr>
+        <w:t>eeking</w:t>
+      </w:r>
+      <w:r>
+        <w:rPr>
+          <w:rFonts w:cstheme="minorHAnsi"/>
+          <w:lang w:val="en-US"/>
+        </w:rPr>
+        <w:t xml:space="preserve"> </w:t>
+      </w:r>
+      <w:r>
+        <w:rPr>
+          <w:rFonts w:cstheme="minorHAnsi"/>
+          <w:lang w:val="en-US"/>
+        </w:rPr>
+        <w:t>mode</w:t>
+      </w:r>
+    </w:p>
+    <w:p>
+      <w:pPr>
+        <w:spacing w:after="0"/>
+        <w:ind w:firstLine="708"/>
+        <w:rPr>
+          <w:rFonts w:cstheme="minorHAnsi"/>
+          <w:b/>
+          <w:bCs/>
+          <w:lang w:val="en-US"/>
+        </w:rPr>
+      </w:pPr>
+      <w:r>
+        <w:rPr>
+          <w:rFonts w:cstheme="minorHAnsi"/>
+          <w:lang w:val="en-US"/>
+        </w:rPr>
+        <w:tab/>
+      </w:r>
+      <w:r>
+        <w:rPr>
+          <w:rFonts w:cstheme="minorHAnsi"/>
+          <w:b/>
+          <w:bCs/>
+          <w:lang w:val="en-US"/>
+        </w:rPr>
+        <w:t>Else</w:t>
+      </w:r>
+    </w:p>
+    <w:p>
+      <w:pPr>
+        <w:tabs>
+          <w:tab w:val="right" w:pos="8789"/>
+        </w:tabs>
+        <w:spacing w:after="0"/>
+        <w:ind w:firstLine="708"/>
+        <w:rPr>
+          <w:rFonts w:cstheme="minorHAnsi"/>
+        </w:rPr>
+      </w:pPr>
+      <w:r>
+        <w:rPr>
+          <w:rFonts w:cstheme="minorHAnsi"/>
+          <w:b/>
+          <w:bCs/>
+          <w:lang w:val="en-US"/>
+        </w:rPr>
+        <w:t xml:space="preserve">                          </w:t>
+      </w:r>
+      <w:r>
+        <w:rPr>
+          <w:rFonts w:cstheme="minorHAnsi"/>
+          <w:lang w:val="en-US"/>
+        </w:rPr>
+        <w:t>Start t</w:t>
+      </w:r>
+      <w:r>
+        <w:rPr>
+          <w:rFonts w:cstheme="minorHAnsi"/>
+          <w:lang w:val="en-US"/>
+        </w:rPr>
+        <w:t>racing</w:t>
+      </w:r>
+      <w:r>
+        <w:rPr>
+          <w:rFonts w:cstheme="minorHAnsi"/>
+          <w:lang w:val="en-US"/>
+        </w:rPr>
+        <w:t xml:space="preserve"> </w:t>
+      </w:r>
+      <w:r>
+        <w:rPr>
+          <w:rFonts w:cstheme="minorHAnsi"/>
+          <w:lang w:val="en-US"/>
+        </w:rPr>
+        <w:t>mode</w:t>
+      </w:r>
+      <w:r>
+        <w:rPr>
+          <w:rFonts w:cstheme="minorHAnsi"/>
+          <w:lang w:val="en-US"/>
+        </w:rPr>
+        <w:t xml:space="preserve"> </w:t>
+      </w:r>
+      <w:r>
+        <w:rPr>
+          <w:rFonts w:cstheme="minorHAnsi"/>
+          <w:lang w:val="en-US"/>
+        </w:rPr>
+        <w:tab/>
+      </w:r>
+      <w:r>
+        <w:rPr>
+          <w:rFonts w:cstheme="minorHAnsi"/>
+        </w:rPr>
+        <w:t>Mačka sa pohne k najlepšiemu riešeniu</w:t>
+      </w:r>
+    </w:p>
+    <w:p>
+      <w:pPr>
+        <w:spacing w:after="0"/>
+        <w:ind w:firstLine="708"/>
+        <w:rPr>
+          <w:rFonts w:cstheme="minorHAnsi"/>
+          <w:b/>
+          <w:bCs/>
+          <w:lang w:val="en-US"/>
+        </w:rPr>
+      </w:pPr>
+      <w:r>
+        <w:rPr>
+          <w:rFonts w:cstheme="minorHAnsi"/>
+          <w:lang w:val="en-US"/>
+        </w:rPr>
+        <w:tab/>
+      </w:r>
+      <w:r>
+        <w:rPr>
+          <w:rFonts w:cstheme="minorHAnsi"/>
+          <w:b/>
+          <w:bCs/>
+          <w:lang w:val="en-US"/>
+        </w:rPr>
+        <w:t>Endif</w:t>
+      </w:r>
+    </w:p>
+    <w:p>
+      <w:pPr>
+        <w:spacing w:after="0"/>
+        <w:ind w:firstLine="708"/>
+        <w:rPr>
+          <w:rFonts w:cstheme="minorHAnsi"/>
+          <w:b/>
+          <w:bCs/>
+          <w:lang w:val="en-US"/>
+        </w:rPr>
+      </w:pPr>
+      <w:proofErr w:type="spellStart"/>
+      <w:r>
+        <w:rPr>
+          <w:rFonts w:cstheme="minorHAnsi"/>
+          <w:b/>
+          <w:bCs/>
+          <w:lang w:val="en-US"/>
+        </w:rPr>
+        <w:t>Endfor</w:t>
+      </w:r>
+      <w:proofErr w:type="spellEnd"/>
+    </w:p>
+    <w:p>
+      <w:pPr>
+        <w:spacing w:after="0"/>
+        <w:rPr>
+          <w:rFonts w:cstheme="minorHAnsi"/>
+          <w:lang w:val="en-US"/>
+        </w:rPr>
+      </w:pPr>
+      <w:r>
+        <w:rPr>
+          <w:rFonts w:cstheme="minorHAnsi"/>
+          <w:b/>
+          <w:bCs/>
+          <w:lang w:val="en-US"/>
+        </w:rPr>
+        <w:t>Until</w:t>
+      </w:r>
+      <w:r>
+        <w:rPr>
+          <w:rFonts w:cstheme="minorHAnsi"/>
+          <w:lang w:val="en-US"/>
+        </w:rPr>
+        <w:t xml:space="preserve"> </w:t>
+      </w:r>
+      <w:proofErr w:type="gramStart"/>
+      <w:r>
+        <w:rPr>
+          <w:rFonts w:cstheme="minorHAnsi"/>
+          <w:lang w:val="en-US"/>
+        </w:rPr>
+        <w:t>term(</w:t>
+      </w:r>
+      <w:proofErr w:type="gramEnd"/>
+      <w:r>
+        <w:rPr>
+          <w:rFonts w:cstheme="minorHAnsi"/>
+          <w:lang w:val="en-US"/>
+        </w:rPr>
+        <w:t>)</w:t>
+      </w:r>
+    </w:p>
+    <w:p>
+      <w:pPr>
+        <w:spacing w:after="0"/>
+        <w:rPr>
+          <w:rFonts w:cstheme="minorHAnsi"/>
+          <w:lang w:val="en-US"/>
+        </w:rPr>
+      </w:pPr>
+    </w:p>
+    <w:p>
+      <w:pPr>
+        <w:spacing w:after="0"/>
+        <w:rPr>
+          <w:rFonts w:cstheme="minorHAnsi"/>
+          <w:lang w:val="en-US"/>
+        </w:rPr>
+      </w:pPr>
+      <w:r>
+        <w:rPr>
+          <w:rFonts w:cstheme="minorHAnsi"/>
+          <w:b/>
+          <w:bCs/>
+          <w:lang w:val="en-US"/>
+        </w:rPr>
+        <w:t>Return</w:t>
+      </w:r>
+      <w:r>
+        <w:rPr>
+          <w:rFonts w:cstheme="minorHAnsi"/>
+          <w:b/>
+          <w:bCs/>
+          <w:lang w:val="en-US"/>
+        </w:rPr>
+        <w:t xml:space="preserve"> </w:t>
+      </w:r>
+      <w:proofErr w:type="spellStart"/>
+      <w:r>
+        <w:rPr>
+          <w:rFonts w:cstheme="minorHAnsi"/>
+          <w:lang w:val="en-US"/>
+        </w:rPr>
+        <w:t>X</w:t>
+      </w:r>
+      <w:r>
+        <w:rPr>
+          <w:rFonts w:cstheme="minorHAnsi"/>
+          <w:vertAlign w:val="subscript"/>
+          <w:lang w:val="en-US"/>
+        </w:rPr>
+        <w:t>best</w:t>
+      </w:r>
+      <w:proofErr w:type="spellEnd"/>
     </w:p>
     <w:p>
       <w:pPr>
         <w:pStyle w:val="Nadpis3"/>
       </w:pPr>
-      <w:bookmarkStart w:id="3" w:name="_Toc121509999"/>
-      <w:r>
-        <w:t>Hľadací mód (</w:t>
-      </w:r>
-      <w:proofErr w:type="spellStart"/>
-      <w:r>
-        <w:t>S</w:t>
+      <w:bookmarkStart w:id="3" w:name="_Toc121574406"/>
+      <w:r>
+        <w:lastRenderedPageBreak/>
+        <w:t>Pozorovací</w:t>
+      </w:r>
+      <w:r>
+        <w:t xml:space="preserve"> mód (</w:t>
+      </w:r>
+      <w:proofErr w:type="spellStart"/>
+      <w:r>
+        <w:t>s</w:t>
       </w:r>
       <w:r>
         <w:t>eeking</w:t>
@@ -1705,7 +3033,14 @@
         <w:jc w:val="both"/>
       </w:pPr>
       <w:r>
-        <w:t>SMP (</w:t>
+        <w:rPr>
+          <w:b/>
+          <w:bCs/>
+        </w:rPr>
+        <w:t>SMP</w:t>
+      </w:r>
+      <w:r>
+        <w:t xml:space="preserve"> (</w:t>
       </w:r>
       <w:proofErr w:type="spellStart"/>
       <w:r>
@@ -1745,7 +3080,14 @@
         <w:jc w:val="both"/>
       </w:pPr>
       <w:r>
-        <w:t>SRD (</w:t>
+        <w:rPr>
+          <w:b/>
+          <w:bCs/>
+        </w:rPr>
+        <w:t>SRD</w:t>
+      </w:r>
+      <w:r>
+        <w:t xml:space="preserve"> (</w:t>
       </w:r>
       <w:proofErr w:type="spellStart"/>
       <w:r>
@@ -1797,7 +3139,10 @@
         <w:t xml:space="preserve"> </w:t>
       </w:r>
       <w:r>
-        <w:t xml:space="preserve">„ako ďaleko“ sa vie mačka pozrieť (posun v dimenzii) </w:t>
+        <w:t>„ako ďaleko“ sa vie mačka pozrieť (posun v dimenzii)</w:t>
+      </w:r>
+      <w:r>
+        <w:t>. Ak sa niektorá z dimenzií bude meniť, tak rozdiel medzi novou a starou hodnotou bude SRD.</w:t>
       </w:r>
     </w:p>
     <w:p>
@@ -1810,6 +3155,10 @@
         <w:jc w:val="both"/>
       </w:pPr>
       <w:r>
+        <w:rPr>
+          <w:b/>
+          <w:bCs/>
+        </w:rPr>
         <w:t>CDC</w:t>
       </w:r>
       <w:r>
@@ -1845,6 +3194,10 @@
         <w:jc w:val="both"/>
       </w:pPr>
       <w:r>
+        <w:rPr>
+          <w:b/>
+          <w:bCs/>
+        </w:rPr>
         <w:t>SPC</w:t>
       </w:r>
       <w:r>
@@ -1873,6 +3226,9 @@
       <w:proofErr w:type="spellEnd"/>
       <w:r>
         <w:t xml:space="preserve"> hodnota. Rozhodnutie mačky ostať na aktuálnej pozícii alebo odísť</w:t>
+      </w:r>
+      <w:r>
+        <w:t>.</w:t>
       </w:r>
     </w:p>
     <w:p>
@@ -1890,9 +3246,20 @@
           <w:ilvl w:val="0"/>
           <w:numId w:val="4"/>
         </w:numPr>
-      </w:pPr>
-      <w:r>
-        <w:t xml:space="preserve">Urob SMP počet kópií každej </w:t>
+        <w:jc w:val="both"/>
+      </w:pPr>
+      <w:r>
+        <w:t xml:space="preserve">Urob </w:t>
+      </w:r>
+      <w:r>
+        <w:rPr>
+          <w:i/>
+          <w:iCs/>
+        </w:rPr>
+        <w:t xml:space="preserve">i </w:t>
+      </w:r>
+      <w:r>
+        <w:t xml:space="preserve">počet kópií každej </w:t>
       </w:r>
       <w:proofErr w:type="spellStart"/>
       <w:r>
@@ -1906,7 +3273,54 @@
       </w:r>
       <w:proofErr w:type="spellEnd"/>
       <w:r>
-        <w:t>. Ak je SPC pravdivé, vytvorí sa (SMP - 1) kópií mačky a jedna ostane na pôvodnom mieste.</w:t>
+        <w:t xml:space="preserve">, pričom </w:t>
+      </w:r>
+      <w:r>
+        <w:rPr>
+          <w:i/>
+          <w:iCs/>
+        </w:rPr>
+        <w:t xml:space="preserve">i </w:t>
+      </w:r>
+      <w:r>
+        <w:rPr>
+          <w:lang w:val="en-US"/>
+        </w:rPr>
+        <w:t>=</w:t>
+      </w:r>
+      <w:r>
+        <w:t xml:space="preserve"> </w:t>
+      </w:r>
+      <w:r>
+        <w:t>SMP</w:t>
+      </w:r>
+      <w:r>
+        <w:t xml:space="preserve">. Ak je SPC pravdivé, vytvor </w:t>
+      </w:r>
+      <w:r>
+        <w:rPr>
+          <w:i/>
+          <w:iCs/>
+        </w:rPr>
+        <w:t xml:space="preserve">i </w:t>
+      </w:r>
+      <w:r>
+        <w:rPr>
+          <w:lang w:val="en-GB"/>
+        </w:rPr>
+        <w:t xml:space="preserve">= </w:t>
+      </w:r>
+      <w:r>
+        <w:t>(SMP - 1) kópií mačky</w:t>
+      </w:r>
+      <w:r>
+        <w:t>, pričom</w:t>
+      </w:r>
+      <w:r>
+        <w:t> jedna ostane na pôvodnom mieste</w:t>
+      </w:r>
+      <w:r>
+        <w:t>.</w:t>
       </w:r>
     </w:p>
     <w:p>
@@ -1916,6 +3330,7 @@
           <w:ilvl w:val="0"/>
           <w:numId w:val="4"/>
         </w:numPr>
+        <w:jc w:val="both"/>
       </w:pPr>
       <w:r>
         <w:t>Na základe CDC vypočítaj novú pozíciu pre každú kópiu mačky</w:t>
@@ -1927,6 +3342,7 @@
     <w:p>
       <w:pPr>
         <w:pStyle w:val="Odsekzoznamu"/>
+        <w:jc w:val="both"/>
         <w:rPr>
           <w:rFonts w:eastAsiaTheme="minorEastAsia"/>
           <w:b/>
@@ -2050,6 +3466,7 @@
     <w:p>
       <w:pPr>
         <w:pStyle w:val="Odsekzoznamu"/>
+        <w:jc w:val="both"/>
       </w:pPr>
       <w:r>
         <w:t>kde</w:t>
@@ -2058,6 +3475,7 @@
     <w:p>
       <w:pPr>
         <w:pStyle w:val="Odsekzoznamu"/>
+        <w:jc w:val="both"/>
       </w:pPr>
       <w:r>
         <w:tab/>
@@ -2086,6 +3504,7 @@
     <w:p>
       <w:pPr>
         <w:pStyle w:val="Odsekzoznamu"/>
+        <w:jc w:val="both"/>
       </w:pPr>
       <w:r>
         <w:rPr>
@@ -2118,6 +3537,7 @@
     <w:p>
       <w:pPr>
         <w:pStyle w:val="Odsekzoznamu"/>
+        <w:jc w:val="both"/>
       </w:pPr>
       <w:r>
         <w:rPr>
@@ -2140,6 +3560,7 @@
     <w:p>
       <w:pPr>
         <w:pStyle w:val="Odsekzoznamu"/>
+        <w:jc w:val="both"/>
       </w:pPr>
     </w:p>
     <w:p>
@@ -2149,9 +3570,9 @@
           <w:ilvl w:val="0"/>
           <w:numId w:val="4"/>
         </w:numPr>
-      </w:pPr>
-      <w:r>
-        <w:lastRenderedPageBreak/>
+        <w:jc w:val="both"/>
+      </w:pPr>
+      <w:r>
         <w:t>Vypočítaj hodnot</w:t>
       </w:r>
       <w:r>
@@ -2164,7 +3585,23 @@
         <w:t>iek</w:t>
       </w:r>
       <w:r>
-        <w:t xml:space="preserve"> pre</w:t>
+        <w:t xml:space="preserve"> </w:t>
+      </w:r>
+      <w:r>
+        <w:t>(</w:t>
+      </w:r>
+      <w:r>
+        <w:rPr>
+          <w:i/>
+          <w:iCs/>
+        </w:rPr>
+        <w:t>FS</w:t>
+      </w:r>
+      <w:r>
+        <w:t xml:space="preserve">) </w:t>
+      </w:r>
+      <w:r>
+        <w:t>pre</w:t>
       </w:r>
       <w:r>
         <w:t xml:space="preserve"> ich</w:t>
@@ -2452,61 +3889,11 @@
         </w:rPr>
         <w:t xml:space="preserve"> </w:t>
       </w:r>
-      <w:r>
-        <w:rPr>
-          <w:rFonts w:eastAsiaTheme="minorEastAsia"/>
-        </w:rPr>
-        <w:t xml:space="preserve">, </w:t>
-      </w:r>
-      <w:r>
-        <w:rPr>
-          <w:rFonts w:eastAsiaTheme="minorEastAsia"/>
-        </w:rPr>
-        <w:t>kde</w:t>
-      </w:r>
-      <w:r>
-        <w:rPr>
-          <w:rFonts w:eastAsiaTheme="minorEastAsia"/>
-        </w:rPr>
-        <w:t xml:space="preserve"> 0</w:t>
-      </w:r>
-      <w:r>
-        <w:rPr>
-          <w:rFonts w:eastAsiaTheme="minorEastAsia"/>
-        </w:rPr>
-        <w:t xml:space="preserve"> </w:t>
-      </w:r>
-      <w:r>
-        <w:rPr>
-          <w:rFonts w:eastAsiaTheme="minorEastAsia"/>
-          <w:lang w:val="en-US"/>
-        </w:rPr>
-        <w:t xml:space="preserve">&lt; </w:t>
-      </w:r>
-      <w:proofErr w:type="spellStart"/>
-      <w:r>
-        <w:rPr>
-          <w:rFonts w:eastAsiaTheme="minorEastAsia"/>
-          <w:i/>
-          <w:iCs/>
-          <w:lang w:val="en-US"/>
-        </w:rPr>
-        <w:t>i</w:t>
-      </w:r>
-      <w:proofErr w:type="spellEnd"/>
-      <w:r>
-        <w:rPr>
-          <w:rFonts w:eastAsiaTheme="minorEastAsia"/>
-          <w:i/>
-          <w:iCs/>
-          <w:lang w:val="en-US"/>
-        </w:rPr>
-        <w:t xml:space="preserve"> &lt; j</w:t>
-      </w:r>
     </w:p>
     <w:p>
       <w:pPr>
         <w:pStyle w:val="Odsekzoznamu"/>
+        <w:jc w:val="both"/>
       </w:pPr>
       <w:r>
         <w:t xml:space="preserve">kde </w:t>
@@ -2515,6 +3902,7 @@
     <w:p>
       <w:pPr>
         <w:pStyle w:val="Odsekzoznamu"/>
+        <w:jc w:val="both"/>
       </w:pPr>
       <w:r>
         <w:tab/>
@@ -2542,6 +3930,7 @@
     <w:p>
       <w:pPr>
         <w:pStyle w:val="Odsekzoznamu"/>
+        <w:jc w:val="both"/>
       </w:pPr>
       <w:r>
         <w:rPr>
@@ -2578,6 +3967,7 @@
     <w:p>
       <w:pPr>
         <w:pStyle w:val="Odsekzoznamu"/>
+        <w:jc w:val="both"/>
       </w:pPr>
       <w:r>
         <w:rPr>
@@ -2611,6 +4001,7 @@
     <w:p>
       <w:pPr>
         <w:pStyle w:val="Odsekzoznamu"/>
+        <w:jc w:val="both"/>
       </w:pPr>
       <w:r>
         <w:rPr>
@@ -2652,6 +4043,7 @@
     <w:p>
       <w:pPr>
         <w:pStyle w:val="Odsekzoznamu"/>
+        <w:jc w:val="both"/>
       </w:pPr>
       <w:r>
         <w:t xml:space="preserve">Riešime </w:t>
@@ -2660,6 +4052,7 @@
     <w:p>
       <w:pPr>
         <w:pStyle w:val="Odsekzoznamu"/>
+        <w:jc w:val="both"/>
       </w:pPr>
       <w:r>
         <w:tab/>
@@ -2718,12 +4111,21 @@
       </w:r>
       <w:r>
         <w:tab/>
-        <w:t>pre minimalizačný problém</w:t>
+        <w:t xml:space="preserve">pre </w:t>
+      </w:r>
+      <w:proofErr w:type="spellStart"/>
+      <w:r>
+        <w:t>minimalizačný</w:t>
+      </w:r>
+      <w:proofErr w:type="spellEnd"/>
+      <w:r>
+        <w:t xml:space="preserve"> problém</w:t>
       </w:r>
     </w:p>
     <w:p>
       <w:pPr>
         <w:pStyle w:val="Odsekzoznamu"/>
+        <w:jc w:val="both"/>
       </w:pPr>
       <w:r>
         <w:rPr>
@@ -2796,6 +4198,7 @@
           <w:ilvl w:val="0"/>
           <w:numId w:val="4"/>
         </w:numPr>
+        <w:jc w:val="both"/>
       </w:pPr>
       <w:r>
         <w:t>P</w:t>
@@ -2841,6 +4244,14 @@
       </w:r>
       <w:proofErr w:type="spellEnd"/>
       <w:r>
+        <w:t xml:space="preserve"> </w:t>
+      </w:r>
+      <w:proofErr w:type="spellStart"/>
+      <w:r>
+        <w:t>choice</w:t>
+      </w:r>
+      <w:proofErr w:type="spellEnd"/>
+      <w:r>
         <w:t>)</w:t>
       </w:r>
       <w:r>
@@ -2860,10 +4271,100 @@
       <w:r>
         <w:t>.</w:t>
       </w:r>
+      <w:r>
+        <w:t xml:space="preserve"> </w:t>
+      </w:r>
+    </w:p>
+    <w:p>
+      <w:pPr>
+        <w:jc w:val="both"/>
+      </w:pPr>
+      <w:r>
+        <w:t>V našej implementácii používame „</w:t>
+      </w:r>
+      <w:proofErr w:type="spellStart"/>
+      <w:r>
+        <w:t>best</w:t>
+      </w:r>
+      <w:proofErr w:type="spellEnd"/>
+      <w:r>
+        <w:t xml:space="preserve"> fitness-</w:t>
+      </w:r>
+      <w:proofErr w:type="spellStart"/>
+      <w:r>
+        <w:t>self</w:t>
+      </w:r>
+      <w:proofErr w:type="spellEnd"/>
+      <w:r>
+        <w:t>“ a „</w:t>
+      </w:r>
+      <w:proofErr w:type="spellStart"/>
+      <w:r>
+        <w:t>random</w:t>
+      </w:r>
+      <w:proofErr w:type="spellEnd"/>
+      <w:r>
+        <w:t xml:space="preserve"> </w:t>
+      </w:r>
+      <w:proofErr w:type="spellStart"/>
+      <w:r>
+        <w:t>choice</w:t>
+      </w:r>
+      <w:proofErr w:type="spellEnd"/>
+      <w:r>
+        <w:t>“ stratégiu“</w:t>
+      </w:r>
     </w:p>
     <w:p>
       <w:pPr>
         <w:pStyle w:val="Odsekzoznamu"/>
+        <w:numPr>
+          <w:ilvl w:val="0"/>
+          <w:numId w:val="8"/>
+        </w:numPr>
+        <w:jc w:val="both"/>
+      </w:pPr>
+      <w:proofErr w:type="spellStart"/>
+      <w:r>
+        <w:t>Random</w:t>
+      </w:r>
+      <w:proofErr w:type="spellEnd"/>
+      <w:r>
+        <w:t xml:space="preserve"> </w:t>
+      </w:r>
+      <w:proofErr w:type="spellStart"/>
+      <w:r>
+        <w:t>choide</w:t>
+      </w:r>
+      <w:proofErr w:type="spellEnd"/>
+      <w:r>
+        <w:t xml:space="preserve"> – úplne náhodný výber</w:t>
+      </w:r>
+    </w:p>
+    <w:p>
+      <w:pPr>
+        <w:pStyle w:val="Odsekzoznamu"/>
+        <w:numPr>
+          <w:ilvl w:val="0"/>
+          <w:numId w:val="8"/>
+        </w:numPr>
+        <w:jc w:val="both"/>
+      </w:pPr>
+      <w:r>
+        <w:t>Best fitness-</w:t>
+      </w:r>
+      <w:proofErr w:type="spellStart"/>
+      <w:r>
+        <w:t>self</w:t>
+      </w:r>
+      <w:proofErr w:type="spellEnd"/>
+      <w:r>
+        <w:t xml:space="preserve"> – zoradíme mačky podľa výsledku ohodnocovacej funkcie od najhoršej po najlepšiu a vrátime najlepšiu mačku</w:t>
+      </w:r>
+    </w:p>
+    <w:p>
+      <w:pPr>
+        <w:pStyle w:val="Odsekzoznamu"/>
       </w:pPr>
     </w:p>
     <w:p>
@@ -2871,9 +4372,10 @@
         <w:pStyle w:val="Nadpis3"/>
       </w:pPr>
       <w:r>
+        <w:lastRenderedPageBreak/>
         <w:t> </w:t>
       </w:r>
-      <w:bookmarkStart w:id="4" w:name="_Toc121510000"/>
+      <w:bookmarkStart w:id="4" w:name="_Toc121574407"/>
       <w:r>
         <w:t>Prenasledovací mód (</w:t>
       </w:r>
@@ -2895,7 +4397,1008 @@
       </w:r>
       <w:bookmarkEnd w:id="4"/>
     </w:p>
-    <w:p/>
+    <w:p>
+      <w:pPr>
+        <w:ind w:firstLine="567"/>
+        <w:jc w:val="both"/>
+      </w:pPr>
+      <w:r>
+        <w:t xml:space="preserve">Po tom ako mačka zaznamenala korisť v pozorovacom móde, zmenila svoj mód na prenasledovací </w:t>
+      </w:r>
+      <w:r>
+        <w:t xml:space="preserve">a </w:t>
+      </w:r>
+      <w:r>
+        <w:t>začína loviť. Mačka sa teda pohne nejakou rýchlosťou smerom ku koristi.</w:t>
+      </w:r>
+      <w:r>
+        <w:t xml:space="preserve"> </w:t>
+      </w:r>
+    </w:p>
+    <w:p>
+      <w:pPr>
+        <w:pStyle w:val="Nadpis4"/>
+      </w:pPr>
+      <w:r>
+        <w:t>Postup</w:t>
+      </w:r>
+    </w:p>
+    <w:p>
+      <w:pPr>
+        <w:pStyle w:val="Odsekzoznamu"/>
+        <w:numPr>
+          <w:ilvl w:val="2"/>
+          <w:numId w:val="4"/>
+        </w:numPr>
+        <w:ind w:left="426"/>
+      </w:pPr>
+      <w:r>
+        <w:t>Aktualizuj rýchlosť mačky v každej dimenzii</w:t>
+      </w:r>
+      <w:r>
+        <w:t xml:space="preserve"> (</w:t>
+      </w:r>
+      <w:proofErr w:type="spellStart"/>
+      <w:r>
+        <w:rPr>
+          <w:i/>
+          <w:iCs/>
+        </w:rPr>
+        <w:t>v</w:t>
+      </w:r>
+      <w:r>
+        <w:rPr>
+          <w:i/>
+          <w:iCs/>
+          <w:vertAlign w:val="subscript"/>
+        </w:rPr>
+        <w:t>k,d</w:t>
+      </w:r>
+      <w:proofErr w:type="spellEnd"/>
+      <w:r>
+        <w:t>) na základe rovnice</w:t>
+      </w:r>
+    </w:p>
+    <w:p>
+      <w:pPr>
+        <w:pStyle w:val="Odsekzoznamu"/>
+        <w:ind w:left="0"/>
+        <w:rPr>
+          <w:rFonts w:eastAsiaTheme="minorEastAsia"/>
+        </w:rPr>
+      </w:pPr>
+      <m:oMathPara>
+        <m:oMath>
+          <m:sSub>
+            <m:sSubPr>
+              <m:ctrlPr>
+                <w:rPr>
+                  <w:rFonts w:ascii="Cambria Math" w:hAnsi="Cambria Math"/>
+                  <w:i/>
+                </w:rPr>
+              </m:ctrlPr>
+            </m:sSubPr>
+            <m:e>
+              <m:r>
+                <w:rPr>
+                  <w:rFonts w:ascii="Cambria Math" w:hAnsi="Cambria Math"/>
+                </w:rPr>
+                <m:t>v</m:t>
+              </m:r>
+            </m:e>
+            <m:sub>
+              <m:r>
+                <w:rPr>
+                  <w:rFonts w:ascii="Cambria Math" w:hAnsi="Cambria Math"/>
+                </w:rPr>
+                <m:t>k,d</m:t>
+              </m:r>
+            </m:sub>
+          </m:sSub>
+          <m:r>
+            <w:rPr>
+              <w:rFonts w:ascii="Cambria Math" w:hAnsi="Cambria Math"/>
+            </w:rPr>
+            <m:t xml:space="preserve"> = </m:t>
+          </m:r>
+          <m:sSub>
+            <m:sSubPr>
+              <m:ctrlPr>
+                <w:rPr>
+                  <w:rFonts w:ascii="Cambria Math" w:hAnsi="Cambria Math"/>
+                  <w:i/>
+                </w:rPr>
+              </m:ctrlPr>
+            </m:sSubPr>
+            <m:e>
+              <m:r>
+                <w:rPr>
+                  <w:rFonts w:ascii="Cambria Math" w:hAnsi="Cambria Math"/>
+                </w:rPr>
+                <m:t>v</m:t>
+              </m:r>
+            </m:e>
+            <m:sub>
+              <m:r>
+                <w:rPr>
+                  <w:rFonts w:ascii="Cambria Math" w:hAnsi="Cambria Math"/>
+                </w:rPr>
+                <m:t>k,d</m:t>
+              </m:r>
+            </m:sub>
+          </m:sSub>
+          <m:r>
+            <w:rPr>
+              <w:rFonts w:ascii="Cambria Math" w:hAnsi="Cambria Math"/>
+            </w:rPr>
+            <m:t xml:space="preserve">+ </m:t>
+          </m:r>
+          <m:sSub>
+            <m:sSubPr>
+              <m:ctrlPr>
+                <w:rPr>
+                  <w:rFonts w:ascii="Cambria Math" w:hAnsi="Cambria Math"/>
+                  <w:i/>
+                </w:rPr>
+              </m:ctrlPr>
+            </m:sSubPr>
+            <m:e>
+              <m:r>
+                <w:rPr>
+                  <w:rFonts w:ascii="Cambria Math" w:hAnsi="Cambria Math"/>
+                </w:rPr>
+                <m:t>r</m:t>
+              </m:r>
+            </m:e>
+            <m:sub>
+              <m:r>
+                <w:rPr>
+                  <w:rFonts w:ascii="Cambria Math" w:hAnsi="Cambria Math"/>
+                </w:rPr>
+                <m:t>1</m:t>
+              </m:r>
+            </m:sub>
+          </m:sSub>
+          <m:r>
+            <w:rPr>
+              <w:rFonts w:ascii="Cambria Math" w:hAnsi="Cambria Math"/>
+            </w:rPr>
+            <m:t xml:space="preserve"> × </m:t>
+          </m:r>
+          <m:sSub>
+            <m:sSubPr>
+              <m:ctrlPr>
+                <w:rPr>
+                  <w:rFonts w:ascii="Cambria Math" w:hAnsi="Cambria Math"/>
+                  <w:i/>
+                </w:rPr>
+              </m:ctrlPr>
+            </m:sSubPr>
+            <m:e>
+              <m:r>
+                <w:rPr>
+                  <w:rFonts w:ascii="Cambria Math" w:hAnsi="Cambria Math"/>
+                </w:rPr>
+                <m:t>c</m:t>
+              </m:r>
+            </m:e>
+            <m:sub>
+              <m:r>
+                <w:rPr>
+                  <w:rFonts w:ascii="Cambria Math" w:hAnsi="Cambria Math"/>
+                </w:rPr>
+                <m:t>1</m:t>
+              </m:r>
+            </m:sub>
+          </m:sSub>
+          <m:d>
+            <m:dPr>
+              <m:ctrlPr>
+                <w:rPr>
+                  <w:rFonts w:ascii="Cambria Math" w:hAnsi="Cambria Math"/>
+                  <w:i/>
+                </w:rPr>
+              </m:ctrlPr>
+            </m:dPr>
+            <m:e>
+              <m:sSub>
+                <m:sSubPr>
+                  <m:ctrlPr>
+                    <w:rPr>
+                      <w:rFonts w:ascii="Cambria Math" w:hAnsi="Cambria Math"/>
+                      <w:i/>
+                    </w:rPr>
+                  </m:ctrlPr>
+                </m:sSubPr>
+                <m:e>
+                  <m:r>
+                    <w:rPr>
+                      <w:rFonts w:ascii="Cambria Math" w:hAnsi="Cambria Math"/>
+                    </w:rPr>
+                    <m:t>X</m:t>
+                  </m:r>
+                </m:e>
+                <m:sub>
+                  <m:r>
+                    <w:rPr>
+                      <w:rFonts w:ascii="Cambria Math" w:hAnsi="Cambria Math"/>
+                    </w:rPr>
+                    <m:t>best, d</m:t>
+                  </m:r>
+                </m:sub>
+              </m:sSub>
+              <m:r>
+                <w:rPr>
+                  <w:rFonts w:ascii="Cambria Math" w:hAnsi="Cambria Math"/>
+                </w:rPr>
+                <m:t xml:space="preserve">- </m:t>
+              </m:r>
+              <m:sSub>
+                <m:sSubPr>
+                  <m:ctrlPr>
+                    <w:rPr>
+                      <w:rFonts w:ascii="Cambria Math" w:hAnsi="Cambria Math"/>
+                      <w:i/>
+                    </w:rPr>
+                  </m:ctrlPr>
+                </m:sSubPr>
+                <m:e>
+                  <m:r>
+                    <w:rPr>
+                      <w:rFonts w:ascii="Cambria Math" w:hAnsi="Cambria Math"/>
+                    </w:rPr>
+                    <m:t>X</m:t>
+                  </m:r>
+                </m:e>
+                <m:sub>
+                  <m:r>
+                    <w:rPr>
+                      <w:rFonts w:ascii="Cambria Math" w:hAnsi="Cambria Math"/>
+                    </w:rPr>
+                    <m:t>k,d</m:t>
+                  </m:r>
+                </m:sub>
+              </m:sSub>
+            </m:e>
+          </m:d>
+        </m:oMath>
+      </m:oMathPara>
+    </w:p>
+    <w:p>
+      <w:pPr>
+        <w:pStyle w:val="Odsekzoznamu"/>
+        <w:ind w:left="0"/>
+        <w:rPr>
+          <w:rFonts w:eastAsiaTheme="minorEastAsia"/>
+        </w:rPr>
+      </w:pPr>
+      <w:r>
+        <w:rPr>
+          <w:rFonts w:eastAsiaTheme="minorEastAsia"/>
+        </w:rPr>
+        <w:tab/>
+        <w:t xml:space="preserve">kde </w:t>
+      </w:r>
+    </w:p>
+    <w:p>
+      <w:pPr>
+        <w:pStyle w:val="Odsekzoznamu"/>
+        <w:ind w:left="0"/>
+        <w:rPr>
+          <w:rFonts w:eastAsiaTheme="minorEastAsia"/>
+        </w:rPr>
+      </w:pPr>
+      <w:r>
+        <w:rPr>
+          <w:rFonts w:eastAsiaTheme="minorEastAsia"/>
+        </w:rPr>
+        <w:tab/>
+      </w:r>
+      <w:r>
+        <w:rPr>
+          <w:rFonts w:eastAsiaTheme="minorEastAsia"/>
+        </w:rPr>
+        <w:tab/>
+      </w:r>
+      <w:proofErr w:type="spellStart"/>
+      <w:r>
+        <w:rPr>
+          <w:rFonts w:eastAsiaTheme="minorEastAsia"/>
+          <w:i/>
+          <w:iCs/>
+        </w:rPr>
+        <w:t>v</w:t>
+      </w:r>
+      <w:r>
+        <w:rPr>
+          <w:rFonts w:eastAsiaTheme="minorEastAsia"/>
+          <w:i/>
+          <w:iCs/>
+          <w:vertAlign w:val="subscript"/>
+        </w:rPr>
+        <w:t>k,d</w:t>
+      </w:r>
+      <w:proofErr w:type="spellEnd"/>
+      <w:r>
+        <w:rPr>
+          <w:rFonts w:eastAsiaTheme="minorEastAsia"/>
+        </w:rPr>
+        <w:t xml:space="preserve"> </w:t>
+      </w:r>
+      <w:r>
+        <w:rPr>
+          <w:rFonts w:eastAsiaTheme="minorEastAsia"/>
+        </w:rPr>
+        <w:tab/>
+        <w:t xml:space="preserve">je rýchlosť mačky v dimenzii </w:t>
+      </w:r>
+      <w:r>
+        <w:rPr>
+          <w:rFonts w:eastAsiaTheme="minorEastAsia"/>
+          <w:i/>
+          <w:iCs/>
+        </w:rPr>
+        <w:t>d</w:t>
+      </w:r>
+      <w:r>
+        <w:rPr>
+          <w:rFonts w:eastAsiaTheme="minorEastAsia"/>
+        </w:rPr>
+        <w:t xml:space="preserve"> </w:t>
+      </w:r>
+    </w:p>
+    <w:p>
+      <w:pPr>
+        <w:pStyle w:val="Odsekzoznamu"/>
+        <w:ind w:left="0"/>
+        <w:rPr>
+          <w:rFonts w:eastAsiaTheme="minorEastAsia"/>
+        </w:rPr>
+      </w:pPr>
+      <w:r>
+        <w:rPr>
+          <w:rFonts w:eastAsiaTheme="minorEastAsia"/>
+        </w:rPr>
+        <w:tab/>
+      </w:r>
+      <w:r>
+        <w:rPr>
+          <w:rFonts w:eastAsiaTheme="minorEastAsia"/>
+        </w:rPr>
+        <w:tab/>
+      </w:r>
+      <w:proofErr w:type="spellStart"/>
+      <w:r>
+        <w:rPr>
+          <w:rFonts w:eastAsiaTheme="minorEastAsia"/>
+          <w:i/>
+          <w:iCs/>
+        </w:rPr>
+        <w:t>X</w:t>
+      </w:r>
+      <w:r>
+        <w:rPr>
+          <w:rFonts w:eastAsiaTheme="minorEastAsia"/>
+          <w:i/>
+          <w:iCs/>
+          <w:vertAlign w:val="subscript"/>
+        </w:rPr>
+        <w:t>best,d</w:t>
+      </w:r>
+      <w:proofErr w:type="spellEnd"/>
+      <w:r>
+        <w:rPr>
+          <w:rFonts w:eastAsiaTheme="minorEastAsia"/>
+        </w:rPr>
+        <w:tab/>
+        <w:t>je pozícia najlepšej mačky</w:t>
+      </w:r>
+    </w:p>
+    <w:p>
+      <w:pPr>
+        <w:pStyle w:val="Odsekzoznamu"/>
+        <w:ind w:left="0"/>
+        <w:rPr>
+          <w:rFonts w:eastAsiaTheme="minorEastAsia"/>
+          <w:vertAlign w:val="subscript"/>
+        </w:rPr>
+      </w:pPr>
+      <w:r>
+        <w:rPr>
+          <w:rFonts w:eastAsiaTheme="minorEastAsia"/>
+        </w:rPr>
+        <w:tab/>
+      </w:r>
+      <w:r>
+        <w:rPr>
+          <w:rFonts w:eastAsiaTheme="minorEastAsia"/>
+        </w:rPr>
+        <w:tab/>
+      </w:r>
+      <w:proofErr w:type="spellStart"/>
+      <w:r>
+        <w:rPr>
+          <w:rFonts w:eastAsiaTheme="minorEastAsia"/>
+          <w:i/>
+          <w:iCs/>
+        </w:rPr>
+        <w:t>X</w:t>
+      </w:r>
+      <w:r>
+        <w:rPr>
+          <w:rFonts w:eastAsiaTheme="minorEastAsia"/>
+          <w:i/>
+          <w:iCs/>
+          <w:vertAlign w:val="subscript"/>
+        </w:rPr>
+        <w:t>k,d</w:t>
+      </w:r>
+      <w:proofErr w:type="spellEnd"/>
+      <w:r>
+        <w:rPr>
+          <w:rFonts w:eastAsiaTheme="minorEastAsia"/>
+        </w:rPr>
+        <w:t xml:space="preserve"> </w:t>
+      </w:r>
+      <w:r>
+        <w:rPr>
+          <w:rFonts w:eastAsiaTheme="minorEastAsia"/>
+        </w:rPr>
+        <w:tab/>
+        <w:t xml:space="preserve">pozícia </w:t>
+      </w:r>
+      <w:proofErr w:type="spellStart"/>
+      <w:r>
+        <w:rPr>
+          <w:rFonts w:eastAsiaTheme="minorEastAsia"/>
+        </w:rPr>
+        <w:t>mačky</w:t>
+      </w:r>
+      <w:r>
+        <w:rPr>
+          <w:rFonts w:eastAsiaTheme="minorEastAsia"/>
+          <w:vertAlign w:val="subscript"/>
+        </w:rPr>
+        <w:t>k</w:t>
+      </w:r>
+      <w:proofErr w:type="spellEnd"/>
+    </w:p>
+    <w:p>
+      <w:pPr>
+        <w:pStyle w:val="Odsekzoznamu"/>
+        <w:ind w:left="0"/>
+        <w:rPr>
+          <w:rFonts w:eastAsiaTheme="minorEastAsia"/>
+        </w:rPr>
+      </w:pPr>
+      <w:r>
+        <w:rPr>
+          <w:rFonts w:eastAsiaTheme="minorEastAsia"/>
+          <w:vertAlign w:val="subscript"/>
+        </w:rPr>
+        <w:tab/>
+      </w:r>
+      <w:r>
+        <w:rPr>
+          <w:rFonts w:eastAsiaTheme="minorEastAsia"/>
+          <w:vertAlign w:val="subscript"/>
+        </w:rPr>
+        <w:tab/>
+      </w:r>
+      <w:r>
+        <w:rPr>
+          <w:rFonts w:eastAsiaTheme="minorEastAsia"/>
+          <w:i/>
+          <w:iCs/>
+        </w:rPr>
+        <w:t>c</w:t>
+      </w:r>
+      <w:r>
+        <w:rPr>
+          <w:rFonts w:eastAsiaTheme="minorEastAsia"/>
+          <w:i/>
+          <w:iCs/>
+          <w:vertAlign w:val="subscript"/>
+        </w:rPr>
+        <w:t>1</w:t>
+      </w:r>
+      <w:r>
+        <w:rPr>
+          <w:rFonts w:eastAsiaTheme="minorEastAsia"/>
+        </w:rPr>
+        <w:t xml:space="preserve"> </w:t>
+      </w:r>
+      <w:r>
+        <w:rPr>
+          <w:rFonts w:eastAsiaTheme="minorEastAsia"/>
+        </w:rPr>
+        <w:tab/>
+        <w:t>konštanta</w:t>
+      </w:r>
+    </w:p>
+    <w:p>
+      <w:pPr>
+        <w:pStyle w:val="Odsekzoznamu"/>
+        <w:ind w:left="0"/>
+      </w:pPr>
+      <w:r>
+        <w:rPr>
+          <w:rFonts w:eastAsiaTheme="minorEastAsia"/>
+        </w:rPr>
+        <w:tab/>
+      </w:r>
+      <w:r>
+        <w:rPr>
+          <w:rFonts w:eastAsiaTheme="minorEastAsia"/>
+        </w:rPr>
+        <w:tab/>
+      </w:r>
+      <w:r>
+        <w:rPr>
+          <w:rFonts w:eastAsiaTheme="minorEastAsia"/>
+          <w:i/>
+          <w:iCs/>
+        </w:rPr>
+        <w:t>r</w:t>
+      </w:r>
+      <w:r>
+        <w:rPr>
+          <w:rFonts w:eastAsiaTheme="minorEastAsia"/>
+          <w:i/>
+          <w:iCs/>
+          <w:vertAlign w:val="subscript"/>
+        </w:rPr>
+        <w:t xml:space="preserve">1 </w:t>
+      </w:r>
+      <w:r>
+        <w:rPr>
+          <w:rFonts w:eastAsiaTheme="minorEastAsia"/>
+          <w:vertAlign w:val="subscript"/>
+        </w:rPr>
+        <w:tab/>
+      </w:r>
+      <w:r>
+        <w:rPr>
+          <w:rFonts w:eastAsiaTheme="minorEastAsia"/>
+        </w:rPr>
+        <w:t xml:space="preserve">náhodná hodnota z intervalu </w:t>
+      </w:r>
+      <w:r>
+        <w:rPr>
+          <w:rFonts w:eastAsiaTheme="minorEastAsia"/>
+          <w:lang w:val="en-US"/>
+        </w:rPr>
+        <w:t>&lt;0, 1&gt;</w:t>
+      </w:r>
+    </w:p>
+    <w:p>
+      <w:pPr>
+        <w:pStyle w:val="Odsekzoznamu"/>
+        <w:numPr>
+          <w:ilvl w:val="2"/>
+          <w:numId w:val="4"/>
+        </w:numPr>
+        <w:ind w:left="426"/>
+      </w:pPr>
+      <w:r>
+        <w:t xml:space="preserve">Skontroluj, či výsledná rýchlosť je v intervale </w:t>
+      </w:r>
+      <w:r>
+        <w:rPr>
+          <w:lang w:val="en-US"/>
+        </w:rPr>
+        <w:t xml:space="preserve">&lt;0, </w:t>
+      </w:r>
+      <w:proofErr w:type="spellStart"/>
+      <w:r>
+        <w:rPr>
+          <w:i/>
+          <w:iCs/>
+          <w:lang w:val="en-US"/>
+        </w:rPr>
+        <w:t>v</w:t>
+      </w:r>
+      <w:r>
+        <w:rPr>
+          <w:i/>
+          <w:iCs/>
+          <w:vertAlign w:val="subscript"/>
+          <w:lang w:val="en-US"/>
+        </w:rPr>
+        <w:t>max</w:t>
+      </w:r>
+      <w:proofErr w:type="spellEnd"/>
+      <w:r>
+        <w:rPr>
+          <w:lang w:val="en-US"/>
+        </w:rPr>
+        <w:t>&gt;</w:t>
+      </w:r>
+      <w:r>
+        <w:t xml:space="preserve">. Ak nie, nastav rýchlosť na </w:t>
+      </w:r>
+      <w:proofErr w:type="spellStart"/>
+      <w:r>
+        <w:rPr>
+          <w:i/>
+          <w:iCs/>
+          <w:lang w:val="en-US"/>
+        </w:rPr>
+        <w:t>v</w:t>
+      </w:r>
+      <w:r>
+        <w:rPr>
+          <w:i/>
+          <w:iCs/>
+          <w:vertAlign w:val="subscript"/>
+          <w:lang w:val="en-US"/>
+        </w:rPr>
+        <w:t>max</w:t>
+      </w:r>
+      <w:proofErr w:type="spellEnd"/>
+      <w:r>
+        <w:t>.</w:t>
+      </w:r>
+    </w:p>
+    <w:p>
+      <w:pPr>
+        <w:pStyle w:val="Odsekzoznamu"/>
+        <w:numPr>
+          <w:ilvl w:val="2"/>
+          <w:numId w:val="4"/>
+        </w:numPr>
+        <w:ind w:left="426"/>
+      </w:pPr>
+      <w:r>
+        <w:t>Aktualizuj pozíciu mačky pomocou rovnice</w:t>
+      </w:r>
+    </w:p>
+    <w:p>
+      <w:pPr>
+        <w:pStyle w:val="Odsekzoznamu"/>
+        <w:ind w:left="0"/>
+        <w:rPr>
+          <w:rFonts w:eastAsiaTheme="minorEastAsia"/>
+        </w:rPr>
+      </w:pPr>
+      <m:oMathPara>
+        <m:oMath>
+          <m:sSub>
+            <m:sSubPr>
+              <m:ctrlPr>
+                <w:rPr>
+                  <w:rFonts w:ascii="Cambria Math" w:hAnsi="Cambria Math"/>
+                  <w:i/>
+                </w:rPr>
+              </m:ctrlPr>
+            </m:sSubPr>
+            <m:e>
+              <m:r>
+                <w:rPr>
+                  <w:rFonts w:ascii="Cambria Math" w:hAnsi="Cambria Math"/>
+                </w:rPr>
+                <m:t>X</m:t>
+              </m:r>
+            </m:e>
+            <m:sub>
+              <m:r>
+                <w:rPr>
+                  <w:rFonts w:ascii="Cambria Math" w:hAnsi="Cambria Math"/>
+                </w:rPr>
+                <m:t>k,d,new</m:t>
+              </m:r>
+            </m:sub>
+          </m:sSub>
+          <m:r>
+            <w:rPr>
+              <w:rFonts w:ascii="Cambria Math" w:hAnsi="Cambria Math"/>
+            </w:rPr>
+            <m:t xml:space="preserve"> = </m:t>
+          </m:r>
+          <m:sSub>
+            <m:sSubPr>
+              <m:ctrlPr>
+                <w:rPr>
+                  <w:rFonts w:ascii="Cambria Math" w:hAnsi="Cambria Math"/>
+                  <w:i/>
+                </w:rPr>
+              </m:ctrlPr>
+            </m:sSubPr>
+            <m:e>
+              <m:r>
+                <w:rPr>
+                  <w:rFonts w:ascii="Cambria Math" w:hAnsi="Cambria Math"/>
+                </w:rPr>
+                <m:t>X</m:t>
+              </m:r>
+            </m:e>
+            <m:sub>
+              <m:r>
+                <w:rPr>
+                  <w:rFonts w:ascii="Cambria Math" w:hAnsi="Cambria Math"/>
+                </w:rPr>
+                <m:t>k,d,old</m:t>
+              </m:r>
+            </m:sub>
+          </m:sSub>
+          <m:r>
+            <w:rPr>
+              <w:rFonts w:ascii="Cambria Math" w:hAnsi="Cambria Math"/>
+            </w:rPr>
+            <m:t xml:space="preserve">+ </m:t>
+          </m:r>
+          <m:sSub>
+            <m:sSubPr>
+              <m:ctrlPr>
+                <w:rPr>
+                  <w:rFonts w:ascii="Cambria Math" w:hAnsi="Cambria Math"/>
+                  <w:i/>
+                </w:rPr>
+              </m:ctrlPr>
+            </m:sSubPr>
+            <m:e>
+              <m:r>
+                <w:rPr>
+                  <w:rFonts w:ascii="Cambria Math" w:hAnsi="Cambria Math"/>
+                </w:rPr>
+                <m:t>v</m:t>
+              </m:r>
+            </m:e>
+            <m:sub>
+              <m:r>
+                <w:rPr>
+                  <w:rFonts w:ascii="Cambria Math" w:hAnsi="Cambria Math"/>
+                </w:rPr>
+                <m:t>k,d</m:t>
+              </m:r>
+            </m:sub>
+          </m:sSub>
+        </m:oMath>
+      </m:oMathPara>
+    </w:p>
+    <w:p>
+      <w:pPr>
+        <w:pStyle w:val="Odsekzoznamu"/>
+        <w:ind w:left="0"/>
+        <w:rPr>
+          <w:rFonts w:eastAsiaTheme="minorEastAsia"/>
+        </w:rPr>
+      </w:pPr>
+      <w:r>
+        <w:rPr>
+          <w:rFonts w:eastAsiaTheme="minorEastAsia"/>
+        </w:rPr>
+        <w:tab/>
+        <w:t xml:space="preserve">kde </w:t>
+      </w:r>
+    </w:p>
+    <w:p>
+      <w:pPr>
+        <w:pStyle w:val="Odsekzoznamu"/>
+        <w:ind w:left="0"/>
+        <w:rPr>
+          <w:rFonts w:eastAsiaTheme="minorEastAsia"/>
+        </w:rPr>
+      </w:pPr>
+      <w:r>
+        <w:rPr>
+          <w:rFonts w:eastAsiaTheme="minorEastAsia"/>
+        </w:rPr>
+        <w:tab/>
+      </w:r>
+      <w:r>
+        <w:rPr>
+          <w:rFonts w:eastAsiaTheme="minorEastAsia"/>
+        </w:rPr>
+        <w:tab/>
+      </w:r>
+      <w:proofErr w:type="spellStart"/>
+      <w:r>
+        <w:rPr>
+          <w:rFonts w:eastAsiaTheme="minorEastAsia"/>
+          <w:i/>
+          <w:iCs/>
+        </w:rPr>
+        <w:t>X</w:t>
+      </w:r>
+      <w:r>
+        <w:rPr>
+          <w:rFonts w:eastAsiaTheme="minorEastAsia"/>
+          <w:i/>
+          <w:iCs/>
+          <w:vertAlign w:val="subscript"/>
+        </w:rPr>
+        <w:t>k,d,new</w:t>
+      </w:r>
+      <w:proofErr w:type="spellEnd"/>
+      <w:r>
+        <w:rPr>
+          <w:rFonts w:eastAsiaTheme="minorEastAsia"/>
+        </w:rPr>
+        <w:tab/>
+        <w:t xml:space="preserve">je nová pozícia </w:t>
+      </w:r>
+      <w:proofErr w:type="spellStart"/>
+      <w:r>
+        <w:rPr>
+          <w:rFonts w:eastAsiaTheme="minorEastAsia"/>
+        </w:rPr>
+        <w:t>mačky</w:t>
+      </w:r>
+      <w:r>
+        <w:rPr>
+          <w:rFonts w:eastAsiaTheme="minorEastAsia"/>
+          <w:vertAlign w:val="subscript"/>
+        </w:rPr>
+        <w:t>k</w:t>
+      </w:r>
+      <w:proofErr w:type="spellEnd"/>
+      <w:r>
+        <w:rPr>
+          <w:rFonts w:eastAsiaTheme="minorEastAsia"/>
+        </w:rPr>
+        <w:t xml:space="preserve"> v dimenzii </w:t>
+      </w:r>
+      <w:r>
+        <w:rPr>
+          <w:rFonts w:eastAsiaTheme="minorEastAsia"/>
+          <w:i/>
+          <w:iCs/>
+        </w:rPr>
+        <w:t>d</w:t>
+      </w:r>
+    </w:p>
+    <w:p>
+      <w:pPr>
+        <w:pStyle w:val="Odsekzoznamu"/>
+        <w:ind w:left="0"/>
+        <w:rPr>
+          <w:rFonts w:eastAsiaTheme="minorEastAsia"/>
+          <w:i/>
+          <w:iCs/>
+        </w:rPr>
+      </w:pPr>
+      <w:r>
+        <w:rPr>
+          <w:rFonts w:eastAsiaTheme="minorEastAsia"/>
+        </w:rPr>
+        <w:tab/>
+      </w:r>
+      <w:r>
+        <w:rPr>
+          <w:rFonts w:eastAsiaTheme="minorEastAsia"/>
+        </w:rPr>
+        <w:tab/>
+      </w:r>
+      <w:proofErr w:type="spellStart"/>
+      <w:r>
+        <w:rPr>
+          <w:rFonts w:eastAsiaTheme="minorEastAsia"/>
+          <w:i/>
+          <w:iCs/>
+        </w:rPr>
+        <w:t>X</w:t>
+      </w:r>
+      <w:r>
+        <w:rPr>
+          <w:rFonts w:eastAsiaTheme="minorEastAsia"/>
+          <w:i/>
+          <w:iCs/>
+          <w:vertAlign w:val="subscript"/>
+        </w:rPr>
+        <w:t>k,d,old</w:t>
+      </w:r>
+      <w:proofErr w:type="spellEnd"/>
+      <w:r>
+        <w:rPr>
+          <w:rFonts w:eastAsiaTheme="minorEastAsia"/>
+        </w:rPr>
+        <w:tab/>
+        <w:t xml:space="preserve">je aktuálna pozícia </w:t>
+      </w:r>
+      <w:proofErr w:type="spellStart"/>
+      <w:r>
+        <w:rPr>
+          <w:rFonts w:eastAsiaTheme="minorEastAsia"/>
+        </w:rPr>
+        <w:t>mačky</w:t>
+      </w:r>
+      <w:r>
+        <w:rPr>
+          <w:rFonts w:eastAsiaTheme="minorEastAsia"/>
+          <w:vertAlign w:val="subscript"/>
+        </w:rPr>
+        <w:t>k</w:t>
+      </w:r>
+      <w:proofErr w:type="spellEnd"/>
+      <w:r>
+        <w:rPr>
+          <w:rFonts w:eastAsiaTheme="minorEastAsia"/>
+        </w:rPr>
+        <w:t xml:space="preserve"> v dimenzii </w:t>
+      </w:r>
+      <w:r>
+        <w:rPr>
+          <w:rFonts w:eastAsiaTheme="minorEastAsia"/>
+          <w:i/>
+          <w:iCs/>
+        </w:rPr>
+        <w:t>d</w:t>
+      </w:r>
+    </w:p>
+    <w:p>
+      <w:pPr>
+        <w:pStyle w:val="Odsekzoznamu"/>
+        <w:ind w:left="0"/>
+        <w:rPr>
+          <w:rFonts w:eastAsiaTheme="minorEastAsia"/>
+        </w:rPr>
+      </w:pPr>
+    </w:p>
+    <w:p>
+      <w:pPr>
+        <w:pStyle w:val="Nadpis3"/>
+      </w:pPr>
+      <w:bookmarkStart w:id="5" w:name="_Toc121574408"/>
+      <w:r>
+        <w:t>Terminačné kritérium</w:t>
+      </w:r>
+      <w:bookmarkEnd w:id="5"/>
+    </w:p>
+    <w:p>
+      <w:pPr>
+        <w:ind w:firstLine="567"/>
+        <w:jc w:val="both"/>
+      </w:pPr>
+      <w:r>
+        <w:t xml:space="preserve">Terminačné kritérium nám určuje, kedy sa ma prehľadávanie priestoru kandidátov ukončiť. Jeho správne nastavenie je veľmi dôležité, pretože keď skončíme prehľadávanie skôr, nemusíme dostať najlepší výsledok. Ako terminačné kritérium sa môže brať počet iterácií, veľkosť zlepšenia, čas a podobne. </w:t>
+      </w:r>
+    </w:p>
+    <w:p>
+      <w:pPr>
+        <w:ind w:firstLine="567"/>
+        <w:jc w:val="both"/>
+      </w:pPr>
+      <w:r>
+        <w:t xml:space="preserve">V našej implementácii riešime </w:t>
+      </w:r>
+      <w:r>
+        <w:t>problém MAX SAT, preto je naším terminačným kritériom počet splnených klauzúl – buď všetky alebo čo najviac.</w:t>
+      </w:r>
+    </w:p>
+    <w:p>
+      <w:pPr>
+        <w:pStyle w:val="Nadpis3"/>
+      </w:pPr>
+      <w:bookmarkStart w:id="6" w:name="_Toc121574409"/>
+      <w:r>
+        <w:t>Ohodnocovacia funkcia</w:t>
+      </w:r>
+      <w:bookmarkEnd w:id="6"/>
+    </w:p>
+    <w:p>
+      <w:pPr>
+        <w:ind w:firstLine="567"/>
+      </w:pPr>
+      <w:r>
+        <w:t>Funkcia dostane na vstupe jednu mačku a hľadá, koľko klauzúl je splnených pri danom nastavení pozície mačky. Vráti počet splnených klauzúl, pričom maximálna hodnota, ktorú môžeme dostať, je dĺžka listu s problémom.</w:t>
+      </w:r>
+    </w:p>
+    <w:p>
+      <w:pPr>
+        <w:ind w:firstLine="567"/>
+      </w:pPr>
+    </w:p>
+    <w:p>
+      <w:r>
+        <w:br w:type="page"/>
+      </w:r>
+    </w:p>
+    <w:p>
+      <w:pPr>
+        <w:ind w:firstLine="567"/>
+      </w:pPr>
+    </w:p>
     <w:sectPr>
       <w:footerReference w:type="default" r:id="rId9"/>
       <w:pgSz w:w="11906" w:h="16838"/>
@@ -3090,98 +5593,210 @@
   </w:abstractNum>
   <w:abstractNum w:abstractNumId="1" w15:restartNumberingAfterBreak="0">
     <w:nsid w:val="2AC75410"/>
-    <w:multiLevelType w:val="hybridMultilevel"/>
-    <w:tmpl w:val="673E1424"/>
-    <w:lvl w:ilvl="0" w:tplc="041B000F">
+    <w:multiLevelType w:val="multilevel"/>
+    <w:tmpl w:val="0E6EED36"/>
+    <w:lvl w:ilvl="0">
       <w:start w:val="1"/>
       <w:numFmt w:val="decimal"/>
       <w:lvlText w:val="%1."/>
       <w:lvlJc w:val="left"/>
       <w:pPr>
-        <w:ind w:left="720" w:hanging="360"/>
+        <w:ind w:left="360" w:hanging="360"/>
       </w:pPr>
     </w:lvl>
-    <w:lvl w:ilvl="1" w:tplc="041B0019" w:tentative="1">
-      <w:start w:val="1"/>
-      <w:numFmt w:val="lowerLetter"/>
-      <w:lvlText w:val="%2."/>
-      <w:lvlJc w:val="left"/>
-      <w:pPr>
-        <w:ind w:left="1440" w:hanging="360"/>
-      </w:pPr>
-    </w:lvl>
-    <w:lvl w:ilvl="2" w:tplc="041B001B" w:tentative="1">
-      <w:start w:val="1"/>
-      <w:numFmt w:val="lowerRoman"/>
-      <w:lvlText w:val="%3."/>
-      <w:lvlJc w:val="right"/>
-      <w:pPr>
-        <w:ind w:left="2160" w:hanging="180"/>
-      </w:pPr>
-    </w:lvl>
-    <w:lvl w:ilvl="3" w:tplc="041B000F" w:tentative="1">
+    <w:lvl w:ilvl="1">
       <w:start w:val="1"/>
       <w:numFmt w:val="decimal"/>
-      <w:lvlText w:val="%4."/>
+      <w:lvlText w:val="%1.%2."/>
       <w:lvlJc w:val="left"/>
       <w:pPr>
-        <w:ind w:left="2880" w:hanging="360"/>
+        <w:ind w:left="792" w:hanging="432"/>
       </w:pPr>
     </w:lvl>
-    <w:lvl w:ilvl="4" w:tplc="041B0019" w:tentative="1">
-      <w:start w:val="1"/>
-      <w:numFmt w:val="lowerLetter"/>
-      <w:lvlText w:val="%5."/>
-      <w:lvlJc w:val="left"/>
-      <w:pPr>
-        <w:ind w:left="3600" w:hanging="360"/>
-      </w:pPr>
-    </w:lvl>
-    <w:lvl w:ilvl="5" w:tplc="041B001B" w:tentative="1">
-      <w:start w:val="1"/>
-      <w:numFmt w:val="lowerRoman"/>
-      <w:lvlText w:val="%6."/>
-      <w:lvlJc w:val="right"/>
-      <w:pPr>
-        <w:ind w:left="4320" w:hanging="180"/>
-      </w:pPr>
-    </w:lvl>
-    <w:lvl w:ilvl="6" w:tplc="041B000F" w:tentative="1">
+    <w:lvl w:ilvl="2">
       <w:start w:val="1"/>
       <w:numFmt w:val="decimal"/>
-      <w:lvlText w:val="%7."/>
+      <w:lvlText w:val="%3."/>
       <w:lvlJc w:val="left"/>
       <w:pPr>
-        <w:ind w:left="5040" w:hanging="360"/>
+        <w:ind w:left="1080" w:hanging="360"/>
       </w:pPr>
     </w:lvl>
-    <w:lvl w:ilvl="7" w:tplc="041B0019" w:tentative="1">
+    <w:lvl w:ilvl="3">
       <w:start w:val="1"/>
-      <w:numFmt w:val="lowerLetter"/>
-      <w:lvlText w:val="%8."/>
+      <w:numFmt w:val="decimal"/>
+      <w:lvlText w:val="%1.%2.%3.%4."/>
       <w:lvlJc w:val="left"/>
       <w:pPr>
-        <w:ind w:left="5760" w:hanging="360"/>
+        <w:ind w:left="1728" w:hanging="648"/>
       </w:pPr>
     </w:lvl>
-    <w:lvl w:ilvl="8" w:tplc="041B001B" w:tentative="1">
+    <w:lvl w:ilvl="4">
       <w:start w:val="1"/>
-      <w:numFmt w:val="lowerRoman"/>
-      <w:lvlText w:val="%9."/>
-      <w:lvlJc w:val="right"/>
-      <w:pPr>
-        <w:ind w:left="6480" w:hanging="180"/>
+      <w:numFmt w:val="decimal"/>
+      <w:lvlText w:val="%1.%2.%3.%4.%5."/>
+      <w:lvlJc w:val="left"/>
+      <w:pPr>
+        <w:ind w:left="2232" w:hanging="792"/>
+      </w:pPr>
+    </w:lvl>
+    <w:lvl w:ilvl="5">
+      <w:start w:val="1"/>
+      <w:numFmt w:val="decimal"/>
+      <w:lvlText w:val="%1.%2.%3.%4.%5.%6."/>
+      <w:lvlJc w:val="left"/>
+      <w:pPr>
+        <w:ind w:left="2736" w:hanging="936"/>
+      </w:pPr>
+    </w:lvl>
+    <w:lvl w:ilvl="6">
+      <w:start w:val="1"/>
+      <w:numFmt w:val="decimal"/>
+      <w:lvlText w:val="%1.%2.%3.%4.%5.%6.%7."/>
+      <w:lvlJc w:val="left"/>
+      <w:pPr>
+        <w:ind w:left="3240" w:hanging="1080"/>
+      </w:pPr>
+    </w:lvl>
+    <w:lvl w:ilvl="7">
+      <w:start w:val="1"/>
+      <w:numFmt w:val="decimal"/>
+      <w:lvlText w:val="%1.%2.%3.%4.%5.%6.%7.%8."/>
+      <w:lvlJc w:val="left"/>
+      <w:pPr>
+        <w:ind w:left="3744" w:hanging="1224"/>
+      </w:pPr>
+    </w:lvl>
+    <w:lvl w:ilvl="8">
+      <w:start w:val="1"/>
+      <w:numFmt w:val="decimal"/>
+      <w:lvlText w:val="%1.%2.%3.%4.%5.%6.%7.%8.%9."/>
+      <w:lvlJc w:val="left"/>
+      <w:pPr>
+        <w:ind w:left="4320" w:hanging="1440"/>
       </w:pPr>
     </w:lvl>
   </w:abstractNum>
   <w:abstractNum w:abstractNumId="2" w15:restartNumberingAfterBreak="0">
     <w:nsid w:val="36201818"/>
+    <w:multiLevelType w:val="multilevel"/>
+    <w:tmpl w:val="041B001F"/>
+    <w:lvl w:ilvl="0">
+      <w:start w:val="1"/>
+      <w:numFmt w:val="decimal"/>
+      <w:lvlText w:val="%1."/>
+      <w:lvlJc w:val="left"/>
+      <w:pPr>
+        <w:ind w:left="360" w:hanging="360"/>
+      </w:pPr>
+      <w:rPr>
+        <w:rFonts w:hint="default"/>
+      </w:rPr>
+    </w:lvl>
+    <w:lvl w:ilvl="1">
+      <w:start w:val="1"/>
+      <w:numFmt w:val="decimal"/>
+      <w:lvlText w:val="%1.%2."/>
+      <w:lvlJc w:val="left"/>
+      <w:pPr>
+        <w:ind w:left="792" w:hanging="432"/>
+      </w:pPr>
+      <w:rPr>
+        <w:rFonts w:hint="default"/>
+      </w:rPr>
+    </w:lvl>
+    <w:lvl w:ilvl="2">
+      <w:start w:val="1"/>
+      <w:numFmt w:val="decimal"/>
+      <w:lvlText w:val="%1.%2.%3."/>
+      <w:lvlJc w:val="left"/>
+      <w:pPr>
+        <w:ind w:left="1224" w:hanging="504"/>
+      </w:pPr>
+      <w:rPr>
+        <w:rFonts w:hint="default"/>
+      </w:rPr>
+    </w:lvl>
+    <w:lvl w:ilvl="3">
+      <w:start w:val="1"/>
+      <w:numFmt w:val="decimal"/>
+      <w:lvlText w:val="%1.%2.%3.%4."/>
+      <w:lvlJc w:val="left"/>
+      <w:pPr>
+        <w:ind w:left="1728" w:hanging="648"/>
+      </w:pPr>
+      <w:rPr>
+        <w:rFonts w:hint="default"/>
+      </w:rPr>
+    </w:lvl>
+    <w:lvl w:ilvl="4">
+      <w:start w:val="1"/>
+      <w:numFmt w:val="decimal"/>
+      <w:lvlText w:val="%1.%2.%3.%4.%5."/>
+      <w:lvlJc w:val="left"/>
+      <w:pPr>
+        <w:ind w:left="2232" w:hanging="792"/>
+      </w:pPr>
+      <w:rPr>
+        <w:rFonts w:hint="default"/>
+      </w:rPr>
+    </w:lvl>
+    <w:lvl w:ilvl="5">
+      <w:start w:val="1"/>
+      <w:numFmt w:val="decimal"/>
+      <w:lvlText w:val="%1.%2.%3.%4.%5.%6."/>
+      <w:lvlJc w:val="left"/>
+      <w:pPr>
+        <w:ind w:left="2736" w:hanging="936"/>
+      </w:pPr>
+      <w:rPr>
+        <w:rFonts w:hint="default"/>
+      </w:rPr>
+    </w:lvl>
+    <w:lvl w:ilvl="6">
+      <w:start w:val="1"/>
+      <w:numFmt w:val="decimal"/>
+      <w:lvlText w:val="%1.%2.%3.%4.%5.%6.%7."/>
+      <w:lvlJc w:val="left"/>
+      <w:pPr>
+        <w:ind w:left="3240" w:hanging="1080"/>
+      </w:pPr>
+      <w:rPr>
+        <w:rFonts w:hint="default"/>
+      </w:rPr>
+    </w:lvl>
+    <w:lvl w:ilvl="7">
+      <w:start w:val="1"/>
+      <w:numFmt w:val="decimal"/>
+      <w:lvlText w:val="%1.%2.%3.%4.%5.%6.%7.%8."/>
+      <w:lvlJc w:val="left"/>
+      <w:pPr>
+        <w:ind w:left="3744" w:hanging="1224"/>
+      </w:pPr>
+      <w:rPr>
+        <w:rFonts w:hint="default"/>
+      </w:rPr>
+    </w:lvl>
+    <w:lvl w:ilvl="8">
+      <w:start w:val="1"/>
+      <w:numFmt w:val="decimal"/>
+      <w:lvlText w:val="%1.%2.%3.%4.%5.%6.%7.%8.%9."/>
+      <w:lvlJc w:val="left"/>
+      <w:pPr>
+        <w:ind w:left="4320" w:hanging="1440"/>
+      </w:pPr>
+      <w:rPr>
+        <w:rFonts w:hint="default"/>
+      </w:rPr>
+    </w:lvl>
+  </w:abstractNum>
+  <w:abstractNum w:abstractNumId="3" w15:restartNumberingAfterBreak="0">
+    <w:nsid w:val="3FDC26D2"/>
     <w:multiLevelType w:val="hybridMultilevel"/>
-    <w:tmpl w:val="20E20400"/>
-    <w:lvl w:ilvl="0" w:tplc="13BEA25C">
+    <w:tmpl w:val="E7A41B16"/>
+    <w:lvl w:ilvl="0" w:tplc="041B0001">
       <w:start w:val="1"/>
       <w:numFmt w:val="bullet"/>
-      <w:pStyle w:val="Nadpis2"/>
       <w:lvlText w:val=""/>
       <w:lvlJc w:val="left"/>
       <w:pPr>
@@ -3288,21 +5903,219 @@
       </w:rPr>
     </w:lvl>
   </w:abstractNum>
-  <w:abstractNum w:abstractNumId="3" w15:restartNumberingAfterBreak="0">
+  <w:abstractNum w:abstractNumId="4" w15:restartNumberingAfterBreak="0">
     <w:nsid w:val="4EF42F54"/>
+    <w:multiLevelType w:val="multilevel"/>
+    <w:tmpl w:val="041B001F"/>
+    <w:lvl w:ilvl="0">
+      <w:start w:val="1"/>
+      <w:numFmt w:val="decimal"/>
+      <w:lvlText w:val="%1."/>
+      <w:lvlJc w:val="left"/>
+      <w:pPr>
+        <w:ind w:left="360" w:hanging="360"/>
+      </w:pPr>
+      <w:rPr>
+        <w:rFonts w:hint="default"/>
+      </w:rPr>
+    </w:lvl>
+    <w:lvl w:ilvl="1">
+      <w:start w:val="1"/>
+      <w:numFmt w:val="decimal"/>
+      <w:lvlText w:val="%1.%2."/>
+      <w:lvlJc w:val="left"/>
+      <w:pPr>
+        <w:ind w:left="792" w:hanging="432"/>
+      </w:pPr>
+      <w:rPr>
+        <w:rFonts w:hint="default"/>
+      </w:rPr>
+    </w:lvl>
+    <w:lvl w:ilvl="2">
+      <w:start w:val="1"/>
+      <w:numFmt w:val="decimal"/>
+      <w:lvlText w:val="%1.%2.%3."/>
+      <w:lvlJc w:val="left"/>
+      <w:pPr>
+        <w:ind w:left="1224" w:hanging="504"/>
+      </w:pPr>
+      <w:rPr>
+        <w:rFonts w:hint="default"/>
+      </w:rPr>
+    </w:lvl>
+    <w:lvl w:ilvl="3">
+      <w:start w:val="1"/>
+      <w:numFmt w:val="decimal"/>
+      <w:lvlText w:val="%1.%2.%3.%4."/>
+      <w:lvlJc w:val="left"/>
+      <w:pPr>
+        <w:ind w:left="1728" w:hanging="648"/>
+      </w:pPr>
+      <w:rPr>
+        <w:rFonts w:hint="default"/>
+      </w:rPr>
+    </w:lvl>
+    <w:lvl w:ilvl="4">
+      <w:start w:val="1"/>
+      <w:numFmt w:val="decimal"/>
+      <w:lvlText w:val="%1.%2.%3.%4.%5."/>
+      <w:lvlJc w:val="left"/>
+      <w:pPr>
+        <w:ind w:left="2232" w:hanging="792"/>
+      </w:pPr>
+      <w:rPr>
+        <w:rFonts w:hint="default"/>
+      </w:rPr>
+    </w:lvl>
+    <w:lvl w:ilvl="5">
+      <w:start w:val="1"/>
+      <w:numFmt w:val="decimal"/>
+      <w:lvlText w:val="%1.%2.%3.%4.%5.%6."/>
+      <w:lvlJc w:val="left"/>
+      <w:pPr>
+        <w:ind w:left="2736" w:hanging="936"/>
+      </w:pPr>
+      <w:rPr>
+        <w:rFonts w:hint="default"/>
+      </w:rPr>
+    </w:lvl>
+    <w:lvl w:ilvl="6">
+      <w:start w:val="1"/>
+      <w:numFmt w:val="decimal"/>
+      <w:lvlText w:val="%1.%2.%3.%4.%5.%6.%7."/>
+      <w:lvlJc w:val="left"/>
+      <w:pPr>
+        <w:ind w:left="3240" w:hanging="1080"/>
+      </w:pPr>
+      <w:rPr>
+        <w:rFonts w:hint="default"/>
+      </w:rPr>
+    </w:lvl>
+    <w:lvl w:ilvl="7">
+      <w:start w:val="1"/>
+      <w:numFmt w:val="decimal"/>
+      <w:lvlText w:val="%1.%2.%3.%4.%5.%6.%7.%8."/>
+      <w:lvlJc w:val="left"/>
+      <w:pPr>
+        <w:ind w:left="3744" w:hanging="1224"/>
+      </w:pPr>
+      <w:rPr>
+        <w:rFonts w:hint="default"/>
+      </w:rPr>
+    </w:lvl>
+    <w:lvl w:ilvl="8">
+      <w:start w:val="1"/>
+      <w:numFmt w:val="decimal"/>
+      <w:lvlText w:val="%1.%2.%3.%4.%5.%6.%7.%8.%9."/>
+      <w:lvlJc w:val="left"/>
+      <w:pPr>
+        <w:ind w:left="4320" w:hanging="1440"/>
+      </w:pPr>
+      <w:rPr>
+        <w:rFonts w:hint="default"/>
+      </w:rPr>
+    </w:lvl>
+  </w:abstractNum>
+  <w:abstractNum w:abstractNumId="5" w15:restartNumberingAfterBreak="0">
+    <w:nsid w:val="51DA5C54"/>
     <w:multiLevelType w:val="hybridMultilevel"/>
-    <w:tmpl w:val="BE6E2A08"/>
-    <w:lvl w:ilvl="0" w:tplc="F96C5886">
+    <w:tmpl w:val="A860E326"/>
+    <w:lvl w:ilvl="0" w:tplc="A2CCD300">
+      <w:start w:val="1"/>
+      <w:numFmt w:val="decimal"/>
+      <w:lvlText w:val="%1."/>
+      <w:lvlJc w:val="left"/>
+      <w:pPr>
+        <w:ind w:left="720" w:hanging="360"/>
+      </w:pPr>
+    </w:lvl>
+    <w:lvl w:ilvl="1" w:tplc="041B0019" w:tentative="1">
+      <w:start w:val="1"/>
+      <w:numFmt w:val="lowerLetter"/>
+      <w:lvlText w:val="%2."/>
+      <w:lvlJc w:val="left"/>
+      <w:pPr>
+        <w:ind w:left="1440" w:hanging="360"/>
+      </w:pPr>
+    </w:lvl>
+    <w:lvl w:ilvl="2" w:tplc="041B001B" w:tentative="1">
+      <w:start w:val="1"/>
+      <w:numFmt w:val="lowerRoman"/>
+      <w:lvlText w:val="%3."/>
+      <w:lvlJc w:val="right"/>
+      <w:pPr>
+        <w:ind w:left="2160" w:hanging="180"/>
+      </w:pPr>
+    </w:lvl>
+    <w:lvl w:ilvl="3" w:tplc="041B000F" w:tentative="1">
+      <w:start w:val="1"/>
+      <w:numFmt w:val="decimal"/>
+      <w:lvlText w:val="%4."/>
+      <w:lvlJc w:val="left"/>
+      <w:pPr>
+        <w:ind w:left="2880" w:hanging="360"/>
+      </w:pPr>
+    </w:lvl>
+    <w:lvl w:ilvl="4" w:tplc="041B0019" w:tentative="1">
+      <w:start w:val="1"/>
+      <w:numFmt w:val="lowerLetter"/>
+      <w:lvlText w:val="%5."/>
+      <w:lvlJc w:val="left"/>
+      <w:pPr>
+        <w:ind w:left="3600" w:hanging="360"/>
+      </w:pPr>
+    </w:lvl>
+    <w:lvl w:ilvl="5" w:tplc="041B001B" w:tentative="1">
+      <w:start w:val="1"/>
+      <w:numFmt w:val="lowerRoman"/>
+      <w:lvlText w:val="%6."/>
+      <w:lvlJc w:val="right"/>
+      <w:pPr>
+        <w:ind w:left="4320" w:hanging="180"/>
+      </w:pPr>
+    </w:lvl>
+    <w:lvl w:ilvl="6" w:tplc="041B000F" w:tentative="1">
+      <w:start w:val="1"/>
+      <w:numFmt w:val="decimal"/>
+      <w:lvlText w:val="%7."/>
+      <w:lvlJc w:val="left"/>
+      <w:pPr>
+        <w:ind w:left="5040" w:hanging="360"/>
+      </w:pPr>
+    </w:lvl>
+    <w:lvl w:ilvl="7" w:tplc="041B0019" w:tentative="1">
+      <w:start w:val="1"/>
+      <w:numFmt w:val="lowerLetter"/>
+      <w:lvlText w:val="%8."/>
+      <w:lvlJc w:val="left"/>
+      <w:pPr>
+        <w:ind w:left="5760" w:hanging="360"/>
+      </w:pPr>
+    </w:lvl>
+    <w:lvl w:ilvl="8" w:tplc="041B001B" w:tentative="1">
+      <w:start w:val="1"/>
+      <w:numFmt w:val="lowerRoman"/>
+      <w:lvlText w:val="%9."/>
+      <w:lvlJc w:val="right"/>
+      <w:pPr>
+        <w:ind w:left="6480" w:hanging="180"/>
+      </w:pPr>
+    </w:lvl>
+  </w:abstractNum>
+  <w:abstractNum w:abstractNumId="6" w15:restartNumberingAfterBreak="0">
+    <w:nsid w:val="55B71606"/>
+    <w:multiLevelType w:val="hybridMultilevel"/>
+    <w:tmpl w:val="131EC89E"/>
+    <w:lvl w:ilvl="0" w:tplc="041B0001">
       <w:start w:val="1"/>
       <w:numFmt w:val="bullet"/>
-      <w:pStyle w:val="Nadpis3"/>
-      <w:lvlText w:val="o"/>
+      <w:lvlText w:val=""/>
       <w:lvlJc w:val="left"/>
       <w:pPr>
-        <w:ind w:left="720" w:hanging="360"/>
+        <w:ind w:left="1287" w:hanging="360"/>
       </w:pPr>
       <w:rPr>
-        <w:rFonts w:ascii="Courier New" w:hAnsi="Courier New" w:cs="Courier New" w:hint="default"/>
+        <w:rFonts w:ascii="Symbol" w:hAnsi="Symbol" w:hint="default"/>
       </w:rPr>
     </w:lvl>
     <w:lvl w:ilvl="1" w:tplc="041B0003" w:tentative="1">
@@ -3311,7 +6124,7 @@
       <w:lvlText w:val="o"/>
       <w:lvlJc w:val="left"/>
       <w:pPr>
-        <w:ind w:left="1440" w:hanging="360"/>
+        <w:ind w:left="2007" w:hanging="360"/>
       </w:pPr>
       <w:rPr>
         <w:rFonts w:ascii="Courier New" w:hAnsi="Courier New" w:cs="Courier New" w:hint="default"/>
@@ -3323,7 +6136,7 @@
       <w:lvlText w:val=""/>
       <w:lvlJc w:val="left"/>
       <w:pPr>
-        <w:ind w:left="2160" w:hanging="360"/>
+        <w:ind w:left="2727" w:hanging="360"/>
       </w:pPr>
       <w:rPr>
         <w:rFonts w:ascii="Wingdings" w:hAnsi="Wingdings" w:hint="default"/>
@@ -3335,7 +6148,7 @@
       <w:lvlText w:val=""/>
       <w:lvlJc w:val="left"/>
       <w:pPr>
-        <w:ind w:left="2880" w:hanging="360"/>
+        <w:ind w:left="3447" w:hanging="360"/>
       </w:pPr>
       <w:rPr>
         <w:rFonts w:ascii="Symbol" w:hAnsi="Symbol" w:hint="default"/>
@@ -3347,7 +6160,7 @@
       <w:lvlText w:val="o"/>
       <w:lvlJc w:val="left"/>
       <w:pPr>
-        <w:ind w:left="3600" w:hanging="360"/>
+        <w:ind w:left="4167" w:hanging="360"/>
       </w:pPr>
       <w:rPr>
         <w:rFonts w:ascii="Courier New" w:hAnsi="Courier New" w:cs="Courier New" w:hint="default"/>
@@ -3359,7 +6172,7 @@
       <w:lvlText w:val=""/>
       <w:lvlJc w:val="left"/>
       <w:pPr>
-        <w:ind w:left="4320" w:hanging="360"/>
+        <w:ind w:left="4887" w:hanging="360"/>
       </w:pPr>
       <w:rPr>
         <w:rFonts w:ascii="Wingdings" w:hAnsi="Wingdings" w:hint="default"/>
@@ -3371,7 +6184,7 @@
       <w:lvlText w:val=""/>
       <w:lvlJc w:val="left"/>
       <w:pPr>
-        <w:ind w:left="5040" w:hanging="360"/>
+        <w:ind w:left="5607" w:hanging="360"/>
       </w:pPr>
       <w:rPr>
         <w:rFonts w:ascii="Symbol" w:hAnsi="Symbol" w:hint="default"/>
@@ -3383,7 +6196,7 @@
       <w:lvlText w:val="o"/>
       <w:lvlJc w:val="left"/>
       <w:pPr>
-        <w:ind w:left="5760" w:hanging="360"/>
+        <w:ind w:left="6327" w:hanging="360"/>
       </w:pPr>
       <w:rPr>
         <w:rFonts w:ascii="Courier New" w:hAnsi="Courier New" w:cs="Courier New" w:hint="default"/>
@@ -3395,110 +6208,24 @@
       <w:lvlText w:val=""/>
       <w:lvlJc w:val="left"/>
       <w:pPr>
-        <w:ind w:left="6480" w:hanging="360"/>
+        <w:ind w:left="7047" w:hanging="360"/>
       </w:pPr>
       <w:rPr>
         <w:rFonts w:ascii="Wingdings" w:hAnsi="Wingdings" w:hint="default"/>
       </w:rPr>
     </w:lvl>
   </w:abstractNum>
-  <w:abstractNum w:abstractNumId="4" w15:restartNumberingAfterBreak="0">
-    <w:nsid w:val="51DA5C54"/>
+  <w:abstractNum w:abstractNumId="7" w15:restartNumberingAfterBreak="0">
+    <w:nsid w:val="5955584A"/>
     <w:multiLevelType w:val="hybridMultilevel"/>
-    <w:tmpl w:val="A860E326"/>
-    <w:lvl w:ilvl="0" w:tplc="A2CCD300">
-      <w:start w:val="1"/>
-      <w:numFmt w:val="decimal"/>
-      <w:lvlText w:val="%1."/>
-      <w:lvlJc w:val="left"/>
-      <w:pPr>
-        <w:ind w:left="720" w:hanging="360"/>
-      </w:pPr>
-    </w:lvl>
-    <w:lvl w:ilvl="1" w:tplc="041B0019" w:tentative="1">
-      <w:start w:val="1"/>
-      <w:numFmt w:val="lowerLetter"/>
-      <w:lvlText w:val="%2."/>
-      <w:lvlJc w:val="left"/>
-      <w:pPr>
-        <w:ind w:left="1440" w:hanging="360"/>
-      </w:pPr>
-    </w:lvl>
-    <w:lvl w:ilvl="2" w:tplc="041B001B" w:tentative="1">
-      <w:start w:val="1"/>
-      <w:numFmt w:val="lowerRoman"/>
-      <w:lvlText w:val="%3."/>
-      <w:lvlJc w:val="right"/>
-      <w:pPr>
-        <w:ind w:left="2160" w:hanging="180"/>
-      </w:pPr>
-    </w:lvl>
-    <w:lvl w:ilvl="3" w:tplc="041B000F" w:tentative="1">
-      <w:start w:val="1"/>
-      <w:numFmt w:val="decimal"/>
-      <w:lvlText w:val="%4."/>
-      <w:lvlJc w:val="left"/>
-      <w:pPr>
-        <w:ind w:left="2880" w:hanging="360"/>
-      </w:pPr>
-    </w:lvl>
-    <w:lvl w:ilvl="4" w:tplc="041B0019" w:tentative="1">
-      <w:start w:val="1"/>
-      <w:numFmt w:val="lowerLetter"/>
-      <w:lvlText w:val="%5."/>
-      <w:lvlJc w:val="left"/>
-      <w:pPr>
-        <w:ind w:left="3600" w:hanging="360"/>
-      </w:pPr>
-    </w:lvl>
-    <w:lvl w:ilvl="5" w:tplc="041B001B" w:tentative="1">
-      <w:start w:val="1"/>
-      <w:numFmt w:val="lowerRoman"/>
-      <w:lvlText w:val="%6."/>
-      <w:lvlJc w:val="right"/>
-      <w:pPr>
-        <w:ind w:left="4320" w:hanging="180"/>
-      </w:pPr>
-    </w:lvl>
-    <w:lvl w:ilvl="6" w:tplc="041B000F" w:tentative="1">
-      <w:start w:val="1"/>
-      <w:numFmt w:val="decimal"/>
-      <w:lvlText w:val="%7."/>
-      <w:lvlJc w:val="left"/>
-      <w:pPr>
-        <w:ind w:left="5040" w:hanging="360"/>
-      </w:pPr>
-    </w:lvl>
-    <w:lvl w:ilvl="7" w:tplc="041B0019" w:tentative="1">
-      <w:start w:val="1"/>
-      <w:numFmt w:val="lowerLetter"/>
-      <w:lvlText w:val="%8."/>
-      <w:lvlJc w:val="left"/>
-      <w:pPr>
-        <w:ind w:left="5760" w:hanging="360"/>
-      </w:pPr>
-    </w:lvl>
-    <w:lvl w:ilvl="8" w:tplc="041B001B" w:tentative="1">
-      <w:start w:val="1"/>
-      <w:numFmt w:val="lowerRoman"/>
-      <w:lvlText w:val="%9."/>
-      <w:lvlJc w:val="right"/>
-      <w:pPr>
-        <w:ind w:left="6480" w:hanging="180"/>
-      </w:pPr>
-    </w:lvl>
-  </w:abstractNum>
-  <w:abstractNum w:abstractNumId="5" w15:restartNumberingAfterBreak="0">
-    <w:nsid w:val="55B71606"/>
-    <w:multiLevelType w:val="hybridMultilevel"/>
-    <w:tmpl w:val="131EC89E"/>
+    <w:tmpl w:val="C8A63FE2"/>
     <w:lvl w:ilvl="0" w:tplc="041B0001">
       <w:start w:val="1"/>
       <w:numFmt w:val="bullet"/>
       <w:lvlText w:val=""/>
       <w:lvlJc w:val="left"/>
       <w:pPr>
-        <w:ind w:left="1287" w:hanging="360"/>
+        <w:ind w:left="1335" w:hanging="360"/>
       </w:pPr>
       <w:rPr>
         <w:rFonts w:ascii="Symbol" w:hAnsi="Symbol" w:hint="default"/>
@@ -3510,7 +6237,7 @@
       <w:lvlText w:val="o"/>
       <w:lvlJc w:val="left"/>
       <w:pPr>
-        <w:ind w:left="2007" w:hanging="360"/>
+        <w:ind w:left="2055" w:hanging="360"/>
       </w:pPr>
       <w:rPr>
         <w:rFonts w:ascii="Courier New" w:hAnsi="Courier New" w:cs="Courier New" w:hint="default"/>
@@ -3522,7 +6249,7 @@
       <w:lvlText w:val=""/>
       <w:lvlJc w:val="left"/>
       <w:pPr>
-        <w:ind w:left="2727" w:hanging="360"/>
+        <w:ind w:left="2775" w:hanging="360"/>
       </w:pPr>
       <w:rPr>
         <w:rFonts w:ascii="Wingdings" w:hAnsi="Wingdings" w:hint="default"/>
@@ -3534,7 +6261,7 @@
       <w:lvlText w:val=""/>
       <w:lvlJc w:val="left"/>
       <w:pPr>
-        <w:ind w:left="3447" w:hanging="360"/>
+        <w:ind w:left="3495" w:hanging="360"/>
       </w:pPr>
       <w:rPr>
         <w:rFonts w:ascii="Symbol" w:hAnsi="Symbol" w:hint="default"/>
@@ -3546,7 +6273,7 @@
       <w:lvlText w:val="o"/>
       <w:lvlJc w:val="left"/>
       <w:pPr>
-        <w:ind w:left="4167" w:hanging="360"/>
+        <w:ind w:left="4215" w:hanging="360"/>
       </w:pPr>
       <w:rPr>
         <w:rFonts w:ascii="Courier New" w:hAnsi="Courier New" w:cs="Courier New" w:hint="default"/>
@@ -3558,7 +6285,7 @@
       <w:lvlText w:val=""/>
       <w:lvlJc w:val="left"/>
       <w:pPr>
-        <w:ind w:left="4887" w:hanging="360"/>
+        <w:ind w:left="4935" w:hanging="360"/>
       </w:pPr>
       <w:rPr>
         <w:rFonts w:ascii="Wingdings" w:hAnsi="Wingdings" w:hint="default"/>
@@ -3570,7 +6297,7 @@
       <w:lvlText w:val=""/>
       <w:lvlJc w:val="left"/>
       <w:pPr>
-        <w:ind w:left="5607" w:hanging="360"/>
+        <w:ind w:left="5655" w:hanging="360"/>
       </w:pPr>
       <w:rPr>
         <w:rFonts w:ascii="Symbol" w:hAnsi="Symbol" w:hint="default"/>
@@ -3582,7 +6309,7 @@
       <w:lvlText w:val="o"/>
       <w:lvlJc w:val="left"/>
       <w:pPr>
-        <w:ind w:left="6327" w:hanging="360"/>
+        <w:ind w:left="6375" w:hanging="360"/>
       </w:pPr>
       <w:rPr>
         <w:rFonts w:ascii="Courier New" w:hAnsi="Courier New" w:cs="Courier New" w:hint="default"/>
@@ -3594,119 +6321,6 @@
       <w:lvlText w:val=""/>
       <w:lvlJc w:val="left"/>
       <w:pPr>
-        <w:ind w:left="7047" w:hanging="360"/>
-      </w:pPr>
-      <w:rPr>
-        <w:rFonts w:ascii="Wingdings" w:hAnsi="Wingdings" w:hint="default"/>
-      </w:rPr>
-    </w:lvl>
-  </w:abstractNum>
-  <w:abstractNum w:abstractNumId="6" w15:restartNumberingAfterBreak="0">
-    <w:nsid w:val="5955584A"/>
-    <w:multiLevelType w:val="hybridMultilevel"/>
-    <w:tmpl w:val="C8A63FE2"/>
-    <w:lvl w:ilvl="0" w:tplc="041B0001">
-      <w:start w:val="1"/>
-      <w:numFmt w:val="bullet"/>
-      <w:lvlText w:val=""/>
-      <w:lvlJc w:val="left"/>
-      <w:pPr>
-        <w:ind w:left="1335" w:hanging="360"/>
-      </w:pPr>
-      <w:rPr>
-        <w:rFonts w:ascii="Symbol" w:hAnsi="Symbol" w:hint="default"/>
-      </w:rPr>
-    </w:lvl>
-    <w:lvl w:ilvl="1" w:tplc="041B0003" w:tentative="1">
-      <w:start w:val="1"/>
-      <w:numFmt w:val="bullet"/>
-      <w:lvlText w:val="o"/>
-      <w:lvlJc w:val="left"/>
-      <w:pPr>
-        <w:ind w:left="2055" w:hanging="360"/>
-      </w:pPr>
-      <w:rPr>
-        <w:rFonts w:ascii="Courier New" w:hAnsi="Courier New" w:cs="Courier New" w:hint="default"/>
-      </w:rPr>
-    </w:lvl>
-    <w:lvl w:ilvl="2" w:tplc="041B0005" w:tentative="1">
-      <w:start w:val="1"/>
-      <w:numFmt w:val="bullet"/>
-      <w:lvlText w:val=""/>
-      <w:lvlJc w:val="left"/>
-      <w:pPr>
-        <w:ind w:left="2775" w:hanging="360"/>
-      </w:pPr>
-      <w:rPr>
-        <w:rFonts w:ascii="Wingdings" w:hAnsi="Wingdings" w:hint="default"/>
-      </w:rPr>
-    </w:lvl>
-    <w:lvl w:ilvl="3" w:tplc="041B0001" w:tentative="1">
-      <w:start w:val="1"/>
-      <w:numFmt w:val="bullet"/>
-      <w:lvlText w:val=""/>
-      <w:lvlJc w:val="left"/>
-      <w:pPr>
-        <w:ind w:left="3495" w:hanging="360"/>
-      </w:pPr>
-      <w:rPr>
-        <w:rFonts w:ascii="Symbol" w:hAnsi="Symbol" w:hint="default"/>
-      </w:rPr>
-    </w:lvl>
-    <w:lvl w:ilvl="4" w:tplc="041B0003" w:tentative="1">
-      <w:start w:val="1"/>
-      <w:numFmt w:val="bullet"/>
-      <w:lvlText w:val="o"/>
-      <w:lvlJc w:val="left"/>
-      <w:pPr>
-        <w:ind w:left="4215" w:hanging="360"/>
-      </w:pPr>
-      <w:rPr>
-        <w:rFonts w:ascii="Courier New" w:hAnsi="Courier New" w:cs="Courier New" w:hint="default"/>
-      </w:rPr>
-    </w:lvl>
-    <w:lvl w:ilvl="5" w:tplc="041B0005" w:tentative="1">
-      <w:start w:val="1"/>
-      <w:numFmt w:val="bullet"/>
-      <w:lvlText w:val=""/>
-      <w:lvlJc w:val="left"/>
-      <w:pPr>
-        <w:ind w:left="4935" w:hanging="360"/>
-      </w:pPr>
-      <w:rPr>
-        <w:rFonts w:ascii="Wingdings" w:hAnsi="Wingdings" w:hint="default"/>
-      </w:rPr>
-    </w:lvl>
-    <w:lvl w:ilvl="6" w:tplc="041B0001" w:tentative="1">
-      <w:start w:val="1"/>
-      <w:numFmt w:val="bullet"/>
-      <w:lvlText w:val=""/>
-      <w:lvlJc w:val="left"/>
-      <w:pPr>
-        <w:ind w:left="5655" w:hanging="360"/>
-      </w:pPr>
-      <w:rPr>
-        <w:rFonts w:ascii="Symbol" w:hAnsi="Symbol" w:hint="default"/>
-      </w:rPr>
-    </w:lvl>
-    <w:lvl w:ilvl="7" w:tplc="041B0003" w:tentative="1">
-      <w:start w:val="1"/>
-      <w:numFmt w:val="bullet"/>
-      <w:lvlText w:val="o"/>
-      <w:lvlJc w:val="left"/>
-      <w:pPr>
-        <w:ind w:left="6375" w:hanging="360"/>
-      </w:pPr>
-      <w:rPr>
-        <w:rFonts w:ascii="Courier New" w:hAnsi="Courier New" w:cs="Courier New" w:hint="default"/>
-      </w:rPr>
-    </w:lvl>
-    <w:lvl w:ilvl="8" w:tplc="041B0005" w:tentative="1">
-      <w:start w:val="1"/>
-      <w:numFmt w:val="bullet"/>
-      <w:lvlText w:val=""/>
-      <w:lvlJc w:val="left"/>
-      <w:pPr>
         <w:ind w:left="7095" w:hanging="360"/>
       </w:pPr>
       <w:rPr>
@@ -3715,24 +6329,27 @@
     </w:lvl>
   </w:abstractNum>
   <w:num w:numId="1" w16cid:durableId="1394100">
-    <w:abstractNumId w:val="5"/>
+    <w:abstractNumId w:val="6"/>
   </w:num>
   <w:num w:numId="2" w16cid:durableId="862134474">
     <w:abstractNumId w:val="0"/>
   </w:num>
   <w:num w:numId="3" w16cid:durableId="280914502">
-    <w:abstractNumId w:val="6"/>
+    <w:abstractNumId w:val="7"/>
   </w:num>
   <w:num w:numId="4" w16cid:durableId="1065757102">
     <w:abstractNumId w:val="1"/>
   </w:num>
   <w:num w:numId="5" w16cid:durableId="879785930">
-    <w:abstractNumId w:val="4"/>
+    <w:abstractNumId w:val="5"/>
   </w:num>
   <w:num w:numId="6" w16cid:durableId="410153375">
     <w:abstractNumId w:val="2"/>
   </w:num>
   <w:num w:numId="7" w16cid:durableId="1034305241">
+    <w:abstractNumId w:val="4"/>
+  </w:num>
+  <w:num w:numId="8" w16cid:durableId="487596705">
     <w:abstractNumId w:val="3"/>
   </w:num>
 </w:numbering>
@@ -4136,7 +6753,7 @@
   <w:style w:type="paragraph" w:default="1" w:styleId="Normlny">
     <w:name w:val="Normal"/>
     <w:qFormat/>
-    <w:rsid w:val="009A76EB"/>
+    <w:rsid w:val="007D07DD"/>
     <w:rPr>
       <w:sz w:val="24"/>
     </w:rPr>
@@ -4175,9 +6792,6 @@
     <w:pPr>
       <w:keepNext/>
       <w:keepLines/>
-      <w:numPr>
-        <w:numId w:val="6"/>
-      </w:numPr>
       <w:spacing w:before="40" w:after="0"/>
       <w:outlineLvl w:val="1"/>
     </w:pPr>
@@ -4200,9 +6814,6 @@
     <w:pPr>
       <w:keepNext/>
       <w:keepLines/>
-      <w:numPr>
-        <w:numId w:val="7"/>
-      </w:numPr>
       <w:spacing w:before="40" w:after="0"/>
       <w:outlineLvl w:val="2"/>
     </w:pPr>
@@ -4232,6 +6843,26 @@
       <w:rFonts w:asciiTheme="majorHAnsi" w:eastAsiaTheme="majorEastAsia" w:hAnsiTheme="majorHAnsi" w:cstheme="majorBidi"/>
       <w:i/>
       <w:iCs/>
+      <w:color w:val="2F5496" w:themeColor="accent1" w:themeShade="BF"/>
+    </w:rPr>
+  </w:style>
+  <w:style w:type="paragraph" w:styleId="Nadpis5">
+    <w:name w:val="heading 5"/>
+    <w:basedOn w:val="Normlny"/>
+    <w:next w:val="Normlny"/>
+    <w:link w:val="Nadpis5Char"/>
+    <w:uiPriority w:val="9"/>
+    <w:unhideWhenUsed/>
+    <w:qFormat/>
+    <w:rsid w:val="007E4B0B"/>
+    <w:pPr>
+      <w:keepNext/>
+      <w:keepLines/>
+      <w:spacing w:before="40" w:after="0"/>
+      <w:outlineLvl w:val="4"/>
+    </w:pPr>
+    <w:rPr>
+      <w:rFonts w:asciiTheme="majorHAnsi" w:eastAsiaTheme="majorEastAsia" w:hAnsiTheme="majorHAnsi" w:cstheme="majorBidi"/>
       <w:color w:val="2F5496" w:themeColor="accent1" w:themeShade="BF"/>
     </w:rPr>
   </w:style>
@@ -4540,6 +7171,18 @@
     <w:rsid w:val="00BA2F6B"/>
     <w:rPr>
       <w:color w:val="808080"/>
+    </w:rPr>
+  </w:style>
+  <w:style w:type="character" w:customStyle="1" w:styleId="Nadpis5Char">
+    <w:name w:val="Nadpis 5 Char"/>
+    <w:basedOn w:val="Predvolenpsmoodseku"/>
+    <w:link w:val="Nadpis5"/>
+    <w:uiPriority w:val="9"/>
+    <w:rsid w:val="007E4B0B"/>
+    <w:rPr>
+      <w:rFonts w:asciiTheme="majorHAnsi" w:eastAsiaTheme="majorEastAsia" w:hAnsiTheme="majorHAnsi" w:cstheme="majorBidi"/>
+      <w:color w:val="2F5496" w:themeColor="accent1" w:themeShade="BF"/>
+      <w:sz w:val="24"/>
     </w:rPr>
   </w:style>
 </w:styles>

</xml_diff>

<commit_message>
Added examples of CSO real world aplications
</commit_message>
<xml_diff>
--- a/Dokumentácia.docx
+++ b/Dokumentácia.docx
@@ -455,7 +455,7 @@
           <w:r>
             <w:fldChar w:fldCharType="separate"/>
           </w:r>
-          <w:hyperlink w:anchor="_Toc121574403" w:history="1">
+          <w:hyperlink w:anchor="_Toc121592021" w:history="1">
             <w:r>
               <w:rPr>
                 <w:rStyle w:val="Hypertextovprepojenie"/>
@@ -482,7 +482,7 @@
                 <w:noProof/>
                 <w:webHidden/>
               </w:rPr>
-              <w:instrText xml:space="preserve"> PAGEREF _Toc121574403 \h </w:instrText>
+              <w:instrText xml:space="preserve"> PAGEREF _Toc121592021 \h </w:instrText>
             </w:r>
             <w:r>
               <w:rPr>
@@ -525,7 +525,7 @@
               <w:sz w:val="22"/>
             </w:rPr>
           </w:pPr>
-          <w:hyperlink w:anchor="_Toc121574404" w:history="1">
+          <w:hyperlink w:anchor="_Toc121592022" w:history="1">
             <w:r>
               <w:rPr>
                 <w:rStyle w:val="Hypertextovprepojenie"/>
@@ -552,7 +552,7 @@
                 <w:noProof/>
                 <w:webHidden/>
               </w:rPr>
-              <w:instrText xml:space="preserve"> PAGEREF _Toc121574404 \h </w:instrText>
+              <w:instrText xml:space="preserve"> PAGEREF _Toc121592022 \h </w:instrText>
             </w:r>
             <w:r>
               <w:rPr>
@@ -595,7 +595,7 @@
               <w:sz w:val="22"/>
             </w:rPr>
           </w:pPr>
-          <w:hyperlink w:anchor="_Toc121574405" w:history="1">
+          <w:hyperlink w:anchor="_Toc121592023" w:history="1">
             <w:r>
               <w:rPr>
                 <w:rStyle w:val="Hypertextovprepojenie"/>
@@ -622,7 +622,7 @@
                 <w:noProof/>
                 <w:webHidden/>
               </w:rPr>
-              <w:instrText xml:space="preserve"> PAGEREF _Toc121574405 \h </w:instrText>
+              <w:instrText xml:space="preserve"> PAGEREF _Toc121592023 \h </w:instrText>
             </w:r>
             <w:r>
               <w:rPr>
@@ -665,7 +665,7 @@
               <w:sz w:val="22"/>
             </w:rPr>
           </w:pPr>
-          <w:hyperlink w:anchor="_Toc121574406" w:history="1">
+          <w:hyperlink w:anchor="_Toc121592024" w:history="1">
             <w:r>
               <w:rPr>
                 <w:rStyle w:val="Hypertextovprepojenie"/>
@@ -692,7 +692,7 @@
                 <w:noProof/>
                 <w:webHidden/>
               </w:rPr>
-              <w:instrText xml:space="preserve"> PAGEREF _Toc121574406 \h </w:instrText>
+              <w:instrText xml:space="preserve"> PAGEREF _Toc121592024 \h </w:instrText>
             </w:r>
             <w:r>
               <w:rPr>
@@ -735,7 +735,7 @@
               <w:sz w:val="22"/>
             </w:rPr>
           </w:pPr>
-          <w:hyperlink w:anchor="_Toc121574407" w:history="1">
+          <w:hyperlink w:anchor="_Toc121592025" w:history="1">
             <w:r>
               <w:rPr>
                 <w:rStyle w:val="Hypertextovprepojenie"/>
@@ -762,7 +762,7 @@
                 <w:noProof/>
                 <w:webHidden/>
               </w:rPr>
-              <w:instrText xml:space="preserve"> PAGEREF _Toc121574407 \h </w:instrText>
+              <w:instrText xml:space="preserve"> PAGEREF _Toc121592025 \h </w:instrText>
             </w:r>
             <w:r>
               <w:rPr>
@@ -805,7 +805,7 @@
               <w:sz w:val="22"/>
             </w:rPr>
           </w:pPr>
-          <w:hyperlink w:anchor="_Toc121574408" w:history="1">
+          <w:hyperlink w:anchor="_Toc121592026" w:history="1">
             <w:r>
               <w:rPr>
                 <w:rStyle w:val="Hypertextovprepojenie"/>
@@ -832,7 +832,7 @@
                 <w:noProof/>
                 <w:webHidden/>
               </w:rPr>
-              <w:instrText xml:space="preserve"> PAGEREF _Toc121574408 \h </w:instrText>
+              <w:instrText xml:space="preserve"> PAGEREF _Toc121592026 \h </w:instrText>
             </w:r>
             <w:r>
               <w:rPr>
@@ -875,7 +875,7 @@
               <w:sz w:val="22"/>
             </w:rPr>
           </w:pPr>
-          <w:hyperlink w:anchor="_Toc121574409" w:history="1">
+          <w:hyperlink w:anchor="_Toc121592027" w:history="1">
             <w:r>
               <w:rPr>
                 <w:rStyle w:val="Hypertextovprepojenie"/>
@@ -902,7 +902,7 @@
                 <w:noProof/>
                 <w:webHidden/>
               </w:rPr>
-              <w:instrText xml:space="preserve"> PAGEREF _Toc121574409 \h </w:instrText>
+              <w:instrText xml:space="preserve"> PAGEREF _Toc121592027 \h </w:instrText>
             </w:r>
             <w:r>
               <w:rPr>
@@ -923,6 +923,511 @@
                 <w:webHidden/>
               </w:rPr>
               <w:t>6</w:t>
+            </w:r>
+            <w:r>
+              <w:rPr>
+                <w:noProof/>
+                <w:webHidden/>
+              </w:rPr>
+              <w:fldChar w:fldCharType="end"/>
+            </w:r>
+          </w:hyperlink>
+        </w:p>
+        <w:p>
+          <w:pPr>
+            <w:pStyle w:val="Obsah1"/>
+            <w:tabs>
+              <w:tab w:val="right" w:leader="dot" w:pos="9062"/>
+            </w:tabs>
+            <w:rPr>
+              <w:rFonts w:cstheme="minorBidi"/>
+              <w:noProof/>
+              <w:sz w:val="22"/>
+            </w:rPr>
+          </w:pPr>
+          <w:hyperlink w:anchor="_Toc121592028" w:history="1">
+            <w:r>
+              <w:rPr>
+                <w:rStyle w:val="Hypertextovprepojenie"/>
+                <w:noProof/>
+              </w:rPr>
+              <w:t>Príklady problémov, ktoré môžeme riešiť pomocou CSO</w:t>
+            </w:r>
+            <w:r>
+              <w:rPr>
+                <w:noProof/>
+                <w:webHidden/>
+              </w:rPr>
+              <w:tab/>
+            </w:r>
+            <w:r>
+              <w:rPr>
+                <w:noProof/>
+                <w:webHidden/>
+              </w:rPr>
+              <w:fldChar w:fldCharType="begin"/>
+            </w:r>
+            <w:r>
+              <w:rPr>
+                <w:noProof/>
+                <w:webHidden/>
+              </w:rPr>
+              <w:instrText xml:space="preserve"> PAGEREF _Toc121592028 \h </w:instrText>
+            </w:r>
+            <w:r>
+              <w:rPr>
+                <w:noProof/>
+                <w:webHidden/>
+              </w:rPr>
+            </w:r>
+            <w:r>
+              <w:rPr>
+                <w:noProof/>
+                <w:webHidden/>
+              </w:rPr>
+              <w:fldChar w:fldCharType="separate"/>
+            </w:r>
+            <w:r>
+              <w:rPr>
+                <w:noProof/>
+                <w:webHidden/>
+              </w:rPr>
+              <w:t>7</w:t>
+            </w:r>
+            <w:r>
+              <w:rPr>
+                <w:noProof/>
+                <w:webHidden/>
+              </w:rPr>
+              <w:fldChar w:fldCharType="end"/>
+            </w:r>
+          </w:hyperlink>
+        </w:p>
+        <w:p>
+          <w:pPr>
+            <w:pStyle w:val="Obsah2"/>
+            <w:tabs>
+              <w:tab w:val="right" w:leader="dot" w:pos="9062"/>
+            </w:tabs>
+            <w:rPr>
+              <w:rFonts w:cstheme="minorBidi"/>
+              <w:noProof/>
+              <w:sz w:val="22"/>
+            </w:rPr>
+          </w:pPr>
+          <w:hyperlink w:anchor="_Toc121592029" w:history="1">
+            <w:r>
+              <w:rPr>
+                <w:rStyle w:val="Hypertextovprepojenie"/>
+                <w:noProof/>
+              </w:rPr>
+              <w:t>OSSP (</w:t>
+            </w:r>
+            <w:r>
+              <w:rPr>
+                <w:rStyle w:val="Hypertextovprepojenie"/>
+                <w:noProof/>
+                <w:lang w:val="en-US"/>
+              </w:rPr>
+              <w:t>Open-shop scheduling problem</w:t>
+            </w:r>
+            <w:r>
+              <w:rPr>
+                <w:rStyle w:val="Hypertextovprepojenie"/>
+                <w:noProof/>
+              </w:rPr>
+              <w:t>)</w:t>
+            </w:r>
+            <w:r>
+              <w:rPr>
+                <w:noProof/>
+                <w:webHidden/>
+              </w:rPr>
+              <w:tab/>
+            </w:r>
+            <w:r>
+              <w:rPr>
+                <w:noProof/>
+                <w:webHidden/>
+              </w:rPr>
+              <w:fldChar w:fldCharType="begin"/>
+            </w:r>
+            <w:r>
+              <w:rPr>
+                <w:noProof/>
+                <w:webHidden/>
+              </w:rPr>
+              <w:instrText xml:space="preserve"> PAGEREF _Toc121592029 \h </w:instrText>
+            </w:r>
+            <w:r>
+              <w:rPr>
+                <w:noProof/>
+                <w:webHidden/>
+              </w:rPr>
+            </w:r>
+            <w:r>
+              <w:rPr>
+                <w:noProof/>
+                <w:webHidden/>
+              </w:rPr>
+              <w:fldChar w:fldCharType="separate"/>
+            </w:r>
+            <w:r>
+              <w:rPr>
+                <w:noProof/>
+                <w:webHidden/>
+              </w:rPr>
+              <w:t>7</w:t>
+            </w:r>
+            <w:r>
+              <w:rPr>
+                <w:noProof/>
+                <w:webHidden/>
+              </w:rPr>
+              <w:fldChar w:fldCharType="end"/>
+            </w:r>
+          </w:hyperlink>
+        </w:p>
+        <w:p>
+          <w:pPr>
+            <w:pStyle w:val="Obsah3"/>
+            <w:tabs>
+              <w:tab w:val="right" w:leader="dot" w:pos="9062"/>
+            </w:tabs>
+            <w:rPr>
+              <w:rFonts w:cstheme="minorBidi"/>
+              <w:noProof/>
+              <w:sz w:val="22"/>
+            </w:rPr>
+          </w:pPr>
+          <w:hyperlink w:anchor="_Toc121592030" w:history="1">
+            <w:r>
+              <w:rPr>
+                <w:rStyle w:val="Hypertextovprepojenie"/>
+                <w:noProof/>
+              </w:rPr>
+              <w:t>Popis problému</w:t>
+            </w:r>
+            <w:r>
+              <w:rPr>
+                <w:noProof/>
+                <w:webHidden/>
+              </w:rPr>
+              <w:tab/>
+            </w:r>
+            <w:r>
+              <w:rPr>
+                <w:noProof/>
+                <w:webHidden/>
+              </w:rPr>
+              <w:fldChar w:fldCharType="begin"/>
+            </w:r>
+            <w:r>
+              <w:rPr>
+                <w:noProof/>
+                <w:webHidden/>
+              </w:rPr>
+              <w:instrText xml:space="preserve"> PAGEREF _Toc121592030 \h </w:instrText>
+            </w:r>
+            <w:r>
+              <w:rPr>
+                <w:noProof/>
+                <w:webHidden/>
+              </w:rPr>
+            </w:r>
+            <w:r>
+              <w:rPr>
+                <w:noProof/>
+                <w:webHidden/>
+              </w:rPr>
+              <w:fldChar w:fldCharType="separate"/>
+            </w:r>
+            <w:r>
+              <w:rPr>
+                <w:noProof/>
+                <w:webHidden/>
+              </w:rPr>
+              <w:t>7</w:t>
+            </w:r>
+            <w:r>
+              <w:rPr>
+                <w:noProof/>
+                <w:webHidden/>
+              </w:rPr>
+              <w:fldChar w:fldCharType="end"/>
+            </w:r>
+          </w:hyperlink>
+        </w:p>
+        <w:p>
+          <w:pPr>
+            <w:pStyle w:val="Obsah2"/>
+            <w:tabs>
+              <w:tab w:val="right" w:leader="dot" w:pos="9062"/>
+            </w:tabs>
+            <w:rPr>
+              <w:rFonts w:cstheme="minorBidi"/>
+              <w:noProof/>
+              <w:sz w:val="22"/>
+            </w:rPr>
+          </w:pPr>
+          <w:hyperlink w:anchor="_Toc121592031" w:history="1">
+            <w:r>
+              <w:rPr>
+                <w:rStyle w:val="Hypertextovprepojenie"/>
+                <w:noProof/>
+              </w:rPr>
+              <w:t>Poskytovanie malých pôžičiek</w:t>
+            </w:r>
+            <w:r>
+              <w:rPr>
+                <w:noProof/>
+                <w:webHidden/>
+              </w:rPr>
+              <w:tab/>
+            </w:r>
+            <w:r>
+              <w:rPr>
+                <w:noProof/>
+                <w:webHidden/>
+              </w:rPr>
+              <w:fldChar w:fldCharType="begin"/>
+            </w:r>
+            <w:r>
+              <w:rPr>
+                <w:noProof/>
+                <w:webHidden/>
+              </w:rPr>
+              <w:instrText xml:space="preserve"> PAGEREF _Toc121592031 \h </w:instrText>
+            </w:r>
+            <w:r>
+              <w:rPr>
+                <w:noProof/>
+                <w:webHidden/>
+              </w:rPr>
+            </w:r>
+            <w:r>
+              <w:rPr>
+                <w:noProof/>
+                <w:webHidden/>
+              </w:rPr>
+              <w:fldChar w:fldCharType="separate"/>
+            </w:r>
+            <w:r>
+              <w:rPr>
+                <w:noProof/>
+                <w:webHidden/>
+              </w:rPr>
+              <w:t>7</w:t>
+            </w:r>
+            <w:r>
+              <w:rPr>
+                <w:noProof/>
+                <w:webHidden/>
+              </w:rPr>
+              <w:fldChar w:fldCharType="end"/>
+            </w:r>
+          </w:hyperlink>
+        </w:p>
+        <w:p>
+          <w:pPr>
+            <w:pStyle w:val="Obsah2"/>
+            <w:tabs>
+              <w:tab w:val="right" w:leader="dot" w:pos="9062"/>
+            </w:tabs>
+            <w:rPr>
+              <w:rFonts w:cstheme="minorBidi"/>
+              <w:noProof/>
+              <w:sz w:val="22"/>
+            </w:rPr>
+          </w:pPr>
+          <w:hyperlink w:anchor="_Toc121592032" w:history="1">
+            <w:r>
+              <w:rPr>
+                <w:rStyle w:val="Hypertextovprepojenie"/>
+                <w:noProof/>
+              </w:rPr>
+              <w:t>Problém obchodného cestujúceho (TSP)</w:t>
+            </w:r>
+            <w:r>
+              <w:rPr>
+                <w:noProof/>
+                <w:webHidden/>
+              </w:rPr>
+              <w:tab/>
+            </w:r>
+            <w:r>
+              <w:rPr>
+                <w:noProof/>
+                <w:webHidden/>
+              </w:rPr>
+              <w:fldChar w:fldCharType="begin"/>
+            </w:r>
+            <w:r>
+              <w:rPr>
+                <w:noProof/>
+                <w:webHidden/>
+              </w:rPr>
+              <w:instrText xml:space="preserve"> PAGEREF _Toc121592032 \h </w:instrText>
+            </w:r>
+            <w:r>
+              <w:rPr>
+                <w:noProof/>
+                <w:webHidden/>
+              </w:rPr>
+            </w:r>
+            <w:r>
+              <w:rPr>
+                <w:noProof/>
+                <w:webHidden/>
+              </w:rPr>
+              <w:fldChar w:fldCharType="separate"/>
+            </w:r>
+            <w:r>
+              <w:rPr>
+                <w:noProof/>
+                <w:webHidden/>
+              </w:rPr>
+              <w:t>7</w:t>
+            </w:r>
+            <w:r>
+              <w:rPr>
+                <w:noProof/>
+                <w:webHidden/>
+              </w:rPr>
+              <w:fldChar w:fldCharType="end"/>
+            </w:r>
+          </w:hyperlink>
+        </w:p>
+        <w:p>
+          <w:pPr>
+            <w:pStyle w:val="Obsah1"/>
+            <w:tabs>
+              <w:tab w:val="right" w:leader="dot" w:pos="9062"/>
+            </w:tabs>
+            <w:rPr>
+              <w:rFonts w:cstheme="minorBidi"/>
+              <w:noProof/>
+              <w:sz w:val="22"/>
+            </w:rPr>
+          </w:pPr>
+          <w:hyperlink w:anchor="_Toc121592033" w:history="1">
+            <w:r>
+              <w:rPr>
+                <w:rStyle w:val="Hypertextovprepojenie"/>
+                <w:noProof/>
+              </w:rPr>
+              <w:t>MAX SAT – ukážkový problém</w:t>
+            </w:r>
+            <w:r>
+              <w:rPr>
+                <w:noProof/>
+                <w:webHidden/>
+              </w:rPr>
+              <w:tab/>
+            </w:r>
+            <w:r>
+              <w:rPr>
+                <w:noProof/>
+                <w:webHidden/>
+              </w:rPr>
+              <w:fldChar w:fldCharType="begin"/>
+            </w:r>
+            <w:r>
+              <w:rPr>
+                <w:noProof/>
+                <w:webHidden/>
+              </w:rPr>
+              <w:instrText xml:space="preserve"> PAGEREF _Toc121592033 \h </w:instrText>
+            </w:r>
+            <w:r>
+              <w:rPr>
+                <w:noProof/>
+                <w:webHidden/>
+              </w:rPr>
+            </w:r>
+            <w:r>
+              <w:rPr>
+                <w:noProof/>
+                <w:webHidden/>
+              </w:rPr>
+              <w:fldChar w:fldCharType="separate"/>
+            </w:r>
+            <w:r>
+              <w:rPr>
+                <w:noProof/>
+                <w:webHidden/>
+              </w:rPr>
+              <w:t>8</w:t>
+            </w:r>
+            <w:r>
+              <w:rPr>
+                <w:noProof/>
+                <w:webHidden/>
+              </w:rPr>
+              <w:fldChar w:fldCharType="end"/>
+            </w:r>
+          </w:hyperlink>
+        </w:p>
+        <w:p>
+          <w:pPr>
+            <w:pStyle w:val="Obsah1"/>
+            <w:tabs>
+              <w:tab w:val="right" w:leader="dot" w:pos="9062"/>
+            </w:tabs>
+            <w:rPr>
+              <w:rFonts w:cstheme="minorBidi"/>
+              <w:noProof/>
+              <w:sz w:val="22"/>
+            </w:rPr>
+          </w:pPr>
+          <w:hyperlink w:anchor="_Toc121592034" w:history="1">
+            <w:r>
+              <w:rPr>
+                <w:rStyle w:val="Hypertextovprepojenie"/>
+                <w:noProof/>
+              </w:rPr>
+              <w:t>Zdroje</w:t>
+            </w:r>
+            <w:r>
+              <w:rPr>
+                <w:noProof/>
+                <w:webHidden/>
+              </w:rPr>
+              <w:tab/>
+            </w:r>
+            <w:r>
+              <w:rPr>
+                <w:noProof/>
+                <w:webHidden/>
+              </w:rPr>
+              <w:fldChar w:fldCharType="begin"/>
+            </w:r>
+            <w:r>
+              <w:rPr>
+                <w:noProof/>
+                <w:webHidden/>
+              </w:rPr>
+              <w:instrText xml:space="preserve"> PAGEREF _Toc121592034 \h </w:instrText>
+            </w:r>
+            <w:r>
+              <w:rPr>
+                <w:noProof/>
+                <w:webHidden/>
+              </w:rPr>
+            </w:r>
+            <w:r>
+              <w:rPr>
+                <w:noProof/>
+                <w:webHidden/>
+              </w:rPr>
+              <w:fldChar w:fldCharType="separate"/>
+            </w:r>
+            <w:r>
+              <w:rPr>
+                <w:noProof/>
+                <w:webHidden/>
+              </w:rPr>
+              <w:t>9</w:t>
             </w:r>
             <w:r>
               <w:rPr>
@@ -967,7 +1472,7 @@
       <w:pPr>
         <w:pStyle w:val="Nadpis1"/>
       </w:pPr>
-      <w:bookmarkStart w:id="0" w:name="_Toc121574403"/>
+      <w:bookmarkStart w:id="0" w:name="_Toc121592021"/>
       <w:r>
         <w:lastRenderedPageBreak/>
         <w:t>Mačací algoritmus (CSO) – popis</w:t>
@@ -1092,7 +1597,19 @@
         <w:rPr>
           <w:szCs w:val="24"/>
         </w:rPr>
-        <w:t xml:space="preserve"> a sledovací.</w:t>
+        <w:t xml:space="preserve"> a </w:t>
+      </w:r>
+      <w:r>
+        <w:rPr>
+          <w:szCs w:val="24"/>
+        </w:rPr>
+        <w:t>prenasledovací</w:t>
+      </w:r>
+      <w:r>
+        <w:rPr>
+          <w:szCs w:val="24"/>
+        </w:rPr>
+        <w:t>.</w:t>
       </w:r>
     </w:p>
     <w:p>
@@ -1579,7 +2096,7 @@
       <w:pPr>
         <w:pStyle w:val="Nadpis2"/>
       </w:pPr>
-      <w:bookmarkStart w:id="1" w:name="_Toc121574404"/>
+      <w:bookmarkStart w:id="1" w:name="_Toc121592022"/>
       <w:r>
         <w:lastRenderedPageBreak/>
         <w:t>Matematický model</w:t>
@@ -1725,38 +2242,14 @@
         <w:rPr>
           <w:szCs w:val="24"/>
         </w:rPr>
-        <w:t xml:space="preserve">bude súčasne aj najlepším nájdeným riešením, keďže uchovávame doposiaľ najlepšie riešenie až do splnenia ukončovacej podmienky. Tento algoritmus nám </w:t>
-      </w:r>
-      <w:r>
-        <w:rPr>
-          <w:szCs w:val="24"/>
-        </w:rPr>
-        <w:t>síce</w:t>
-      </w:r>
-      <w:r>
-        <w:rPr>
-          <w:szCs w:val="24"/>
-        </w:rPr>
-        <w:t xml:space="preserve"> nezaručuje, že nájdeme optimálne riešenie</w:t>
-      </w:r>
-      <w:r>
-        <w:rPr>
-          <w:szCs w:val="24"/>
-        </w:rPr>
-        <w:t>, ale výsledok je dostatočný</w:t>
-      </w:r>
-      <w:r>
-        <w:rPr>
-          <w:szCs w:val="24"/>
-        </w:rPr>
-        <w:t>.</w:t>
+        <w:t xml:space="preserve">bude súčasne aj najlepším nájdeným riešením, keďže uchovávame doposiaľ najlepšie riešenie až do splnenia ukončovacej podmienky. </w:t>
       </w:r>
     </w:p>
     <w:p>
       <w:pPr>
         <w:pStyle w:val="Nadpis3"/>
       </w:pPr>
-      <w:bookmarkStart w:id="2" w:name="_Toc121574405"/>
+      <w:bookmarkStart w:id="2" w:name="_Toc121592023"/>
       <w:r>
         <w:t>H</w:t>
       </w:r>
@@ -2976,7 +3469,7 @@
       <w:pPr>
         <w:pStyle w:val="Nadpis3"/>
       </w:pPr>
-      <w:bookmarkStart w:id="3" w:name="_Toc121574406"/>
+      <w:bookmarkStart w:id="3" w:name="_Toc121592024"/>
       <w:r>
         <w:lastRenderedPageBreak/>
         <w:t>Pozorovací</w:t>
@@ -4334,7 +4827,13 @@
       </w:r>
       <w:proofErr w:type="spellStart"/>
       <w:r>
-        <w:t>choide</w:t>
+        <w:t>choi</w:t>
+      </w:r>
+      <w:r>
+        <w:t>c</w:t>
+      </w:r>
+      <w:r>
+        <w:t>e</w:t>
       </w:r>
       <w:proofErr w:type="spellEnd"/>
       <w:r>
@@ -4375,7 +4874,7 @@
         <w:lastRenderedPageBreak/>
         <w:t> </w:t>
       </w:r>
-      <w:bookmarkStart w:id="4" w:name="_Toc121574407"/>
+      <w:bookmarkStart w:id="4" w:name="_Toc121592025"/>
       <w:r>
         <w:t>Prenasledovací mód (</w:t>
       </w:r>
@@ -4456,7 +4955,10 @@
       </w:r>
       <w:proofErr w:type="spellEnd"/>
       <w:r>
-        <w:t>) na základe rovnice</w:t>
+        <w:t xml:space="preserve">) na základe </w:t>
+      </w:r>
+      <w:r>
+        <w:t>vzťahu</w:t>
       </w:r>
     </w:p>
     <w:p>
@@ -5339,7 +5841,7 @@
       <w:pPr>
         <w:pStyle w:val="Nadpis3"/>
       </w:pPr>
-      <w:bookmarkStart w:id="5" w:name="_Toc121574408"/>
+      <w:bookmarkStart w:id="5" w:name="_Toc121592026"/>
       <w:r>
         <w:t>Terminačné kritérium</w:t>
       </w:r>
@@ -5365,12 +5867,15 @@
       <w:r>
         <w:t>problém MAX SAT, preto je naším terminačným kritériom počet splnených klauzúl – buď všetky alebo čo najviac.</w:t>
       </w:r>
+      <w:r>
+        <w:t xml:space="preserve"> V prípade, že by problém nemal riešenie (neboli by splnené všetky klauzuly), pridáme do terminačného kritéria aj maximálny počet iterácií.  </w:t>
+      </w:r>
     </w:p>
     <w:p>
       <w:pPr>
         <w:pStyle w:val="Nadpis3"/>
       </w:pPr>
-      <w:bookmarkStart w:id="6" w:name="_Toc121574409"/>
+      <w:bookmarkStart w:id="6" w:name="_Toc121592027"/>
       <w:r>
         <w:t>Ohodnocovacia funkcia</w:t>
       </w:r>
@@ -5396,11 +5901,1187 @@
     </w:p>
     <w:p>
       <w:pPr>
+        <w:pStyle w:val="Nadpis1"/>
+      </w:pPr>
+      <w:bookmarkStart w:id="7" w:name="_Toc121592028"/>
+      <w:r>
+        <w:lastRenderedPageBreak/>
+        <w:t>Príklady problémov, ktoré môžeme riešiť pomocou CSO</w:t>
+      </w:r>
+      <w:bookmarkEnd w:id="7"/>
+    </w:p>
+    <w:p/>
+    <w:p>
+      <w:pPr>
         <w:ind w:firstLine="567"/>
+        <w:jc w:val="both"/>
+      </w:pPr>
+      <w:r>
+        <w:t>Prírodou inšpirované algoritmy sú veľmi efektívne pri riešení optimalizačných úloh, strojovom učení, dolovaní dát, pri výpočtových úlohách a podobných problémoch. CSO nie je výnimkou, a preto si ukážeme jeho využitie na vybraných problémoch.</w:t>
+      </w:r>
+    </w:p>
+    <w:p>
+      <w:pPr>
+        <w:pStyle w:val="Nadpis2"/>
+      </w:pPr>
+      <w:bookmarkStart w:id="8" w:name="_Toc121592029"/>
+      <w:r>
+        <w:t>OSSP (</w:t>
+      </w:r>
+      <w:r>
+        <w:rPr>
+          <w:lang w:val="en-US"/>
+        </w:rPr>
+        <w:t>Open-shop scheduling problem</w:t>
+      </w:r>
+      <w:r>
+        <w:t>)</w:t>
+      </w:r>
+      <w:bookmarkEnd w:id="8"/>
+    </w:p>
+    <w:p>
+      <w:pPr>
+        <w:ind w:firstLine="567"/>
+        <w:jc w:val="both"/>
+      </w:pPr>
+      <w:r>
+        <w:t>Tento problém je jeden z najznámejších komplexných optimalizačných problémov. Má niekoľko reálnych využití, ako napríklad testovanie čipov (</w:t>
+      </w:r>
+      <w:proofErr w:type="spellStart"/>
+      <w:r>
+        <w:t>sysem</w:t>
+      </w:r>
+      <w:proofErr w:type="spellEnd"/>
+      <w:r>
+        <w:t>-on-</w:t>
+      </w:r>
+      <w:proofErr w:type="spellStart"/>
+      <w:r>
+        <w:t>chip</w:t>
+      </w:r>
+      <w:proofErr w:type="spellEnd"/>
+      <w:r>
+        <w:t xml:space="preserve"> </w:t>
+      </w:r>
+      <w:proofErr w:type="spellStart"/>
+      <w:r>
+        <w:t>testing</w:t>
+      </w:r>
+      <w:proofErr w:type="spellEnd"/>
+      <w:r>
+        <w:t>)</w:t>
+      </w:r>
+      <w:r>
+        <w:t>, riešenie viacerých prístupov na jednej frekvencii pomocou rozdelenia signálu na viaceré časové sloty (</w:t>
+      </w:r>
+      <w:proofErr w:type="spellStart"/>
+      <w:r>
+        <w:t>area</w:t>
+      </w:r>
+      <w:proofErr w:type="spellEnd"/>
+      <w:r>
+        <w:t xml:space="preserve"> of </w:t>
+      </w:r>
+      <w:proofErr w:type="spellStart"/>
+      <w:r>
+        <w:t>satellite-switched</w:t>
+      </w:r>
+      <w:proofErr w:type="spellEnd"/>
+      <w:r>
+        <w:t xml:space="preserve"> </w:t>
+      </w:r>
+      <w:proofErr w:type="spellStart"/>
+      <w:r>
+        <w:t>time-division</w:t>
+      </w:r>
+      <w:proofErr w:type="spellEnd"/>
+      <w:r>
+        <w:t xml:space="preserve"> </w:t>
+      </w:r>
+      <w:proofErr w:type="spellStart"/>
+      <w:r>
+        <w:t>multiple</w:t>
+      </w:r>
+      <w:proofErr w:type="spellEnd"/>
+      <w:r>
+        <w:t xml:space="preserve"> </w:t>
+      </w:r>
+      <w:proofErr w:type="spellStart"/>
+      <w:r>
+        <w:t>access</w:t>
+      </w:r>
+      <w:proofErr w:type="spellEnd"/>
+      <w:r>
+        <w:t>), výpočty vlnových dĺžok v optických sieťach a tak ďalej.</w:t>
+      </w:r>
+    </w:p>
+    <w:p>
+      <w:pPr>
+        <w:pStyle w:val="Nadpis3"/>
+      </w:pPr>
+      <w:bookmarkStart w:id="9" w:name="_Toc121592030"/>
+      <w:r>
+        <w:t>Popis problému</w:t>
+      </w:r>
+      <w:bookmarkEnd w:id="9"/>
+    </w:p>
+    <w:p>
+      <w:pPr>
+        <w:ind w:firstLine="567"/>
+      </w:pPr>
+      <w:r>
+        <w:t xml:space="preserve">Máme súbor </w:t>
+      </w:r>
+      <w:r>
+        <w:rPr>
+          <w:i/>
+          <w:iCs/>
+        </w:rPr>
+        <w:t>m</w:t>
+      </w:r>
+      <w:r>
+        <w:t xml:space="preserve"> strojov </w:t>
+      </w:r>
+      <w:r>
+        <w:rPr>
+          <w:i/>
+          <w:iCs/>
+        </w:rPr>
+        <w:t xml:space="preserve">M </w:t>
+      </w:r>
+      <w:r>
+        <w:rPr>
+          <w:i/>
+          <w:iCs/>
+          <w:lang w:val="en-US"/>
+        </w:rPr>
+        <w:t>= {M</w:t>
+      </w:r>
+      <w:r>
+        <w:rPr>
+          <w:i/>
+          <w:iCs/>
+          <w:vertAlign w:val="subscript"/>
+          <w:lang w:val="en-US"/>
+        </w:rPr>
+        <w:t>1</w:t>
+      </w:r>
+      <w:r>
+        <w:rPr>
+          <w:i/>
+          <w:iCs/>
+          <w:lang w:val="en-US"/>
+        </w:rPr>
+        <w:t>, …, M</w:t>
+      </w:r>
+      <w:r>
+        <w:rPr>
+          <w:i/>
+          <w:iCs/>
+          <w:vertAlign w:val="subscript"/>
+          <w:lang w:val="en-US"/>
+        </w:rPr>
+        <w:t>n</w:t>
+      </w:r>
+      <w:r>
+        <w:rPr>
+          <w:i/>
+          <w:iCs/>
+          <w:lang w:val="en-US"/>
+        </w:rPr>
+        <w:t xml:space="preserve">} </w:t>
+      </w:r>
+      <w:r>
+        <w:rPr>
+          <w:lang w:val="en-US"/>
+        </w:rPr>
+        <w:t>a s</w:t>
+      </w:r>
+      <w:r>
+        <w:t xml:space="preserve">úbor </w:t>
+      </w:r>
+      <w:r>
+        <w:rPr>
+          <w:i/>
+          <w:iCs/>
+        </w:rPr>
+        <w:t>n</w:t>
+      </w:r>
+      <w:r>
+        <w:t xml:space="preserve"> prác </w:t>
+      </w:r>
+      <w:r>
+        <w:rPr>
+          <w:i/>
+          <w:iCs/>
+          <w:lang w:val="en-US"/>
+        </w:rPr>
+        <w:t>{J</w:t>
+      </w:r>
+      <w:r>
+        <w:rPr>
+          <w:i/>
+          <w:iCs/>
+          <w:vertAlign w:val="subscript"/>
+          <w:lang w:val="en-US"/>
+        </w:rPr>
+        <w:t>1</w:t>
+      </w:r>
+      <w:r>
+        <w:rPr>
+          <w:i/>
+          <w:iCs/>
+          <w:lang w:val="en-US"/>
+        </w:rPr>
+        <w:t>, …, J</w:t>
+      </w:r>
+      <w:r>
+        <w:rPr>
+          <w:i/>
+          <w:iCs/>
+          <w:vertAlign w:val="subscript"/>
+          <w:lang w:val="en-US"/>
+        </w:rPr>
+        <w:t>n</w:t>
+      </w:r>
+      <w:r>
+        <w:rPr>
+          <w:i/>
+          <w:iCs/>
+          <w:lang w:val="en-US"/>
+        </w:rPr>
+        <w:t xml:space="preserve">}. </w:t>
+      </w:r>
+      <w:r>
+        <w:t>Každá</w:t>
+      </w:r>
+      <w:r>
+        <w:t xml:space="preserve"> práca </w:t>
+      </w:r>
+      <w:r>
+        <w:br/>
+      </w:r>
+      <w:proofErr w:type="spellStart"/>
+      <w:r>
+        <w:rPr>
+          <w:i/>
+          <w:iCs/>
+        </w:rPr>
+        <w:t>J</w:t>
+      </w:r>
+      <w:r>
+        <w:rPr>
+          <w:i/>
+          <w:iCs/>
+          <w:vertAlign w:val="subscript"/>
+        </w:rPr>
+        <w:t>i</w:t>
+      </w:r>
+      <w:proofErr w:type="spellEnd"/>
+      <w:r>
+        <w:rPr>
+          <w:i/>
+          <w:iCs/>
+        </w:rPr>
+        <w:t xml:space="preserve"> </w:t>
+      </w:r>
+      <w:r>
+        <w:rPr>
+          <w:i/>
+          <w:iCs/>
+          <w:lang w:val="en-US"/>
+        </w:rPr>
+        <w:t xml:space="preserve">= </w:t>
+      </w:r>
+      <w:r>
+        <w:rPr>
+          <w:lang w:val="en-US"/>
+        </w:rPr>
+        <w:t>(</w:t>
+      </w:r>
+      <w:proofErr w:type="spellStart"/>
+      <w:r>
+        <w:rPr>
+          <w:i/>
+          <w:iCs/>
+          <w:lang w:val="en-US"/>
+        </w:rPr>
+        <w:t>i</w:t>
+      </w:r>
+      <w:proofErr w:type="spellEnd"/>
+      <w:r>
+        <w:rPr>
+          <w:i/>
+          <w:iCs/>
+          <w:lang w:val="en-US"/>
+        </w:rPr>
+        <w:t xml:space="preserve"> </w:t>
+      </w:r>
+      <w:r>
+        <w:rPr>
+          <w:rFonts w:cstheme="minorHAnsi"/>
+          <w:i/>
+          <w:iCs/>
+          <w:lang w:val="en-US"/>
+        </w:rPr>
+        <w:t>Є</w:t>
+      </w:r>
+      <w:r>
+        <w:rPr>
+          <w:i/>
+          <w:iCs/>
+          <w:lang w:val="en-US"/>
+        </w:rPr>
+        <w:t xml:space="preserve"> </w:t>
+      </w:r>
+      <w:r>
+        <w:rPr>
+          <w:lang w:val="en-US"/>
+        </w:rPr>
+        <w:t xml:space="preserve">[1, </w:t>
+      </w:r>
+      <w:r>
+        <w:rPr>
+          <w:i/>
+          <w:iCs/>
+          <w:lang w:val="en-US"/>
+        </w:rPr>
+        <w:t>n</w:t>
+      </w:r>
+      <w:r>
+        <w:rPr>
+          <w:lang w:val="en-US"/>
+        </w:rPr>
+        <w:t>])</w:t>
+      </w:r>
+      <w:r>
+        <w:t xml:space="preserve"> pozostáva z </w:t>
+      </w:r>
+      <w:r>
+        <w:rPr>
+          <w:i/>
+          <w:iCs/>
+        </w:rPr>
+        <w:t>m</w:t>
+      </w:r>
+      <w:r>
+        <w:t xml:space="preserve"> operácií </w:t>
+      </w:r>
+      <w:r>
+        <w:rPr>
+          <w:i/>
+          <w:iCs/>
+          <w:lang w:val="en-US"/>
+        </w:rPr>
+        <w:t>J</w:t>
+      </w:r>
+      <w:r>
+        <w:rPr>
+          <w:i/>
+          <w:iCs/>
+          <w:vertAlign w:val="subscript"/>
+          <w:lang w:val="en-US"/>
+        </w:rPr>
+        <w:t>i</w:t>
+      </w:r>
+      <w:r>
+        <w:rPr>
+          <w:i/>
+          <w:iCs/>
+          <w:lang w:val="en-US"/>
+        </w:rPr>
+        <w:t xml:space="preserve"> =</w:t>
+      </w:r>
+      <w:r>
+        <w:rPr>
+          <w:lang w:val="en-US"/>
+        </w:rPr>
+        <w:t xml:space="preserve"> {</w:t>
+      </w:r>
+      <w:r>
+        <w:rPr>
+          <w:i/>
+          <w:iCs/>
+          <w:lang w:val="en-US"/>
+        </w:rPr>
+        <w:t>o</w:t>
+      </w:r>
+      <w:r>
+        <w:rPr>
+          <w:i/>
+          <w:iCs/>
+          <w:vertAlign w:val="subscript"/>
+          <w:lang w:val="en-US"/>
+        </w:rPr>
+        <w:t>i1</w:t>
+      </w:r>
+      <w:r>
+        <w:rPr>
+          <w:i/>
+          <w:iCs/>
+          <w:vertAlign w:val="subscript"/>
+          <w:lang w:val="en-US"/>
+        </w:rPr>
+        <w:softHyphen/>
+      </w:r>
+      <w:r>
+        <w:rPr>
+          <w:i/>
+          <w:iCs/>
+          <w:lang w:val="en-US"/>
+        </w:rPr>
+        <w:t>, o</w:t>
+      </w:r>
+      <w:r>
+        <w:rPr>
+          <w:i/>
+          <w:iCs/>
+          <w:vertAlign w:val="subscript"/>
+          <w:lang w:val="en-US"/>
+        </w:rPr>
+        <w:t>i2</w:t>
+      </w:r>
+      <w:r>
+        <w:rPr>
+          <w:i/>
+          <w:iCs/>
+          <w:lang w:val="en-US"/>
+        </w:rPr>
+        <w:t xml:space="preserve">, …, </w:t>
+      </w:r>
+      <w:proofErr w:type="spellStart"/>
+      <w:r>
+        <w:rPr>
+          <w:i/>
+          <w:iCs/>
+          <w:lang w:val="en-US"/>
+        </w:rPr>
+        <w:t>o</w:t>
+      </w:r>
+      <w:r>
+        <w:rPr>
+          <w:i/>
+          <w:iCs/>
+          <w:vertAlign w:val="subscript"/>
+          <w:lang w:val="en-US"/>
+        </w:rPr>
+        <w:t>im</w:t>
+      </w:r>
+      <w:proofErr w:type="spellEnd"/>
+      <w:r>
+        <w:rPr>
+          <w:lang w:val="en-US"/>
+        </w:rPr>
+        <w:t>}, a ka</w:t>
+      </w:r>
+      <w:proofErr w:type="spellStart"/>
+      <w:r>
+        <w:t>ždá</w:t>
+      </w:r>
+      <w:proofErr w:type="spellEnd"/>
+      <w:r>
+        <w:t xml:space="preserve"> operácia </w:t>
+      </w:r>
+      <w:proofErr w:type="spellStart"/>
+      <w:r>
+        <w:rPr>
+          <w:i/>
+          <w:iCs/>
+        </w:rPr>
+        <w:t>o</w:t>
+      </w:r>
+      <w:r>
+        <w:rPr>
+          <w:i/>
+          <w:iCs/>
+          <w:vertAlign w:val="subscript"/>
+        </w:rPr>
+        <w:t>ij</w:t>
+      </w:r>
+      <w:proofErr w:type="spellEnd"/>
+      <w:r>
+        <w:t xml:space="preserve"> </w:t>
+      </w:r>
+      <w:r>
+        <w:rPr>
+          <w:lang w:val="en-US"/>
+        </w:rPr>
+        <w:t>= (</w:t>
+      </w:r>
+      <w:proofErr w:type="spellStart"/>
+      <w:r>
+        <w:rPr>
+          <w:i/>
+          <w:iCs/>
+          <w:lang w:val="en-US"/>
+        </w:rPr>
+        <w:t>m</w:t>
+      </w:r>
+      <w:r>
+        <w:rPr>
+          <w:i/>
+          <w:iCs/>
+          <w:vertAlign w:val="subscript"/>
+          <w:lang w:val="en-US"/>
+        </w:rPr>
+        <w:t>ij</w:t>
+      </w:r>
+      <w:proofErr w:type="spellEnd"/>
+      <w:r>
+        <w:rPr>
+          <w:i/>
+          <w:iCs/>
+          <w:lang w:val="en-US"/>
+        </w:rPr>
+        <w:t xml:space="preserve">, </w:t>
+      </w:r>
+      <w:proofErr w:type="spellStart"/>
+      <w:r>
+        <w:rPr>
+          <w:i/>
+          <w:iCs/>
+          <w:lang w:val="en-US"/>
+        </w:rPr>
+        <w:t>t</w:t>
+      </w:r>
+      <w:r>
+        <w:rPr>
+          <w:i/>
+          <w:iCs/>
+          <w:vertAlign w:val="subscript"/>
+          <w:lang w:val="en-US"/>
+        </w:rPr>
+        <w:t>ij</w:t>
+      </w:r>
+      <w:proofErr w:type="spellEnd"/>
+      <w:r>
+        <w:rPr>
+          <w:lang w:val="en-US"/>
+        </w:rPr>
+        <w:t xml:space="preserve">) </w:t>
+      </w:r>
+      <w:r>
+        <w:rPr>
+          <w:lang w:val="en-US"/>
+        </w:rPr>
+        <w:t>z</w:t>
+      </w:r>
+      <w:r>
+        <w:t xml:space="preserve"> práce</w:t>
+      </w:r>
+      <w:r>
+        <w:rPr>
+          <w:lang w:val="en-US"/>
+        </w:rPr>
+        <w:t xml:space="preserve"> </w:t>
+      </w:r>
+      <w:r>
+        <w:rPr>
+          <w:i/>
+          <w:iCs/>
+          <w:lang w:val="en-US"/>
+        </w:rPr>
+        <w:t>J</w:t>
+      </w:r>
+      <w:r>
+        <w:rPr>
+          <w:i/>
+          <w:iCs/>
+          <w:vertAlign w:val="subscript"/>
+          <w:lang w:val="en-US"/>
+        </w:rPr>
+        <w:t>i</w:t>
+      </w:r>
+      <w:r>
+        <w:rPr>
+          <w:lang w:val="en-US"/>
+        </w:rPr>
+        <w:t xml:space="preserve"> </w:t>
+      </w:r>
+      <w:r>
+        <w:t xml:space="preserve">má byť vykonaná na stroji </w:t>
+      </w:r>
+      <w:proofErr w:type="spellStart"/>
+      <w:r>
+        <w:rPr>
+          <w:i/>
+          <w:iCs/>
+        </w:rPr>
+        <w:t>M</w:t>
+      </w:r>
+      <w:r>
+        <w:rPr>
+          <w:i/>
+          <w:iCs/>
+          <w:vertAlign w:val="subscript"/>
+        </w:rPr>
+        <w:t>j</w:t>
+      </w:r>
+      <w:proofErr w:type="spellEnd"/>
+      <w:r>
+        <w:rPr>
+          <w:i/>
+          <w:iCs/>
+        </w:rPr>
+        <w:t xml:space="preserve"> </w:t>
+      </w:r>
+      <w:r>
+        <w:rPr>
+          <w:lang w:val="en-US"/>
+        </w:rPr>
+        <w:t>(</w:t>
+      </w:r>
+      <w:r>
+        <w:rPr>
+          <w:i/>
+          <w:iCs/>
+          <w:lang w:val="en-US"/>
+        </w:rPr>
+        <w:t>j</w:t>
+      </w:r>
+      <w:r>
+        <w:rPr>
+          <w:lang w:val="en-US"/>
+        </w:rPr>
+        <w:t xml:space="preserve"> </w:t>
+      </w:r>
+      <w:r>
+        <w:rPr>
+          <w:rFonts w:cstheme="minorHAnsi"/>
+          <w:lang w:val="en-US"/>
+        </w:rPr>
+        <w:t>Є</w:t>
+      </w:r>
+      <w:r>
+        <w:rPr>
+          <w:lang w:val="en-US"/>
+        </w:rPr>
+        <w:t xml:space="preserve"> [1, </w:t>
+      </w:r>
+      <w:r>
+        <w:rPr>
+          <w:i/>
+          <w:iCs/>
+          <w:lang w:val="en-US"/>
+        </w:rPr>
+        <w:t>m</w:t>
+      </w:r>
+      <w:r>
+        <w:rPr>
+          <w:lang w:val="en-US"/>
+        </w:rPr>
+        <w:t>]) v </w:t>
+      </w:r>
+      <w:r>
+        <w:t xml:space="preserve">stanovenom čase </w:t>
+      </w:r>
+      <w:proofErr w:type="spellStart"/>
+      <w:r>
+        <w:rPr>
+          <w:i/>
+          <w:iCs/>
+        </w:rPr>
+        <w:t>p</w:t>
+      </w:r>
+      <w:r>
+        <w:rPr>
+          <w:i/>
+          <w:iCs/>
+          <w:vertAlign w:val="subscript"/>
+        </w:rPr>
+        <w:t>ij</w:t>
+      </w:r>
+      <w:proofErr w:type="spellEnd"/>
+      <w:r>
+        <w:t xml:space="preserve">. </w:t>
+      </w:r>
+    </w:p>
+    <w:p>
+      <w:pPr>
+        <w:ind w:firstLine="567"/>
+      </w:pPr>
+      <w:r>
+        <w:t>Problém:</w:t>
+      </w:r>
+    </w:p>
+    <w:p>
+      <w:pPr>
+        <w:pStyle w:val="Odsekzoznamu"/>
+        <w:numPr>
+          <w:ilvl w:val="0"/>
+          <w:numId w:val="9"/>
+        </w:numPr>
+      </w:pPr>
+      <w:r>
+        <w:t>Všetky operácie sa musia vykonať</w:t>
+      </w:r>
+    </w:p>
+    <w:p>
+      <w:pPr>
+        <w:pStyle w:val="Odsekzoznamu"/>
+        <w:numPr>
+          <w:ilvl w:val="0"/>
+          <w:numId w:val="9"/>
+        </w:numPr>
+      </w:pPr>
+      <w:r>
+        <w:t>Každý stroj môže vykonávať v jednom okamihu len jednu operáciu</w:t>
+      </w:r>
+    </w:p>
+    <w:p>
+      <w:pPr>
+        <w:pStyle w:val="Odsekzoznamu"/>
+        <w:numPr>
+          <w:ilvl w:val="0"/>
+          <w:numId w:val="9"/>
+        </w:numPr>
+      </w:pPr>
+      <w:r>
+        <w:t>Operácie v práci sa nesmú vykonávať súčasne</w:t>
+      </w:r>
+    </w:p>
+    <w:p>
+      <w:pPr>
+        <w:ind w:firstLine="567"/>
+        <w:jc w:val="both"/>
+      </w:pPr>
+      <w:r>
+        <w:t>Cieľom je nájsť také nastavenie, aby čas vykonávania práce bol minimálny a aby boli splnené všetky vyššie stanovené podmienky.</w:t>
+      </w:r>
+    </w:p>
+    <w:p>
+      <w:pPr>
+        <w:pStyle w:val="Nadpis2"/>
+      </w:pPr>
+      <w:bookmarkStart w:id="10" w:name="_Toc121592031"/>
+      <w:r>
+        <w:t xml:space="preserve">Poskytovanie </w:t>
+      </w:r>
+      <w:r>
+        <w:t xml:space="preserve">malých </w:t>
+      </w:r>
+      <w:r>
+        <w:t>pôžičiek</w:t>
+      </w:r>
+      <w:bookmarkEnd w:id="10"/>
+    </w:p>
+    <w:p>
+      <w:pPr>
+        <w:ind w:firstLine="567"/>
+        <w:jc w:val="both"/>
+      </w:pPr>
+      <w:r>
+        <w:t>Pred tým ako banka</w:t>
+      </w:r>
+      <w:r>
+        <w:t xml:space="preserve"> niekomu</w:t>
+      </w:r>
+      <w:r>
+        <w:t xml:space="preserve"> požičia peniaze, zistia si</w:t>
+      </w:r>
+      <w:r>
+        <w:t xml:space="preserve"> jeho</w:t>
+      </w:r>
+      <w:r>
+        <w:t xml:space="preserve"> schopnosť </w:t>
+      </w:r>
+      <w:r>
+        <w:t xml:space="preserve">tieto peniaze vrátiť. Napriek tomu banky (poskytovatelia pôžičky) nemajú garanciu bezproblémového vrátenia celej sumy. Na rozhodnutie či pôžičku poskytnúť alebo nie napomáhajú rôzne algoritmy – medzi nimi aj </w:t>
+      </w:r>
+      <w:r>
+        <w:t xml:space="preserve">CSO. Dokonca sa ukázalo, že analýza pomocou tohto algoritmu je presnejšia, ako štandardné metódy </w:t>
+      </w:r>
+      <w:r>
+        <w:t>analýzy</w:t>
+      </w:r>
+      <w:r>
+        <w:t xml:space="preserve">. </w:t>
+      </w:r>
+    </w:p>
+    <w:p>
+      <w:pPr>
+        <w:pStyle w:val="Nadpis2"/>
+      </w:pPr>
+      <w:bookmarkStart w:id="11" w:name="_Toc121592032"/>
+      <w:r>
+        <w:t>Problém obchodného cestujúceho (TSP)</w:t>
+      </w:r>
+      <w:bookmarkEnd w:id="11"/>
+    </w:p>
+    <w:p>
+      <w:pPr>
+        <w:ind w:firstLine="567"/>
+        <w:jc w:val="both"/>
+      </w:pPr>
+      <w:r>
+        <w:t xml:space="preserve">V tomto probléme máme </w:t>
+      </w:r>
+      <w:r>
+        <w:rPr>
+          <w:i/>
+          <w:iCs/>
+        </w:rPr>
+        <w:t>n</w:t>
+      </w:r>
+      <w:r>
+        <w:t xml:space="preserve"> miest, všetky sú navzájom prepojené a každé prepojenie medzi jednotlivými mestami má svoju cenu. Úlohou je navštíviť všetky mestá a vrátiť sa späť do východiskového bodu za čo najnižšiu cenu cesty. </w:t>
+      </w:r>
+    </w:p>
+    <w:p>
+      <w:pPr>
+        <w:ind w:firstLine="567"/>
+        <w:jc w:val="both"/>
+      </w:pPr>
+      <w:r>
+        <w:t>Ohodnocovacia funkcia by v tomto prípade vracala cenu cesty pre každú mačku a hľadali by sme mačku s najmenšou cenou.</w:t>
+      </w:r>
+    </w:p>
+    <w:p>
+      <w:r>
+        <w:br w:type="page"/>
+      </w:r>
+    </w:p>
+    <w:p>
+      <w:pPr>
+        <w:pStyle w:val="Nadpis1"/>
+      </w:pPr>
+      <w:bookmarkStart w:id="12" w:name="_Toc121592033"/>
+      <w:r>
+        <w:lastRenderedPageBreak/>
+        <w:t>MAX SAT</w:t>
+      </w:r>
+      <w:r>
+        <w:t xml:space="preserve"> – ukážkový problém</w:t>
+      </w:r>
+      <w:bookmarkEnd w:id="12"/>
+    </w:p>
+    <w:p/>
+    <w:p/>
+    <w:p/>
+    <w:p>
+      <w:r>
+        <w:br w:type="page"/>
+      </w:r>
+    </w:p>
+    <w:p/>
+    <w:p>
+      <w:pPr>
+        <w:pStyle w:val="Nadpis1"/>
+      </w:pPr>
+      <w:bookmarkStart w:id="13" w:name="_Toc121592034"/>
+      <w:r>
+        <w:t>Zdroje</w:t>
+      </w:r>
+      <w:bookmarkEnd w:id="13"/>
+    </w:p>
+    <w:p>
+      <w:pPr>
+        <w:ind w:left="567" w:hanging="567"/>
+      </w:pPr>
+      <w:proofErr w:type="spellStart"/>
+      <w:r>
+        <w:t>Bozorg-Haddad</w:t>
+      </w:r>
+      <w:proofErr w:type="spellEnd"/>
+      <w:r>
+        <w:t>, O. (</w:t>
+      </w:r>
+      <w:proofErr w:type="spellStart"/>
+      <w:r>
+        <w:t>Ed</w:t>
+      </w:r>
+      <w:proofErr w:type="spellEnd"/>
+      <w:r>
+        <w:t>.). (2018). </w:t>
+      </w:r>
+      <w:proofErr w:type="spellStart"/>
+      <w:r>
+        <w:t>Advanced</w:t>
+      </w:r>
+      <w:proofErr w:type="spellEnd"/>
+      <w:r>
+        <w:t xml:space="preserve"> </w:t>
+      </w:r>
+      <w:proofErr w:type="spellStart"/>
+      <w:r>
+        <w:t>optimization</w:t>
+      </w:r>
+      <w:proofErr w:type="spellEnd"/>
+      <w:r>
+        <w:t xml:space="preserve"> by </w:t>
+      </w:r>
+      <w:proofErr w:type="spellStart"/>
+      <w:r>
+        <w:t>nature-inspired</w:t>
+      </w:r>
+      <w:proofErr w:type="spellEnd"/>
+      <w:r>
+        <w:t xml:space="preserve"> </w:t>
+      </w:r>
+      <w:proofErr w:type="spellStart"/>
+      <w:r>
+        <w:t>algorithms</w:t>
+      </w:r>
+      <w:proofErr w:type="spellEnd"/>
+      <w:r>
+        <w:t> (</w:t>
+      </w:r>
+      <w:proofErr w:type="spellStart"/>
+      <w:r>
+        <w:t>Vol</w:t>
+      </w:r>
+      <w:proofErr w:type="spellEnd"/>
+      <w:r>
+        <w:t xml:space="preserve">. 720). </w:t>
+      </w:r>
+      <w:proofErr w:type="spellStart"/>
+      <w:r>
+        <w:t>Singapore</w:t>
+      </w:r>
+      <w:proofErr w:type="spellEnd"/>
+      <w:r>
+        <w:t xml:space="preserve">: </w:t>
+      </w:r>
+      <w:proofErr w:type="spellStart"/>
+      <w:r>
+        <w:t>Springer</w:t>
+      </w:r>
+      <w:proofErr w:type="spellEnd"/>
+      <w:r>
+        <w:t>.</w:t>
+      </w:r>
+    </w:p>
+    <w:p>
+      <w:pPr>
+        <w:ind w:left="567" w:hanging="567"/>
+      </w:pPr>
+      <w:r>
+        <w:t xml:space="preserve">Chu, </w:t>
+      </w:r>
+      <w:proofErr w:type="spellStart"/>
+      <w:r>
+        <w:t>Shu-Chuan</w:t>
+      </w:r>
+      <w:proofErr w:type="spellEnd"/>
+      <w:r>
+        <w:t xml:space="preserve"> &amp; </w:t>
+      </w:r>
+      <w:proofErr w:type="spellStart"/>
+      <w:r>
+        <w:t>Tsai</w:t>
+      </w:r>
+      <w:proofErr w:type="spellEnd"/>
+      <w:r>
+        <w:t xml:space="preserve">, </w:t>
+      </w:r>
+      <w:proofErr w:type="spellStart"/>
+      <w:r>
+        <w:t>Pei-Wei</w:t>
+      </w:r>
+      <w:proofErr w:type="spellEnd"/>
+      <w:r>
+        <w:t xml:space="preserve"> &amp; </w:t>
+      </w:r>
+      <w:proofErr w:type="spellStart"/>
+      <w:r>
+        <w:t>Pan</w:t>
+      </w:r>
+      <w:proofErr w:type="spellEnd"/>
+      <w:r>
+        <w:t xml:space="preserve">, </w:t>
+      </w:r>
+      <w:proofErr w:type="spellStart"/>
+      <w:r>
+        <w:t>Jeng-Shyang</w:t>
+      </w:r>
+      <w:proofErr w:type="spellEnd"/>
+      <w:r>
+        <w:t xml:space="preserve">. (2006). </w:t>
+      </w:r>
+      <w:proofErr w:type="spellStart"/>
+      <w:r>
+        <w:t>Cat</w:t>
+      </w:r>
+      <w:proofErr w:type="spellEnd"/>
+      <w:r>
+        <w:t xml:space="preserve"> </w:t>
+      </w:r>
+      <w:proofErr w:type="spellStart"/>
+      <w:r>
+        <w:t>Swarm</w:t>
+      </w:r>
+      <w:proofErr w:type="spellEnd"/>
+      <w:r>
+        <w:t xml:space="preserve"> </w:t>
+      </w:r>
+      <w:proofErr w:type="spellStart"/>
+      <w:r>
+        <w:t>Optimization</w:t>
+      </w:r>
+      <w:proofErr w:type="spellEnd"/>
+      <w:r>
+        <w:t xml:space="preserve">. </w:t>
+      </w:r>
+      <w:r>
+        <w:br/>
+      </w:r>
+      <w:r>
+        <w:t>854-858. 10.1007/11801603_94.</w:t>
+      </w:r>
+    </w:p>
+    <w:p>
+      <w:pPr>
+        <w:ind w:left="567" w:hanging="567"/>
+      </w:pPr>
+      <w:hyperlink r:id="rId9" w:history="1">
+        <w:r>
+          <w:rPr>
+            <w:rStyle w:val="Hypertextovprepojenie"/>
+          </w:rPr>
+          <w:t>https://www.geeksforgeeks.org/cat-swarm-optimization/</w:t>
+        </w:r>
+      </w:hyperlink>
+    </w:p>
+    <w:p>
+      <w:pPr>
+        <w:ind w:left="567" w:hanging="567"/>
+      </w:pPr>
+      <w:proofErr w:type="spellStart"/>
+      <w:r>
+        <w:t>Bouzidi</w:t>
+      </w:r>
+      <w:proofErr w:type="spellEnd"/>
+      <w:r>
+        <w:t xml:space="preserve">, A., </w:t>
+      </w:r>
+      <w:proofErr w:type="spellStart"/>
+      <w:r>
+        <w:t>Riffi</w:t>
+      </w:r>
+      <w:proofErr w:type="spellEnd"/>
+      <w:r>
+        <w:t xml:space="preserve">, M.E. &amp; </w:t>
+      </w:r>
+      <w:proofErr w:type="spellStart"/>
+      <w:r>
+        <w:t>Barkatou</w:t>
+      </w:r>
+      <w:proofErr w:type="spellEnd"/>
+      <w:r>
+        <w:t xml:space="preserve">, M. </w:t>
+      </w:r>
+      <w:proofErr w:type="spellStart"/>
+      <w:r>
+        <w:t>Cat</w:t>
+      </w:r>
+      <w:proofErr w:type="spellEnd"/>
+      <w:r>
+        <w:t xml:space="preserve"> </w:t>
+      </w:r>
+      <w:proofErr w:type="spellStart"/>
+      <w:r>
+        <w:t>swarm</w:t>
+      </w:r>
+      <w:proofErr w:type="spellEnd"/>
+      <w:r>
+        <w:t xml:space="preserve"> </w:t>
+      </w:r>
+      <w:proofErr w:type="spellStart"/>
+      <w:r>
+        <w:t>optimization</w:t>
+      </w:r>
+      <w:proofErr w:type="spellEnd"/>
+      <w:r>
+        <w:t xml:space="preserve"> </w:t>
+      </w:r>
+      <w:proofErr w:type="spellStart"/>
+      <w:r>
+        <w:t>for</w:t>
+      </w:r>
+      <w:proofErr w:type="spellEnd"/>
+      <w:r>
+        <w:t xml:space="preserve"> </w:t>
+      </w:r>
+      <w:proofErr w:type="spellStart"/>
+      <w:r>
+        <w:t>solving</w:t>
+      </w:r>
+      <w:proofErr w:type="spellEnd"/>
+      <w:r>
+        <w:t xml:space="preserve"> </w:t>
+      </w:r>
+      <w:proofErr w:type="spellStart"/>
+      <w:r>
+        <w:t>the</w:t>
+      </w:r>
+      <w:proofErr w:type="spellEnd"/>
+      <w:r>
+        <w:t xml:space="preserve"> </w:t>
+      </w:r>
+      <w:proofErr w:type="spellStart"/>
+      <w:r>
+        <w:t>open</w:t>
+      </w:r>
+      <w:proofErr w:type="spellEnd"/>
+      <w:r>
+        <w:t xml:space="preserve"> </w:t>
+      </w:r>
+      <w:proofErr w:type="spellStart"/>
+      <w:r>
+        <w:t>shop</w:t>
+      </w:r>
+      <w:proofErr w:type="spellEnd"/>
+      <w:r>
+        <w:t xml:space="preserve"> </w:t>
+      </w:r>
+      <w:proofErr w:type="spellStart"/>
+      <w:r>
+        <w:t>scheduling</w:t>
+      </w:r>
+      <w:proofErr w:type="spellEnd"/>
+      <w:r>
+        <w:t xml:space="preserve"> </w:t>
+      </w:r>
+      <w:proofErr w:type="spellStart"/>
+      <w:r>
+        <w:t>problem</w:t>
+      </w:r>
+      <w:proofErr w:type="spellEnd"/>
+      <w:r>
+        <w:t xml:space="preserve">. J Ind </w:t>
+      </w:r>
+      <w:proofErr w:type="spellStart"/>
+      <w:r>
+        <w:t>Eng</w:t>
+      </w:r>
+      <w:proofErr w:type="spellEnd"/>
+      <w:r>
+        <w:t xml:space="preserve"> </w:t>
+      </w:r>
+      <w:proofErr w:type="spellStart"/>
+      <w:r>
+        <w:t>Int</w:t>
+      </w:r>
+      <w:proofErr w:type="spellEnd"/>
+      <w:r>
+        <w:t xml:space="preserve"> 15, 367–378 (2019). </w:t>
+      </w:r>
+      <w:hyperlink r:id="rId10" w:history="1">
+        <w:r>
+          <w:rPr>
+            <w:rStyle w:val="Hypertextovprepojenie"/>
+          </w:rPr>
+          <w:t>https://doi.org/10.1007/s40092-018-0297-z</w:t>
+        </w:r>
+      </w:hyperlink>
+    </w:p>
+    <w:p>
+      <w:pPr>
+        <w:ind w:left="567" w:hanging="567"/>
       </w:pPr>
     </w:p>
     <w:sectPr>
-      <w:footerReference w:type="default" r:id="rId9"/>
+      <w:footerReference w:type="default" r:id="rId11"/>
       <w:pgSz w:w="11906" w:h="16838"/>
       <w:pgMar w:top="1417" w:right="1417" w:bottom="1417" w:left="1417" w:header="708" w:footer="708" w:gutter="0"/>
       <w:cols w:space="708"/>
@@ -5506,6 +7187,119 @@
 <file path=word/numbering.xml><?xml version="1.0" encoding="utf-8"?>
 <w:numbering xmlns:wpc="http://schemas.microsoft.com/office/word/2010/wordprocessingCanvas" xmlns:cx="http://schemas.microsoft.com/office/drawing/2014/chartex" xmlns:cx1="http://schemas.microsoft.com/office/drawing/2015/9/8/chartex" xmlns:cx2="http://schemas.microsoft.com/office/drawing/2015/10/21/chartex" xmlns:cx3="http://schemas.microsoft.com/office/drawing/2016/5/9/chartex" xmlns:cx4="http://schemas.microsoft.com/office/drawing/2016/5/10/chartex" xmlns:cx5="http://schemas.microsoft.com/office/drawing/2016/5/11/chartex" xmlns:cx6="http://schemas.microsoft.com/office/drawing/2016/5/12/chartex" xmlns:cx7="http://schemas.microsoft.com/office/drawing/2016/5/13/chartex" xmlns:cx8="http://schemas.microsoft.com/office/drawing/2016/5/14/chartex" xmlns:mc="http://schemas.openxmlformats.org/markup-compatibility/2006" xmlns:aink="http://schemas.microsoft.com/office/drawing/2016/ink" xmlns:am3d="http://schemas.microsoft.com/office/drawing/2017/model3d" xmlns:o="urn:schemas-microsoft-com:office:office" xmlns:oel="http://schemas.microsoft.com/office/2019/extlst" xmlns:r="http://schemas.openxmlformats.org/officeDocument/2006/relationships" xmlns:m="http://schemas.openxmlformats.org/officeDocument/2006/math" xmlns:v="urn:schemas-microsoft-com:vml" xmlns:wp14="http://schemas.microsoft.com/office/word/2010/wordprocessingDrawing" xmlns:wp="http://schemas.openxmlformats.org/drawingml/2006/wordprocessingDrawing" xmlns:w10="urn:schemas-microsoft-com:office:word" xmlns:w="http://schemas.openxmlformats.org/wordprocessingml/2006/main" xmlns:w14="http://schemas.microsoft.com/office/word/2010/wordml" xmlns:w15="http://schemas.microsoft.com/office/word/2012/wordml" xmlns:w16cex="http://schemas.microsoft.com/office/word/2018/wordml/cex" xmlns:w16cid="http://schemas.microsoft.com/office/word/2016/wordml/cid" xmlns:w16="http://schemas.microsoft.com/office/word/2018/wordml" xmlns:w16sdtdh="http://schemas.microsoft.com/office/word/2020/wordml/sdtdatahash" xmlns:w16se="http://schemas.microsoft.com/office/word/2015/wordml/symex" xmlns:wpg="http://schemas.microsoft.com/office/word/2010/wordprocessingGroup" xmlns:wpi="http://schemas.microsoft.com/office/word/2010/wordprocessingInk" xmlns:wne="http://schemas.microsoft.com/office/word/2006/wordml" xmlns:wps="http://schemas.microsoft.com/office/word/2010/wordprocessingShape" mc:Ignorable="w14 w15 w16se w16cid w16 w16cex w16sdtdh wp14">
   <w:abstractNum w:abstractNumId="0" w15:restartNumberingAfterBreak="0">
+    <w:nsid w:val="0E8C4E76"/>
+    <w:multiLevelType w:val="hybridMultilevel"/>
+    <w:tmpl w:val="93B29A24"/>
+    <w:lvl w:ilvl="0" w:tplc="041B0001">
+      <w:start w:val="1"/>
+      <w:numFmt w:val="bullet"/>
+      <w:lvlText w:val=""/>
+      <w:lvlJc w:val="left"/>
+      <w:pPr>
+        <w:ind w:left="1287" w:hanging="360"/>
+      </w:pPr>
+      <w:rPr>
+        <w:rFonts w:ascii="Symbol" w:hAnsi="Symbol" w:hint="default"/>
+      </w:rPr>
+    </w:lvl>
+    <w:lvl w:ilvl="1" w:tplc="041B0003" w:tentative="1">
+      <w:start w:val="1"/>
+      <w:numFmt w:val="bullet"/>
+      <w:lvlText w:val="o"/>
+      <w:lvlJc w:val="left"/>
+      <w:pPr>
+        <w:ind w:left="2007" w:hanging="360"/>
+      </w:pPr>
+      <w:rPr>
+        <w:rFonts w:ascii="Courier New" w:hAnsi="Courier New" w:cs="Courier New" w:hint="default"/>
+      </w:rPr>
+    </w:lvl>
+    <w:lvl w:ilvl="2" w:tplc="041B0005" w:tentative="1">
+      <w:start w:val="1"/>
+      <w:numFmt w:val="bullet"/>
+      <w:lvlText w:val=""/>
+      <w:lvlJc w:val="left"/>
+      <w:pPr>
+        <w:ind w:left="2727" w:hanging="360"/>
+      </w:pPr>
+      <w:rPr>
+        <w:rFonts w:ascii="Wingdings" w:hAnsi="Wingdings" w:hint="default"/>
+      </w:rPr>
+    </w:lvl>
+    <w:lvl w:ilvl="3" w:tplc="041B0001" w:tentative="1">
+      <w:start w:val="1"/>
+      <w:numFmt w:val="bullet"/>
+      <w:lvlText w:val=""/>
+      <w:lvlJc w:val="left"/>
+      <w:pPr>
+        <w:ind w:left="3447" w:hanging="360"/>
+      </w:pPr>
+      <w:rPr>
+        <w:rFonts w:ascii="Symbol" w:hAnsi="Symbol" w:hint="default"/>
+      </w:rPr>
+    </w:lvl>
+    <w:lvl w:ilvl="4" w:tplc="041B0003" w:tentative="1">
+      <w:start w:val="1"/>
+      <w:numFmt w:val="bullet"/>
+      <w:lvlText w:val="o"/>
+      <w:lvlJc w:val="left"/>
+      <w:pPr>
+        <w:ind w:left="4167" w:hanging="360"/>
+      </w:pPr>
+      <w:rPr>
+        <w:rFonts w:ascii="Courier New" w:hAnsi="Courier New" w:cs="Courier New" w:hint="default"/>
+      </w:rPr>
+    </w:lvl>
+    <w:lvl w:ilvl="5" w:tplc="041B0005" w:tentative="1">
+      <w:start w:val="1"/>
+      <w:numFmt w:val="bullet"/>
+      <w:lvlText w:val=""/>
+      <w:lvlJc w:val="left"/>
+      <w:pPr>
+        <w:ind w:left="4887" w:hanging="360"/>
+      </w:pPr>
+      <w:rPr>
+        <w:rFonts w:ascii="Wingdings" w:hAnsi="Wingdings" w:hint="default"/>
+      </w:rPr>
+    </w:lvl>
+    <w:lvl w:ilvl="6" w:tplc="041B0001" w:tentative="1">
+      <w:start w:val="1"/>
+      <w:numFmt w:val="bullet"/>
+      <w:lvlText w:val=""/>
+      <w:lvlJc w:val="left"/>
+      <w:pPr>
+        <w:ind w:left="5607" w:hanging="360"/>
+      </w:pPr>
+      <w:rPr>
+        <w:rFonts w:ascii="Symbol" w:hAnsi="Symbol" w:hint="default"/>
+      </w:rPr>
+    </w:lvl>
+    <w:lvl w:ilvl="7" w:tplc="041B0003" w:tentative="1">
+      <w:start w:val="1"/>
+      <w:numFmt w:val="bullet"/>
+      <w:lvlText w:val="o"/>
+      <w:lvlJc w:val="left"/>
+      <w:pPr>
+        <w:ind w:left="6327" w:hanging="360"/>
+      </w:pPr>
+      <w:rPr>
+        <w:rFonts w:ascii="Courier New" w:hAnsi="Courier New" w:cs="Courier New" w:hint="default"/>
+      </w:rPr>
+    </w:lvl>
+    <w:lvl w:ilvl="8" w:tplc="041B0005" w:tentative="1">
+      <w:start w:val="1"/>
+      <w:numFmt w:val="bullet"/>
+      <w:lvlText w:val=""/>
+      <w:lvlJc w:val="left"/>
+      <w:pPr>
+        <w:ind w:left="7047" w:hanging="360"/>
+      </w:pPr>
+      <w:rPr>
+        <w:rFonts w:ascii="Wingdings" w:hAnsi="Wingdings" w:hint="default"/>
+      </w:rPr>
+    </w:lvl>
+  </w:abstractNum>
+  <w:abstractNum w:abstractNumId="1" w15:restartNumberingAfterBreak="0">
     <w:nsid w:val="1A93278A"/>
     <w:multiLevelType w:val="hybridMultilevel"/>
     <w:tmpl w:val="368020AE"/>
@@ -5591,7 +7385,7 @@
       </w:pPr>
     </w:lvl>
   </w:abstractNum>
-  <w:abstractNum w:abstractNumId="1" w15:restartNumberingAfterBreak="0">
+  <w:abstractNum w:abstractNumId="2" w15:restartNumberingAfterBreak="0">
     <w:nsid w:val="2AC75410"/>
     <w:multiLevelType w:val="multilevel"/>
     <w:tmpl w:val="0E6EED36"/>
@@ -5677,7 +7471,7 @@
       </w:pPr>
     </w:lvl>
   </w:abstractNum>
-  <w:abstractNum w:abstractNumId="2" w15:restartNumberingAfterBreak="0">
+  <w:abstractNum w:abstractNumId="3" w15:restartNumberingAfterBreak="0">
     <w:nsid w:val="36201818"/>
     <w:multiLevelType w:val="multilevel"/>
     <w:tmpl w:val="041B001F"/>
@@ -5790,7 +7584,7 @@
       </w:rPr>
     </w:lvl>
   </w:abstractNum>
-  <w:abstractNum w:abstractNumId="3" w15:restartNumberingAfterBreak="0">
+  <w:abstractNum w:abstractNumId="4" w15:restartNumberingAfterBreak="0">
     <w:nsid w:val="3FDC26D2"/>
     <w:multiLevelType w:val="hybridMultilevel"/>
     <w:tmpl w:val="E7A41B16"/>
@@ -5903,7 +7697,7 @@
       </w:rPr>
     </w:lvl>
   </w:abstractNum>
-  <w:abstractNum w:abstractNumId="4" w15:restartNumberingAfterBreak="0">
+  <w:abstractNum w:abstractNumId="5" w15:restartNumberingAfterBreak="0">
     <w:nsid w:val="4EF42F54"/>
     <w:multiLevelType w:val="multilevel"/>
     <w:tmpl w:val="041B001F"/>
@@ -6016,7 +7810,7 @@
       </w:rPr>
     </w:lvl>
   </w:abstractNum>
-  <w:abstractNum w:abstractNumId="5" w15:restartNumberingAfterBreak="0">
+  <w:abstractNum w:abstractNumId="6" w15:restartNumberingAfterBreak="0">
     <w:nsid w:val="51DA5C54"/>
     <w:multiLevelType w:val="hybridMultilevel"/>
     <w:tmpl w:val="A860E326"/>
@@ -6102,7 +7896,7 @@
       </w:pPr>
     </w:lvl>
   </w:abstractNum>
-  <w:abstractNum w:abstractNumId="6" w15:restartNumberingAfterBreak="0">
+  <w:abstractNum w:abstractNumId="7" w15:restartNumberingAfterBreak="0">
     <w:nsid w:val="55B71606"/>
     <w:multiLevelType w:val="hybridMultilevel"/>
     <w:tmpl w:val="131EC89E"/>
@@ -6215,7 +8009,7 @@
       </w:rPr>
     </w:lvl>
   </w:abstractNum>
-  <w:abstractNum w:abstractNumId="7" w15:restartNumberingAfterBreak="0">
+  <w:abstractNum w:abstractNumId="8" w15:restartNumberingAfterBreak="0">
     <w:nsid w:val="5955584A"/>
     <w:multiLevelType w:val="hybridMultilevel"/>
     <w:tmpl w:val="C8A63FE2"/>
@@ -6329,28 +8123,31 @@
     </w:lvl>
   </w:abstractNum>
   <w:num w:numId="1" w16cid:durableId="1394100">
+    <w:abstractNumId w:val="7"/>
+  </w:num>
+  <w:num w:numId="2" w16cid:durableId="862134474">
+    <w:abstractNumId w:val="1"/>
+  </w:num>
+  <w:num w:numId="3" w16cid:durableId="280914502">
+    <w:abstractNumId w:val="8"/>
+  </w:num>
+  <w:num w:numId="4" w16cid:durableId="1065757102">
+    <w:abstractNumId w:val="2"/>
+  </w:num>
+  <w:num w:numId="5" w16cid:durableId="879785930">
     <w:abstractNumId w:val="6"/>
   </w:num>
-  <w:num w:numId="2" w16cid:durableId="862134474">
-    <w:abstractNumId w:val="0"/>
+  <w:num w:numId="6" w16cid:durableId="410153375">
+    <w:abstractNumId w:val="3"/>
   </w:num>
-  <w:num w:numId="3" w16cid:durableId="280914502">
-    <w:abstractNumId w:val="7"/>
-  </w:num>
-  <w:num w:numId="4" w16cid:durableId="1065757102">
-    <w:abstractNumId w:val="1"/>
-  </w:num>
-  <w:num w:numId="5" w16cid:durableId="879785930">
+  <w:num w:numId="7" w16cid:durableId="1034305241">
     <w:abstractNumId w:val="5"/>
   </w:num>
-  <w:num w:numId="6" w16cid:durableId="410153375">
-    <w:abstractNumId w:val="2"/>
-  </w:num>
-  <w:num w:numId="7" w16cid:durableId="1034305241">
+  <w:num w:numId="8" w16cid:durableId="487596705">
     <w:abstractNumId w:val="4"/>
   </w:num>
-  <w:num w:numId="8" w16cid:durableId="487596705">
-    <w:abstractNumId w:val="3"/>
+  <w:num w:numId="9" w16cid:durableId="574701889">
+    <w:abstractNumId w:val="0"/>
   </w:num>
 </w:numbering>
 </file>
@@ -7185,6 +8982,18 @@
       <w:sz w:val="24"/>
     </w:rPr>
   </w:style>
+  <w:style w:type="character" w:styleId="Nevyrieenzmienka">
+    <w:name w:val="Unresolved Mention"/>
+    <w:basedOn w:val="Predvolenpsmoodseku"/>
+    <w:uiPriority w:val="99"/>
+    <w:semiHidden/>
+    <w:unhideWhenUsed/>
+    <w:rsid w:val="00D86BFF"/>
+    <w:rPr>
+      <w:color w:val="605E5C"/>
+      <w:shd w:val="clear" w:color="auto" w:fill="E1DFDD"/>
+    </w:rPr>
+  </w:style>
 </w:styles>
 </file>
 

</xml_diff>

<commit_message>
SAT problem description started
</commit_message>
<xml_diff>
--- a/Dokumentácia.docx
+++ b/Dokumentácia.docx
@@ -455,7 +455,7 @@
           <w:r>
             <w:fldChar w:fldCharType="separate"/>
           </w:r>
-          <w:hyperlink w:anchor="_Toc121592021" w:history="1">
+          <w:hyperlink w:anchor="_Toc121593023" w:history="1">
             <w:r>
               <w:rPr>
                 <w:rStyle w:val="Hypertextovprepojenie"/>
@@ -482,7 +482,7 @@
                 <w:noProof/>
                 <w:webHidden/>
               </w:rPr>
-              <w:instrText xml:space="preserve"> PAGEREF _Toc121592021 \h </w:instrText>
+              <w:instrText xml:space="preserve"> PAGEREF _Toc121593023 \h </w:instrText>
             </w:r>
             <w:r>
               <w:rPr>
@@ -525,7 +525,7 @@
               <w:sz w:val="22"/>
             </w:rPr>
           </w:pPr>
-          <w:hyperlink w:anchor="_Toc121592022" w:history="1">
+          <w:hyperlink w:anchor="_Toc121593024" w:history="1">
             <w:r>
               <w:rPr>
                 <w:rStyle w:val="Hypertextovprepojenie"/>
@@ -552,7 +552,7 @@
                 <w:noProof/>
                 <w:webHidden/>
               </w:rPr>
-              <w:instrText xml:space="preserve"> PAGEREF _Toc121592022 \h </w:instrText>
+              <w:instrText xml:space="preserve"> PAGEREF _Toc121593024 \h </w:instrText>
             </w:r>
             <w:r>
               <w:rPr>
@@ -595,7 +595,7 @@
               <w:sz w:val="22"/>
             </w:rPr>
           </w:pPr>
-          <w:hyperlink w:anchor="_Toc121592023" w:history="1">
+          <w:hyperlink w:anchor="_Toc121593025" w:history="1">
             <w:r>
               <w:rPr>
                 <w:rStyle w:val="Hypertextovprepojenie"/>
@@ -622,7 +622,7 @@
                 <w:noProof/>
                 <w:webHidden/>
               </w:rPr>
-              <w:instrText xml:space="preserve"> PAGEREF _Toc121592023 \h </w:instrText>
+              <w:instrText xml:space="preserve"> PAGEREF _Toc121593025 \h </w:instrText>
             </w:r>
             <w:r>
               <w:rPr>
@@ -665,7 +665,7 @@
               <w:sz w:val="22"/>
             </w:rPr>
           </w:pPr>
-          <w:hyperlink w:anchor="_Toc121592024" w:history="1">
+          <w:hyperlink w:anchor="_Toc121593026" w:history="1">
             <w:r>
               <w:rPr>
                 <w:rStyle w:val="Hypertextovprepojenie"/>
@@ -692,7 +692,7 @@
                 <w:noProof/>
                 <w:webHidden/>
               </w:rPr>
-              <w:instrText xml:space="preserve"> PAGEREF _Toc121592024 \h </w:instrText>
+              <w:instrText xml:space="preserve"> PAGEREF _Toc121593026 \h </w:instrText>
             </w:r>
             <w:r>
               <w:rPr>
@@ -735,7 +735,7 @@
               <w:sz w:val="22"/>
             </w:rPr>
           </w:pPr>
-          <w:hyperlink w:anchor="_Toc121592025" w:history="1">
+          <w:hyperlink w:anchor="_Toc121593027" w:history="1">
             <w:r>
               <w:rPr>
                 <w:rStyle w:val="Hypertextovprepojenie"/>
@@ -762,7 +762,7 @@
                 <w:noProof/>
                 <w:webHidden/>
               </w:rPr>
-              <w:instrText xml:space="preserve"> PAGEREF _Toc121592025 \h </w:instrText>
+              <w:instrText xml:space="preserve"> PAGEREF _Toc121593027 \h </w:instrText>
             </w:r>
             <w:r>
               <w:rPr>
@@ -805,7 +805,7 @@
               <w:sz w:val="22"/>
             </w:rPr>
           </w:pPr>
-          <w:hyperlink w:anchor="_Toc121592026" w:history="1">
+          <w:hyperlink w:anchor="_Toc121593028" w:history="1">
             <w:r>
               <w:rPr>
                 <w:rStyle w:val="Hypertextovprepojenie"/>
@@ -832,7 +832,7 @@
                 <w:noProof/>
                 <w:webHidden/>
               </w:rPr>
-              <w:instrText xml:space="preserve"> PAGEREF _Toc121592026 \h </w:instrText>
+              <w:instrText xml:space="preserve"> PAGEREF _Toc121593028 \h </w:instrText>
             </w:r>
             <w:r>
               <w:rPr>
@@ -875,7 +875,7 @@
               <w:sz w:val="22"/>
             </w:rPr>
           </w:pPr>
-          <w:hyperlink w:anchor="_Toc121592027" w:history="1">
+          <w:hyperlink w:anchor="_Toc121593029" w:history="1">
             <w:r>
               <w:rPr>
                 <w:rStyle w:val="Hypertextovprepojenie"/>
@@ -902,7 +902,7 @@
                 <w:noProof/>
                 <w:webHidden/>
               </w:rPr>
-              <w:instrText xml:space="preserve"> PAGEREF _Toc121592027 \h </w:instrText>
+              <w:instrText xml:space="preserve"> PAGEREF _Toc121593029 \h </w:instrText>
             </w:r>
             <w:r>
               <w:rPr>
@@ -945,7 +945,7 @@
               <w:sz w:val="22"/>
             </w:rPr>
           </w:pPr>
-          <w:hyperlink w:anchor="_Toc121592028" w:history="1">
+          <w:hyperlink w:anchor="_Toc121593030" w:history="1">
             <w:r>
               <w:rPr>
                 <w:rStyle w:val="Hypertextovprepojenie"/>
@@ -972,7 +972,7 @@
                 <w:noProof/>
                 <w:webHidden/>
               </w:rPr>
-              <w:instrText xml:space="preserve"> PAGEREF _Toc121592028 \h </w:instrText>
+              <w:instrText xml:space="preserve"> PAGEREF _Toc121593030 \h </w:instrText>
             </w:r>
             <w:r>
               <w:rPr>
@@ -1015,7 +1015,7 @@
               <w:sz w:val="22"/>
             </w:rPr>
           </w:pPr>
-          <w:hyperlink w:anchor="_Toc121592029" w:history="1">
+          <w:hyperlink w:anchor="_Toc121593031" w:history="1">
             <w:r>
               <w:rPr>
                 <w:rStyle w:val="Hypertextovprepojenie"/>
@@ -1057,7 +1057,7 @@
                 <w:noProof/>
                 <w:webHidden/>
               </w:rPr>
-              <w:instrText xml:space="preserve"> PAGEREF _Toc121592029 \h </w:instrText>
+              <w:instrText xml:space="preserve"> PAGEREF _Toc121593031 \h </w:instrText>
             </w:r>
             <w:r>
               <w:rPr>
@@ -1100,7 +1100,7 @@
               <w:sz w:val="22"/>
             </w:rPr>
           </w:pPr>
-          <w:hyperlink w:anchor="_Toc121592030" w:history="1">
+          <w:hyperlink w:anchor="_Toc121593032" w:history="1">
             <w:r>
               <w:rPr>
                 <w:rStyle w:val="Hypertextovprepojenie"/>
@@ -1127,7 +1127,7 @@
                 <w:noProof/>
                 <w:webHidden/>
               </w:rPr>
-              <w:instrText xml:space="preserve"> PAGEREF _Toc121592030 \h </w:instrText>
+              <w:instrText xml:space="preserve"> PAGEREF _Toc121593032 \h </w:instrText>
             </w:r>
             <w:r>
               <w:rPr>
@@ -1170,7 +1170,7 @@
               <w:sz w:val="22"/>
             </w:rPr>
           </w:pPr>
-          <w:hyperlink w:anchor="_Toc121592031" w:history="1">
+          <w:hyperlink w:anchor="_Toc121593033" w:history="1">
             <w:r>
               <w:rPr>
                 <w:rStyle w:val="Hypertextovprepojenie"/>
@@ -1197,7 +1197,7 @@
                 <w:noProof/>
                 <w:webHidden/>
               </w:rPr>
-              <w:instrText xml:space="preserve"> PAGEREF _Toc121592031 \h </w:instrText>
+              <w:instrText xml:space="preserve"> PAGEREF _Toc121593033 \h </w:instrText>
             </w:r>
             <w:r>
               <w:rPr>
@@ -1240,7 +1240,7 @@
               <w:sz w:val="22"/>
             </w:rPr>
           </w:pPr>
-          <w:hyperlink w:anchor="_Toc121592032" w:history="1">
+          <w:hyperlink w:anchor="_Toc121593034" w:history="1">
             <w:r>
               <w:rPr>
                 <w:rStyle w:val="Hypertextovprepojenie"/>
@@ -1267,7 +1267,7 @@
                 <w:noProof/>
                 <w:webHidden/>
               </w:rPr>
-              <w:instrText xml:space="preserve"> PAGEREF _Toc121592032 \h </w:instrText>
+              <w:instrText xml:space="preserve"> PAGEREF _Toc121593034 \h </w:instrText>
             </w:r>
             <w:r>
               <w:rPr>
@@ -1310,13 +1310,13 @@
               <w:sz w:val="22"/>
             </w:rPr>
           </w:pPr>
-          <w:hyperlink w:anchor="_Toc121592033" w:history="1">
+          <w:hyperlink w:anchor="_Toc121593035" w:history="1">
             <w:r>
               <w:rPr>
                 <w:rStyle w:val="Hypertextovprepojenie"/>
                 <w:noProof/>
               </w:rPr>
-              <w:t>MAX SAT – ukážkový problém</w:t>
+              <w:t>SAT – ukážkový problém</w:t>
             </w:r>
             <w:r>
               <w:rPr>
@@ -1337,7 +1337,7 @@
                 <w:noProof/>
                 <w:webHidden/>
               </w:rPr>
-              <w:instrText xml:space="preserve"> PAGEREF _Toc121592033 \h </w:instrText>
+              <w:instrText xml:space="preserve"> PAGEREF _Toc121593035 \h </w:instrText>
             </w:r>
             <w:r>
               <w:rPr>
@@ -1380,7 +1380,7 @@
               <w:sz w:val="22"/>
             </w:rPr>
           </w:pPr>
-          <w:hyperlink w:anchor="_Toc121592034" w:history="1">
+          <w:hyperlink w:anchor="_Toc121593036" w:history="1">
             <w:r>
               <w:rPr>
                 <w:rStyle w:val="Hypertextovprepojenie"/>
@@ -1407,7 +1407,7 @@
                 <w:noProof/>
                 <w:webHidden/>
               </w:rPr>
-              <w:instrText xml:space="preserve"> PAGEREF _Toc121592034 \h </w:instrText>
+              <w:instrText xml:space="preserve"> PAGEREF _Toc121593036 \h </w:instrText>
             </w:r>
             <w:r>
               <w:rPr>
@@ -1472,7 +1472,7 @@
       <w:pPr>
         <w:pStyle w:val="Nadpis1"/>
       </w:pPr>
-      <w:bookmarkStart w:id="0" w:name="_Toc121592021"/>
+      <w:bookmarkStart w:id="0" w:name="_Toc121593023"/>
       <w:r>
         <w:lastRenderedPageBreak/>
         <w:t>Mačací algoritmus (CSO) – popis</w:t>
@@ -2096,7 +2096,7 @@
       <w:pPr>
         <w:pStyle w:val="Nadpis2"/>
       </w:pPr>
-      <w:bookmarkStart w:id="1" w:name="_Toc121592022"/>
+      <w:bookmarkStart w:id="1" w:name="_Toc121593024"/>
       <w:r>
         <w:lastRenderedPageBreak/>
         <w:t>Matematický model</w:t>
@@ -2249,7 +2249,7 @@
       <w:pPr>
         <w:pStyle w:val="Nadpis3"/>
       </w:pPr>
-      <w:bookmarkStart w:id="2" w:name="_Toc121592023"/>
+      <w:bookmarkStart w:id="2" w:name="_Toc121593025"/>
       <w:r>
         <w:t>H</w:t>
       </w:r>
@@ -3469,7 +3469,7 @@
       <w:pPr>
         <w:pStyle w:val="Nadpis3"/>
       </w:pPr>
-      <w:bookmarkStart w:id="3" w:name="_Toc121592024"/>
+      <w:bookmarkStart w:id="3" w:name="_Toc121593026"/>
       <w:r>
         <w:lastRenderedPageBreak/>
         <w:t>Pozorovací</w:t>
@@ -4874,7 +4874,7 @@
         <w:lastRenderedPageBreak/>
         <w:t> </w:t>
       </w:r>
-      <w:bookmarkStart w:id="4" w:name="_Toc121592025"/>
+      <w:bookmarkStart w:id="4" w:name="_Toc121593027"/>
       <w:r>
         <w:t>Prenasledovací mód (</w:t>
       </w:r>
@@ -5841,7 +5841,7 @@
       <w:pPr>
         <w:pStyle w:val="Nadpis3"/>
       </w:pPr>
-      <w:bookmarkStart w:id="5" w:name="_Toc121592026"/>
+      <w:bookmarkStart w:id="5" w:name="_Toc121593028"/>
       <w:r>
         <w:t>Terminačné kritérium</w:t>
       </w:r>
@@ -5875,7 +5875,7 @@
       <w:pPr>
         <w:pStyle w:val="Nadpis3"/>
       </w:pPr>
-      <w:bookmarkStart w:id="6" w:name="_Toc121592027"/>
+      <w:bookmarkStart w:id="6" w:name="_Toc121593029"/>
       <w:r>
         <w:t>Ohodnocovacia funkcia</w:t>
       </w:r>
@@ -5903,7 +5903,7 @@
       <w:pPr>
         <w:pStyle w:val="Nadpis1"/>
       </w:pPr>
-      <w:bookmarkStart w:id="7" w:name="_Toc121592028"/>
+      <w:bookmarkStart w:id="7" w:name="_Toc121593030"/>
       <w:r>
         <w:lastRenderedPageBreak/>
         <w:t>Príklady problémov, ktoré môžeme riešiť pomocou CSO</w:t>
@@ -5924,7 +5924,7 @@
       <w:pPr>
         <w:pStyle w:val="Nadpis2"/>
       </w:pPr>
-      <w:bookmarkStart w:id="8" w:name="_Toc121592029"/>
+      <w:bookmarkStart w:id="8" w:name="_Toc121593031"/>
       <w:r>
         <w:t>OSSP (</w:t>
       </w:r>
@@ -6019,7 +6019,7 @@
       <w:pPr>
         <w:pStyle w:val="Nadpis3"/>
       </w:pPr>
-      <w:bookmarkStart w:id="9" w:name="_Toc121592030"/>
+      <w:bookmarkStart w:id="9" w:name="_Toc121593032"/>
       <w:r>
         <w:t>Popis problému</w:t>
       </w:r>
@@ -6653,7 +6653,7 @@
       <w:pPr>
         <w:pStyle w:val="Nadpis2"/>
       </w:pPr>
-      <w:bookmarkStart w:id="10" w:name="_Toc121592031"/>
+      <w:bookmarkStart w:id="10" w:name="_Toc121593033"/>
       <w:r>
         <w:t xml:space="preserve">Poskytovanie </w:t>
       </w:r>
@@ -6702,7 +6702,7 @@
       <w:pPr>
         <w:pStyle w:val="Nadpis2"/>
       </w:pPr>
-      <w:bookmarkStart w:id="11" w:name="_Toc121592032"/>
+      <w:bookmarkStart w:id="11" w:name="_Toc121593034"/>
       <w:r>
         <w:t>Problém obchodného cestujúceho (TSP)</w:t>
       </w:r>
@@ -6745,30 +6745,259 @@
       <w:pPr>
         <w:pStyle w:val="Nadpis1"/>
       </w:pPr>
-      <w:bookmarkStart w:id="12" w:name="_Toc121592033"/>
+      <w:bookmarkStart w:id="12" w:name="_Toc121593035"/>
       <w:r>
         <w:lastRenderedPageBreak/>
-        <w:t>MAX SAT</w:t>
+        <w:t>SAT</w:t>
       </w:r>
       <w:r>
         <w:t xml:space="preserve"> – ukážkový problém</w:t>
       </w:r>
       <w:bookmarkEnd w:id="12"/>
+    </w:p>
+    <w:p/>
+    <w:p>
+      <w:pPr>
+        <w:ind w:firstLine="567"/>
+        <w:jc w:val="both"/>
+      </w:pPr>
+      <w:r>
+        <w:t xml:space="preserve">SAT problém </w:t>
+      </w:r>
+      <w:r>
+        <w:t xml:space="preserve">booleovský problém splniteľnosti. Na začiatku si zadefinujeme problém, respektíve požiadavky, ktoré chceme aby boli splnené. Hľadáme také nastavenie premenných, aby boli splnené všetky klauzuly (podmienky) alebo aby ich bolo splnených čo najviac. Klauzuly majú konjunktívno-normálnu formu, čo znamená, že je to konjunkcia disjunkcií (vnútri zátvorky je OR, medzi zátvorkami je AND). </w:t>
+      </w:r>
+    </w:p>
+    <w:p>
+      <w:pPr>
+        <w:ind w:firstLine="567"/>
+        <w:jc w:val="both"/>
+      </w:pPr>
+      <w:r>
+        <w:t xml:space="preserve">V našej implementácií je problém definovaný </w:t>
+      </w:r>
+      <w:proofErr w:type="spellStart"/>
+      <w:r>
+        <w:t>následovne</w:t>
+      </w:r>
+      <w:proofErr w:type="spellEnd"/>
+      <w:r>
+        <w:t>:</w:t>
+      </w:r>
+    </w:p>
+    <w:p>
+      <w:pPr>
+        <w:spacing w:after="0"/>
+        <w:ind w:firstLine="567"/>
+        <w:jc w:val="both"/>
+        <w:rPr>
+          <w:lang w:val="en-US"/>
+        </w:rPr>
+      </w:pPr>
+      <w:proofErr w:type="spellStart"/>
+      <w:r>
+        <w:t>Problem</w:t>
+      </w:r>
+      <w:proofErr w:type="spellEnd"/>
+      <w:r>
+        <w:t xml:space="preserve"> </w:t>
+      </w:r>
+      <w:r>
+        <w:rPr>
+          <w:lang w:val="en-US"/>
+        </w:rPr>
+        <w:t>=</w:t>
+      </w:r>
+    </w:p>
+    <w:p>
+      <w:pPr>
+        <w:spacing w:after="0"/>
+        <w:ind w:firstLine="567"/>
+        <w:jc w:val="both"/>
+        <w:rPr>
+          <w:lang w:val="en-US"/>
+        </w:rPr>
+      </w:pPr>
+      <w:r>
+        <w:rPr>
+          <w:lang w:val="en-US"/>
+        </w:rPr>
+        <w:t>{</w:t>
+      </w:r>
+    </w:p>
+    <w:p>
+      <w:pPr>
+        <w:spacing w:after="0"/>
+        <w:ind w:left="567" w:firstLine="567"/>
+        <w:jc w:val="both"/>
+        <w:rPr>
+          <w:lang w:val="en-US"/>
+        </w:rPr>
+      </w:pPr>
+      <w:r>
+        <w:rPr>
+          <w:lang w:val="en-US"/>
+        </w:rPr>
+        <w:t>“size”: 5,</w:t>
+      </w:r>
+    </w:p>
+    <w:p>
+      <w:pPr>
+        <w:spacing w:after="0"/>
+        <w:ind w:left="567" w:firstLine="567"/>
+        <w:jc w:val="both"/>
+        <w:rPr>
+          <w:lang w:val="en-US"/>
+        </w:rPr>
+      </w:pPr>
+      <w:r>
+        <w:rPr>
+          <w:lang w:val="en-US"/>
+        </w:rPr>
+        <w:t>“count”: 7,</w:t>
+      </w:r>
+    </w:p>
+    <w:p>
+      <w:pPr>
+        <w:spacing w:after="0"/>
+        <w:ind w:left="567" w:firstLine="567"/>
+        <w:jc w:val="both"/>
+        <w:rPr>
+          <w:lang w:val="en-US"/>
+        </w:rPr>
+      </w:pPr>
+      <w:r>
+        <w:rPr>
+          <w:lang w:val="en-US"/>
+        </w:rPr>
+        <w:t>1: [0, 0, None, None, None],</w:t>
+      </w:r>
+    </w:p>
+    <w:p>
+      <w:pPr>
+        <w:spacing w:after="0"/>
+        <w:ind w:left="567" w:firstLine="567"/>
+        <w:jc w:val="both"/>
+        <w:rPr>
+          <w:lang w:val="en-US"/>
+        </w:rPr>
+      </w:pPr>
+      <w:r>
+        <w:rPr>
+          <w:lang w:val="en-US"/>
+        </w:rPr>
+        <w:t>2: [0, None, 0, None, None],</w:t>
+      </w:r>
+    </w:p>
+    <w:p>
+      <w:pPr>
+        <w:spacing w:after="0"/>
+        <w:ind w:left="567" w:firstLine="567"/>
+        <w:jc w:val="both"/>
+        <w:rPr>
+          <w:lang w:val="en-US"/>
+        </w:rPr>
+      </w:pPr>
+      <w:r>
+        <w:rPr>
+          <w:lang w:val="en-US"/>
+        </w:rPr>
+        <w:t>3: [None, 0, 0, None, None],</w:t>
+      </w:r>
+    </w:p>
+    <w:p>
+      <w:pPr>
+        <w:spacing w:after="0"/>
+        <w:ind w:left="567" w:firstLine="567"/>
+        <w:jc w:val="both"/>
+        <w:rPr>
+          <w:lang w:val="en-US"/>
+        </w:rPr>
+      </w:pPr>
+      <w:r>
+        <w:rPr>
+          <w:lang w:val="en-US"/>
+        </w:rPr>
+        <w:t>4: [None, None, None, 0, None],</w:t>
+      </w:r>
+    </w:p>
+    <w:p>
+      <w:pPr>
+        <w:spacing w:after="0"/>
+        <w:ind w:left="567" w:firstLine="567"/>
+        <w:jc w:val="both"/>
+        <w:rPr>
+          <w:lang w:val="en-US"/>
+        </w:rPr>
+      </w:pPr>
+      <w:r>
+        <w:rPr>
+          <w:lang w:val="en-US"/>
+        </w:rPr>
+        <w:t>5: [None, None, None, 0, 0],</w:t>
+      </w:r>
+    </w:p>
+    <w:p>
+      <w:pPr>
+        <w:spacing w:after="0"/>
+        <w:ind w:left="567" w:firstLine="567"/>
+        <w:jc w:val="both"/>
+        <w:rPr>
+          <w:lang w:val="en-US"/>
+        </w:rPr>
+      </w:pPr>
+      <w:r>
+        <w:rPr>
+          <w:lang w:val="en-US"/>
+        </w:rPr>
+        <w:t>6: [None, 1, 0, 1, None],</w:t>
+      </w:r>
+    </w:p>
+    <w:p>
+      <w:pPr>
+        <w:spacing w:after="0"/>
+        <w:ind w:left="567" w:firstLine="567"/>
+        <w:jc w:val="both"/>
+        <w:rPr>
+          <w:lang w:val="en-US"/>
+        </w:rPr>
+      </w:pPr>
+      <w:r>
+        <w:rPr>
+          <w:lang w:val="en-US"/>
+        </w:rPr>
+        <w:t>7: [0, None, None, 0, None],</w:t>
+      </w:r>
+    </w:p>
+    <w:p>
+      <w:pPr>
+        <w:spacing w:after="0"/>
+        <w:ind w:firstLine="567"/>
+        <w:jc w:val="both"/>
+        <w:rPr>
+          <w:lang w:val="en-US"/>
+        </w:rPr>
+      </w:pPr>
+      <w:r>
+        <w:rPr>
+          <w:lang w:val="en-US"/>
+        </w:rPr>
+        <w:t>}</w:t>
+      </w:r>
     </w:p>
     <w:p/>
     <w:p/>
+    <w:p>
+      <w:r>
+        <w:br w:type="page"/>
+      </w:r>
+    </w:p>
     <w:p/>
     <w:p>
-      <w:r>
-        <w:br w:type="page"/>
-      </w:r>
-    </w:p>
-    <w:p/>
-    <w:p>
       <w:pPr>
         <w:pStyle w:val="Nadpis1"/>
       </w:pPr>
-      <w:bookmarkStart w:id="13" w:name="_Toc121592034"/>
+      <w:bookmarkStart w:id="13" w:name="_Toc121593036"/>
       <w:r>
         <w:t>Zdroje</w:t>
       </w:r>
@@ -8994,6 +9223,21 @@
       <w:shd w:val="clear" w:color="auto" w:fill="E1DFDD"/>
     </w:rPr>
   </w:style>
+  <w:style w:type="character" w:customStyle="1" w:styleId="pl-token">
+    <w:name w:val="pl-token"/>
+    <w:basedOn w:val="Predvolenpsmoodseku"/>
+    <w:rsid w:val="00E5125F"/>
+  </w:style>
+  <w:style w:type="character" w:customStyle="1" w:styleId="pl-c1">
+    <w:name w:val="pl-c1"/>
+    <w:basedOn w:val="Predvolenpsmoodseku"/>
+    <w:rsid w:val="00E5125F"/>
+  </w:style>
+  <w:style w:type="character" w:customStyle="1" w:styleId="pl-s">
+    <w:name w:val="pl-s"/>
+    <w:basedOn w:val="Predvolenpsmoodseku"/>
+    <w:rsid w:val="00E5125F"/>
+  </w:style>
 </w:styles>
 </file>
 

</xml_diff>

<commit_message>
Corrected few things in documentation, added presentation
</commit_message>
<xml_diff>
--- a/Dokumentácia.docx
+++ b/Dokumentácia.docx
@@ -37,14 +37,52 @@
           <w:color w:val="2F5496" w:themeColor="accent1" w:themeShade="BF"/>
         </w:rPr>
       </w:pPr>
+      <w:proofErr w:type="spellStart"/>
       <w:r>
         <w:rPr>
           <w:b/>
           <w:bCs/>
           <w:color w:val="2F5496" w:themeColor="accent1" w:themeShade="BF"/>
         </w:rPr>
-        <w:t>Cat Swarm Optimization</w:t>
-      </w:r>
+        <w:t>Cat</w:t>
+      </w:r>
+      <w:proofErr w:type="spellEnd"/>
+      <w:r>
+        <w:rPr>
+          <w:b/>
+          <w:bCs/>
+          <w:color w:val="2F5496" w:themeColor="accent1" w:themeShade="BF"/>
+        </w:rPr>
+        <w:t xml:space="preserve"> </w:t>
+      </w:r>
+      <w:proofErr w:type="spellStart"/>
+      <w:r>
+        <w:rPr>
+          <w:b/>
+          <w:bCs/>
+          <w:color w:val="2F5496" w:themeColor="accent1" w:themeShade="BF"/>
+        </w:rPr>
+        <w:t>Swarm</w:t>
+      </w:r>
+      <w:proofErr w:type="spellEnd"/>
+      <w:r>
+        <w:rPr>
+          <w:b/>
+          <w:bCs/>
+          <w:color w:val="2F5496" w:themeColor="accent1" w:themeShade="BF"/>
+        </w:rPr>
+        <w:t xml:space="preserve"> </w:t>
+      </w:r>
+      <w:proofErr w:type="spellStart"/>
+      <w:r>
+        <w:rPr>
+          <w:b/>
+          <w:bCs/>
+          <w:color w:val="2F5496" w:themeColor="accent1" w:themeShade="BF"/>
+        </w:rPr>
+        <w:t>Optimization</w:t>
+      </w:r>
+      <w:proofErr w:type="spellEnd"/>
     </w:p>
     <w:p/>
     <w:p>
@@ -64,8 +102,18 @@
           <w:color w:val="3B3838" w:themeColor="background2" w:themeShade="40"/>
           <w:szCs w:val="24"/>
         </w:rPr>
-        <w:t>Lukáš Gereg</w:t>
-      </w:r>
+        <w:t xml:space="preserve">Lukáš </w:t>
+      </w:r>
+      <w:proofErr w:type="spellStart"/>
+      <w:r>
+        <w:rPr>
+          <w:rStyle w:val="Vrazn"/>
+          <w:color w:val="3B3838" w:themeColor="background2" w:themeShade="40"/>
+          <w:szCs w:val="24"/>
+        </w:rPr>
+        <w:t>Gereg</w:t>
+      </w:r>
+      <w:proofErr w:type="spellEnd"/>
     </w:p>
     <w:p>
       <w:pPr>
@@ -84,48 +132,70 @@
           <w:color w:val="3B3838" w:themeColor="background2" w:themeShade="40"/>
           <w:szCs w:val="24"/>
         </w:rPr>
-        <w:t>Martin Matta</w:t>
-      </w:r>
-    </w:p>
-    <w:p>
-      <w:pPr>
-        <w:jc w:val="center"/>
+        <w:t xml:space="preserve">Martin </w:t>
+      </w:r>
+      <w:proofErr w:type="spellStart"/>
+      <w:r>
         <w:rPr>
           <w:b/>
           <w:bCs/>
           <w:color w:val="3B3838" w:themeColor="background2" w:themeShade="40"/>
           <w:szCs w:val="24"/>
         </w:rPr>
-      </w:pPr>
-      <w:r>
+        <w:t>Matta</w:t>
+      </w:r>
+      <w:proofErr w:type="spellEnd"/>
+    </w:p>
+    <w:p>
+      <w:pPr>
+        <w:jc w:val="center"/>
         <w:rPr>
           <w:b/>
           <w:bCs/>
           <w:color w:val="3B3838" w:themeColor="background2" w:themeShade="40"/>
           <w:szCs w:val="24"/>
         </w:rPr>
-        <w:t>Barbora Kubalcová</w:t>
-      </w:r>
-    </w:p>
-    <w:p>
-      <w:pPr>
-        <w:jc w:val="center"/>
+      </w:pPr>
+      <w:r>
         <w:rPr>
           <w:b/>
           <w:bCs/>
           <w:color w:val="3B3838" w:themeColor="background2" w:themeShade="40"/>
           <w:szCs w:val="24"/>
         </w:rPr>
-      </w:pPr>
-      <w:r>
+        <w:t>Barbora Kubalcová</w:t>
+      </w:r>
+    </w:p>
+    <w:p>
+      <w:pPr>
+        <w:jc w:val="center"/>
         <w:rPr>
           <w:b/>
           <w:bCs/>
           <w:color w:val="3B3838" w:themeColor="background2" w:themeShade="40"/>
           <w:szCs w:val="24"/>
         </w:rPr>
-        <w:t>Martina Marasová</w:t>
-      </w:r>
+      </w:pPr>
+      <w:r>
+        <w:rPr>
+          <w:b/>
+          <w:bCs/>
+          <w:color w:val="3B3838" w:themeColor="background2" w:themeShade="40"/>
+          <w:szCs w:val="24"/>
+        </w:rPr>
+        <w:t xml:space="preserve">Martina </w:t>
+      </w:r>
+      <w:proofErr w:type="spellStart"/>
+      <w:r>
+        <w:rPr>
+          <w:b/>
+          <w:bCs/>
+          <w:color w:val="3B3838" w:themeColor="background2" w:themeShade="40"/>
+          <w:szCs w:val="24"/>
+        </w:rPr>
+        <w:t>Marasová</w:t>
+      </w:r>
+      <w:proofErr w:type="spellEnd"/>
     </w:p>
     <w:p>
       <w:pPr>
@@ -2064,7 +2134,35 @@
         <w:rPr>
           <w:szCs w:val="24"/>
         </w:rPr>
-        <w:t xml:space="preserve"> (seeking mode)</w:t>
+        <w:t xml:space="preserve"> (</w:t>
+      </w:r>
+      <w:proofErr w:type="spellStart"/>
+      <w:r>
+        <w:rPr>
+          <w:szCs w:val="24"/>
+        </w:rPr>
+        <w:t>seeking</w:t>
+      </w:r>
+      <w:proofErr w:type="spellEnd"/>
+      <w:r>
+        <w:rPr>
+          <w:szCs w:val="24"/>
+        </w:rPr>
+        <w:t xml:space="preserve"> </w:t>
+      </w:r>
+      <w:proofErr w:type="spellStart"/>
+      <w:r>
+        <w:rPr>
+          <w:szCs w:val="24"/>
+        </w:rPr>
+        <w:t>mode</w:t>
+      </w:r>
+      <w:proofErr w:type="spellEnd"/>
+      <w:r>
+        <w:rPr>
+          <w:szCs w:val="24"/>
+        </w:rPr>
+        <w:t>)</w:t>
       </w:r>
       <w:r>
         <w:rPr>
@@ -2111,7 +2209,35 @@
         <w:rPr>
           <w:szCs w:val="24"/>
         </w:rPr>
-        <w:t>(tracking mode)</w:t>
+        <w:t>(</w:t>
+      </w:r>
+      <w:proofErr w:type="spellStart"/>
+      <w:r>
+        <w:rPr>
+          <w:szCs w:val="24"/>
+        </w:rPr>
+        <w:t>tracking</w:t>
+      </w:r>
+      <w:proofErr w:type="spellEnd"/>
+      <w:r>
+        <w:rPr>
+          <w:szCs w:val="24"/>
+        </w:rPr>
+        <w:t xml:space="preserve"> </w:t>
+      </w:r>
+      <w:proofErr w:type="spellStart"/>
+      <w:r>
+        <w:rPr>
+          <w:szCs w:val="24"/>
+        </w:rPr>
+        <w:t>mode</w:t>
+      </w:r>
+      <w:proofErr w:type="spellEnd"/>
+      <w:r>
+        <w:rPr>
+          <w:szCs w:val="24"/>
+        </w:rPr>
+        <w:t>)</w:t>
       </w:r>
       <w:r>
         <w:rPr>
@@ -2345,7 +2471,35 @@
         <w:rPr>
           <w:szCs w:val="24"/>
         </w:rPr>
-        <w:t>(mixture ratio)</w:t>
+        <w:t>(</w:t>
+      </w:r>
+      <w:proofErr w:type="spellStart"/>
+      <w:r>
+        <w:rPr>
+          <w:szCs w:val="24"/>
+        </w:rPr>
+        <w:t>mixture</w:t>
+      </w:r>
+      <w:proofErr w:type="spellEnd"/>
+      <w:r>
+        <w:rPr>
+          <w:szCs w:val="24"/>
+        </w:rPr>
+        <w:t xml:space="preserve"> </w:t>
+      </w:r>
+      <w:proofErr w:type="spellStart"/>
+      <w:r>
+        <w:rPr>
+          <w:szCs w:val="24"/>
+        </w:rPr>
+        <w:t>ratio</w:t>
+      </w:r>
+      <w:proofErr w:type="spellEnd"/>
+      <w:r>
+        <w:rPr>
+          <w:szCs w:val="24"/>
+        </w:rPr>
+        <w:t>)</w:t>
       </w:r>
       <w:r>
         <w:rPr>
@@ -2482,6 +2636,7 @@
         </w:rPr>
         <w:t xml:space="preserve"> súradníc, ktoré určujú jej pozíciu </w:t>
       </w:r>
+      <w:proofErr w:type="spellStart"/>
       <w:r>
         <w:rPr>
           <w:i/>
@@ -2499,6 +2654,7 @@
         </w:rPr>
         <w:t>n</w:t>
       </w:r>
+      <w:proofErr w:type="spellEnd"/>
       <w:r>
         <w:rPr>
           <w:szCs w:val="24"/>
@@ -2517,6 +2673,7 @@
         </w:rPr>
         <w:t xml:space="preserve">, určitú rýchlosť </w:t>
       </w:r>
+      <w:proofErr w:type="spellStart"/>
       <w:r>
         <w:rPr>
           <w:i/>
@@ -2534,6 +2691,7 @@
         </w:rPr>
         <w:t>n</w:t>
       </w:r>
+      <w:proofErr w:type="spellEnd"/>
       <w:r>
         <w:rPr>
           <w:szCs w:val="24"/>
@@ -2750,9 +2908,11 @@
           <w:lang w:val="en-US"/>
         </w:rPr>
       </w:pPr>
+      <w:proofErr w:type="spellStart"/>
       <w:r>
         <w:t>Input</w:t>
       </w:r>
+      <w:proofErr w:type="spellEnd"/>
       <w:r>
         <w:rPr>
           <w:lang w:val="en-US"/>
@@ -2808,6 +2968,7 @@
         </w:rPr>
         <w:t xml:space="preserve">Output: </w:t>
       </w:r>
+      <w:proofErr w:type="spellStart"/>
       <w:r>
         <w:rPr>
           <w:rFonts w:cstheme="minorHAnsi"/>
@@ -2823,6 +2984,7 @@
         </w:rPr>
         <w:t>best</w:t>
       </w:r>
+      <w:proofErr w:type="spellEnd"/>
       <w:r>
         <w:rPr>
           <w:lang w:val="en-US"/>
@@ -2850,6 +3012,7 @@
         </w:rPr>
         <w:tab/>
       </w:r>
+      <w:proofErr w:type="spellStart"/>
       <w:r>
         <w:rPr>
           <w:rFonts w:cstheme="minorHAnsi"/>
@@ -2865,6 +3028,7 @@
         </w:rPr>
         <w:t>best</w:t>
       </w:r>
+      <w:proofErr w:type="spellEnd"/>
       <w:r>
         <w:rPr>
           <w:rFonts w:cstheme="minorHAnsi"/>
@@ -2987,7 +3151,23 @@
           <w:rFonts w:cstheme="minorHAnsi"/>
           <w:lang w:val="en-US"/>
         </w:rPr>
-        <w:t xml:space="preserve"> i = 1 : n</w:t>
+        <w:t xml:space="preserve"> </w:t>
+      </w:r>
+      <w:proofErr w:type="spellStart"/>
+      <w:r>
+        <w:rPr>
+          <w:rFonts w:cstheme="minorHAnsi"/>
+          <w:lang w:val="en-US"/>
+        </w:rPr>
+        <w:t>i</w:t>
+      </w:r>
+      <w:proofErr w:type="spellEnd"/>
+      <w:r>
+        <w:rPr>
+          <w:rFonts w:cstheme="minorHAnsi"/>
+          <w:lang w:val="en-US"/>
+        </w:rPr>
+        <w:t xml:space="preserve"> = 1 : n</w:t>
       </w:r>
     </w:p>
     <w:p>
@@ -3004,7 +3184,23 @@
           <w:rFonts w:cstheme="minorHAnsi"/>
           <w:lang w:val="en-US"/>
         </w:rPr>
-        <w:t>Set mode for cat[i]</w:t>
+        <w:t>Set mode for cat[</w:t>
+      </w:r>
+      <w:proofErr w:type="spellStart"/>
+      <w:r>
+        <w:rPr>
+          <w:rFonts w:cstheme="minorHAnsi"/>
+          <w:lang w:val="en-US"/>
+        </w:rPr>
+        <w:t>i</w:t>
+      </w:r>
+      <w:proofErr w:type="spellEnd"/>
+      <w:r>
+        <w:rPr>
+          <w:rFonts w:cstheme="minorHAnsi"/>
+          <w:lang w:val="en-US"/>
+        </w:rPr>
+        <w:t>]</w:t>
       </w:r>
     </w:p>
     <w:p>
@@ -3021,7 +3217,23 @@
           <w:rFonts w:cstheme="minorHAnsi"/>
           <w:lang w:val="en-US"/>
         </w:rPr>
-        <w:t>Evaluate cat[i]</w:t>
+        <w:t>Evaluate cat[</w:t>
+      </w:r>
+      <w:proofErr w:type="spellStart"/>
+      <w:r>
+        <w:rPr>
+          <w:rFonts w:cstheme="minorHAnsi"/>
+          <w:lang w:val="en-US"/>
+        </w:rPr>
+        <w:t>i</w:t>
+      </w:r>
+      <w:proofErr w:type="spellEnd"/>
+      <w:r>
+        <w:rPr>
+          <w:rFonts w:cstheme="minorHAnsi"/>
+          <w:lang w:val="en-US"/>
+        </w:rPr>
+        <w:t>]</w:t>
       </w:r>
     </w:p>
     <w:p>
@@ -3063,7 +3275,15 @@
           <w:rFonts w:cstheme="minorHAnsi"/>
           <w:lang w:val="en-US"/>
         </w:rPr>
-        <w:t>g(X</w:t>
+        <w:t>g(</w:t>
+      </w:r>
+      <w:proofErr w:type="spellStart"/>
+      <w:r>
+        <w:rPr>
+          <w:rFonts w:cstheme="minorHAnsi"/>
+          <w:lang w:val="en-US"/>
+        </w:rPr>
+        <w:t>X</w:t>
       </w:r>
       <w:r>
         <w:rPr>
@@ -3073,6 +3293,7 @@
         </w:rPr>
         <w:t>best</w:t>
       </w:r>
+      <w:proofErr w:type="spellEnd"/>
       <w:r>
         <w:rPr>
           <w:rFonts w:cstheme="minorHAnsi"/>
@@ -3085,7 +3306,23 @@
           <w:rFonts w:cstheme="minorHAnsi"/>
           <w:lang w:val="en-US"/>
         </w:rPr>
-        <w:t>cat[i].</w:t>
+        <w:t>cat[</w:t>
+      </w:r>
+      <w:proofErr w:type="spellStart"/>
+      <w:r>
+        <w:rPr>
+          <w:rFonts w:cstheme="minorHAnsi"/>
+          <w:lang w:val="en-US"/>
+        </w:rPr>
+        <w:t>i</w:t>
+      </w:r>
+      <w:proofErr w:type="spellEnd"/>
+      <w:r>
+        <w:rPr>
+          <w:rFonts w:cstheme="minorHAnsi"/>
+          <w:lang w:val="en-US"/>
+        </w:rPr>
+        <w:t>].</w:t>
       </w:r>
       <w:r>
         <w:rPr>
@@ -3128,6 +3365,7 @@
           <w:lang w:val="en-US"/>
         </w:rPr>
       </w:pPr>
+      <w:proofErr w:type="spellStart"/>
       <w:r>
         <w:rPr>
           <w:rFonts w:cstheme="minorHAnsi"/>
@@ -3143,6 +3381,7 @@
         </w:rPr>
         <w:t>best</w:t>
       </w:r>
+      <w:proofErr w:type="spellEnd"/>
       <w:r>
         <w:rPr>
           <w:rFonts w:cstheme="minorHAnsi"/>
@@ -3155,7 +3394,23 @@
           <w:rFonts w:cstheme="minorHAnsi"/>
           <w:lang w:val="en-US"/>
         </w:rPr>
-        <w:t>cat[i].</w:t>
+        <w:t>cat[</w:t>
+      </w:r>
+      <w:proofErr w:type="spellStart"/>
+      <w:r>
+        <w:rPr>
+          <w:rFonts w:cstheme="minorHAnsi"/>
+          <w:lang w:val="en-US"/>
+        </w:rPr>
+        <w:t>i</w:t>
+      </w:r>
+      <w:proofErr w:type="spellEnd"/>
+      <w:r>
+        <w:rPr>
+          <w:rFonts w:cstheme="minorHAnsi"/>
+          <w:lang w:val="en-US"/>
+        </w:rPr>
+        <w:t>].</w:t>
       </w:r>
       <w:r>
         <w:rPr>
@@ -3227,6 +3482,7 @@
           <w:lang w:val="en-US"/>
         </w:rPr>
       </w:pPr>
+      <w:proofErr w:type="spellStart"/>
       <w:r>
         <w:rPr>
           <w:rFonts w:cstheme="minorHAnsi"/>
@@ -3236,6 +3492,7 @@
         </w:rPr>
         <w:t>Endfor</w:t>
       </w:r>
+      <w:proofErr w:type="spellEnd"/>
     </w:p>
     <w:p>
       <w:pPr>
@@ -3269,7 +3526,23 @@
           <w:rFonts w:cstheme="minorHAnsi"/>
           <w:lang w:val="en-US"/>
         </w:rPr>
-        <w:t xml:space="preserve"> i = </w:t>
+        <w:t xml:space="preserve"> </w:t>
+      </w:r>
+      <w:proofErr w:type="spellStart"/>
+      <w:r>
+        <w:rPr>
+          <w:rFonts w:cstheme="minorHAnsi"/>
+          <w:lang w:val="en-US"/>
+        </w:rPr>
+        <w:t>i</w:t>
+      </w:r>
+      <w:proofErr w:type="spellEnd"/>
+      <w:r>
+        <w:rPr>
+          <w:rFonts w:cstheme="minorHAnsi"/>
+          <w:lang w:val="en-US"/>
+        </w:rPr>
+        <w:t xml:space="preserve"> = </w:t>
       </w:r>
       <w:r>
         <w:rPr>
@@ -3325,7 +3598,23 @@
           <w:rFonts w:cstheme="minorHAnsi"/>
           <w:lang w:val="en-US"/>
         </w:rPr>
-        <w:t xml:space="preserve">cat[i] is in seeking mode </w:t>
+        <w:t>cat[</w:t>
+      </w:r>
+      <w:proofErr w:type="spellStart"/>
+      <w:r>
+        <w:rPr>
+          <w:rFonts w:cstheme="minorHAnsi"/>
+          <w:lang w:val="en-US"/>
+        </w:rPr>
+        <w:t>i</w:t>
+      </w:r>
+      <w:proofErr w:type="spellEnd"/>
+      <w:r>
+        <w:rPr>
+          <w:rFonts w:cstheme="minorHAnsi"/>
+          <w:lang w:val="en-US"/>
+        </w:rPr>
+        <w:t xml:space="preserve">] is in seeking mode </w:t>
       </w:r>
       <w:r>
         <w:rPr>
@@ -3525,6 +3814,7 @@
           <w:lang w:val="en-US"/>
         </w:rPr>
       </w:pPr>
+      <w:proofErr w:type="spellStart"/>
       <w:r>
         <w:rPr>
           <w:rFonts w:cstheme="minorHAnsi"/>
@@ -3534,6 +3824,7 @@
         </w:rPr>
         <w:t>Endfor</w:t>
       </w:r>
+      <w:proofErr w:type="spellEnd"/>
     </w:p>
     <w:p>
       <w:pPr>
@@ -3595,6 +3886,7 @@
         </w:rPr>
         <w:t xml:space="preserve"> </w:t>
       </w:r>
+      <w:proofErr w:type="spellStart"/>
       <w:r>
         <w:rPr>
           <w:rFonts w:cstheme="minorHAnsi"/>
@@ -3610,6 +3902,7 @@
         </w:rPr>
         <w:t>best</w:t>
       </w:r>
+      <w:proofErr w:type="spellEnd"/>
     </w:p>
     <w:p>
       <w:pPr>
@@ -3623,11 +3916,24 @@
       <w:r>
         <w:t xml:space="preserve"> mód (</w:t>
       </w:r>
+      <w:proofErr w:type="spellStart"/>
       <w:r>
         <w:t>s</w:t>
       </w:r>
       <w:r>
-        <w:t>eeking mode)</w:t>
+        <w:t>eeking</w:t>
+      </w:r>
+      <w:proofErr w:type="spellEnd"/>
+      <w:r>
+        <w:t xml:space="preserve"> </w:t>
+      </w:r>
+      <w:proofErr w:type="spellStart"/>
+      <w:r>
+        <w:t>mode</w:t>
+      </w:r>
+      <w:proofErr w:type="spellEnd"/>
+      <w:r>
+        <w:t>)</w:t>
       </w:r>
       <w:bookmarkEnd w:id="3"/>
     </w:p>
@@ -3666,7 +3972,31 @@
         <w:t>SMP</w:t>
       </w:r>
       <w:r>
-        <w:t xml:space="preserve"> (seeking memory pool) – </w:t>
+        <w:t xml:space="preserve"> (</w:t>
+      </w:r>
+      <w:proofErr w:type="spellStart"/>
+      <w:r>
+        <w:t>seeking</w:t>
+      </w:r>
+      <w:proofErr w:type="spellEnd"/>
+      <w:r>
+        <w:t xml:space="preserve"> </w:t>
+      </w:r>
+      <w:proofErr w:type="spellStart"/>
+      <w:r>
+        <w:t>memory</w:t>
+      </w:r>
+      <w:proofErr w:type="spellEnd"/>
+      <w:r>
+        <w:t xml:space="preserve"> </w:t>
+      </w:r>
+      <w:proofErr w:type="spellStart"/>
+      <w:r>
+        <w:t>pool</w:t>
+      </w:r>
+      <w:proofErr w:type="spellEnd"/>
+      <w:r>
+        <w:t xml:space="preserve">) – </w:t>
       </w:r>
       <w:r>
         <w:t>počet vytvorených kópií (klonov) mačky</w:t>
@@ -3689,13 +4019,50 @@
         <w:t>SRD</w:t>
       </w:r>
       <w:r>
-        <w:t xml:space="preserve"> (seekin</w:t>
+        <w:t xml:space="preserve"> (</w:t>
+      </w:r>
+      <w:proofErr w:type="spellStart"/>
+      <w:r>
+        <w:t>seekin</w:t>
       </w:r>
       <w:r>
         <w:t>g</w:t>
       </w:r>
-      <w:r>
-        <w:t xml:space="preserve"> range of the selected dimension) </w:t>
+      <w:proofErr w:type="spellEnd"/>
+      <w:r>
+        <w:t xml:space="preserve"> </w:t>
+      </w:r>
+      <w:proofErr w:type="spellStart"/>
+      <w:r>
+        <w:t>range</w:t>
+      </w:r>
+      <w:proofErr w:type="spellEnd"/>
+      <w:r>
+        <w:t xml:space="preserve"> of </w:t>
+      </w:r>
+      <w:proofErr w:type="spellStart"/>
+      <w:r>
+        <w:t>the</w:t>
+      </w:r>
+      <w:proofErr w:type="spellEnd"/>
+      <w:r>
+        <w:t xml:space="preserve"> </w:t>
+      </w:r>
+      <w:proofErr w:type="spellStart"/>
+      <w:r>
+        <w:t>selected</w:t>
+      </w:r>
+      <w:proofErr w:type="spellEnd"/>
+      <w:r>
+        <w:t xml:space="preserve"> </w:t>
+      </w:r>
+      <w:proofErr w:type="spellStart"/>
+      <w:r>
+        <w:t>dimension</w:t>
+      </w:r>
+      <w:proofErr w:type="spellEnd"/>
+      <w:r>
+        <w:t xml:space="preserve">) </w:t>
       </w:r>
       <w:r>
         <w:t>–</w:t>
@@ -3727,7 +4094,23 @@
         <w:t>CDC</w:t>
       </w:r>
       <w:r>
-        <w:t xml:space="preserve"> (counts of dimension to change) </w:t>
+        <w:t xml:space="preserve"> (</w:t>
+      </w:r>
+      <w:proofErr w:type="spellStart"/>
+      <w:r>
+        <w:t>counts</w:t>
+      </w:r>
+      <w:proofErr w:type="spellEnd"/>
+      <w:r>
+        <w:t xml:space="preserve"> of </w:t>
+      </w:r>
+      <w:proofErr w:type="spellStart"/>
+      <w:r>
+        <w:t>dimension</w:t>
+      </w:r>
+      <w:proofErr w:type="spellEnd"/>
+      <w:r>
+        <w:t xml:space="preserve"> to change) </w:t>
       </w:r>
       <w:r>
         <w:t>– koľko dimenzií bude zmenených</w:t>
@@ -3750,7 +4133,31 @@
         <w:t>SPC</w:t>
       </w:r>
       <w:r>
-        <w:t xml:space="preserve"> (self-position consideration) – boolovská hodnota. Rozhodnutie mačky ostať na aktuálnej pozícii alebo odísť</w:t>
+        <w:t xml:space="preserve"> (</w:t>
+      </w:r>
+      <w:proofErr w:type="spellStart"/>
+      <w:r>
+        <w:t>self-position</w:t>
+      </w:r>
+      <w:proofErr w:type="spellEnd"/>
+      <w:r>
+        <w:t xml:space="preserve"> </w:t>
+      </w:r>
+      <w:proofErr w:type="spellStart"/>
+      <w:r>
+        <w:t>consideration</w:t>
+      </w:r>
+      <w:proofErr w:type="spellEnd"/>
+      <w:r>
+        <w:t xml:space="preserve">) – </w:t>
+      </w:r>
+      <w:proofErr w:type="spellStart"/>
+      <w:r>
+        <w:t>boolovská</w:t>
+      </w:r>
+      <w:proofErr w:type="spellEnd"/>
+      <w:r>
+        <w:t xml:space="preserve"> hodnota. Rozhodnutie mačky ostať na aktuálnej pozícii alebo odísť</w:t>
       </w:r>
       <w:r>
         <w:t>.</w:t>
@@ -3784,7 +4191,11 @@
         <w:t xml:space="preserve">i </w:t>
       </w:r>
       <w:r>
-        <w:t>počet kópií každej mačky</w:t>
+        <w:t xml:space="preserve">počet kópií každej </w:t>
+      </w:r>
+      <w:proofErr w:type="spellStart"/>
+      <w:r>
+        <w:t>mačky</w:t>
       </w:r>
       <w:r>
         <w:rPr>
@@ -3792,6 +4203,7 @@
         </w:rPr>
         <w:t>i</w:t>
       </w:r>
+      <w:proofErr w:type="spellEnd"/>
       <w:r>
         <w:t xml:space="preserve">, pričom </w:t>
       </w:r>
@@ -3997,6 +4409,7 @@
       <w:r>
         <w:tab/>
       </w:r>
+      <w:proofErr w:type="spellStart"/>
       <w:r>
         <w:rPr>
           <w:i/>
@@ -4012,6 +4425,7 @@
         </w:rPr>
         <w:t>cn</w:t>
       </w:r>
+      <w:proofErr w:type="spellEnd"/>
       <w:r>
         <w:t xml:space="preserve"> je nová pozícia mačky,</w:t>
       </w:r>
@@ -4027,6 +4441,13 @@
           <w:iCs/>
         </w:rPr>
         <w:tab/>
+      </w:r>
+      <w:proofErr w:type="spellStart"/>
+      <w:r>
+        <w:rPr>
+          <w:i/>
+          <w:iCs/>
+        </w:rPr>
         <w:t>X</w:t>
       </w:r>
       <w:r>
@@ -4037,6 +4458,7 @@
         </w:rPr>
         <w:t>c</w:t>
       </w:r>
+      <w:proofErr w:type="spellEnd"/>
       <w:r>
         <w:t xml:space="preserve"> je aktuálna pozícia,</w:t>
       </w:r>
@@ -4445,6 +4867,13 @@
           <w:iCs/>
         </w:rPr>
         <w:tab/>
+      </w:r>
+      <w:proofErr w:type="spellStart"/>
+      <w:r>
+        <w:rPr>
+          <w:i/>
+          <w:iCs/>
+        </w:rPr>
         <w:t>FS</w:t>
       </w:r>
       <w:r>
@@ -4455,6 +4884,7 @@
         </w:rPr>
         <w:t>i</w:t>
       </w:r>
+      <w:proofErr w:type="spellEnd"/>
       <w:r>
         <w:t xml:space="preserve"> </w:t>
       </w:r>
@@ -4474,6 +4904,13 @@
           <w:iCs/>
         </w:rPr>
         <w:tab/>
+      </w:r>
+      <w:proofErr w:type="spellStart"/>
+      <w:r>
+        <w:rPr>
+          <w:i/>
+          <w:iCs/>
+        </w:rPr>
         <w:t>FS</w:t>
       </w:r>
       <w:r>
@@ -4484,6 +4921,7 @@
         </w:rPr>
         <w:t>max</w:t>
       </w:r>
+      <w:proofErr w:type="spellEnd"/>
       <w:r>
         <w:tab/>
         <w:t>maximálna hodnota ohodnocovacej funkcie</w:t>
@@ -4500,6 +4938,13 @@
           <w:iCs/>
         </w:rPr>
         <w:tab/>
+      </w:r>
+      <w:proofErr w:type="spellStart"/>
+      <w:r>
+        <w:rPr>
+          <w:i/>
+          <w:iCs/>
+        </w:rPr>
         <w:t>FS</w:t>
       </w:r>
       <w:r>
@@ -4508,7 +4953,16 @@
           <w:iCs/>
           <w:vertAlign w:val="subscript"/>
         </w:rPr>
-        <w:t xml:space="preserve">min </w:t>
+        <w:t>min</w:t>
+      </w:r>
+      <w:proofErr w:type="spellEnd"/>
+      <w:r>
+        <w:rPr>
+          <w:i/>
+          <w:iCs/>
+          <w:vertAlign w:val="subscript"/>
+        </w:rPr>
+        <w:t xml:space="preserve"> </w:t>
       </w:r>
       <w:r>
         <w:tab/>
@@ -4532,6 +4986,7 @@
       <w:r>
         <w:tab/>
       </w:r>
+      <w:proofErr w:type="spellStart"/>
       <w:r>
         <w:rPr>
           <w:i/>
@@ -4547,6 +5002,7 @@
         </w:rPr>
         <w:t>b</w:t>
       </w:r>
+      <w:proofErr w:type="spellEnd"/>
       <w:r>
         <w:rPr>
           <w:i/>
@@ -4562,6 +5018,7 @@
         </w:rPr>
         <w:t xml:space="preserve">= </w:t>
       </w:r>
+      <w:proofErr w:type="spellStart"/>
       <w:r>
         <w:rPr>
           <w:i/>
@@ -4577,12 +5034,21 @@
         </w:rPr>
         <w:t>max</w:t>
       </w:r>
+      <w:proofErr w:type="spellEnd"/>
       <w:r>
         <w:t xml:space="preserve"> </w:t>
       </w:r>
       <w:r>
         <w:tab/>
-        <w:t>pre minimalizačný problém</w:t>
+        <w:t xml:space="preserve">pre </w:t>
+      </w:r>
+      <w:proofErr w:type="spellStart"/>
+      <w:r>
+        <w:t>minimalizačný</w:t>
+      </w:r>
+      <w:proofErr w:type="spellEnd"/>
+      <w:r>
+        <w:t xml:space="preserve"> problém</w:t>
       </w:r>
     </w:p>
     <w:p>
@@ -4596,6 +5062,13 @@
           <w:iCs/>
         </w:rPr>
         <w:tab/>
+      </w:r>
+      <w:proofErr w:type="spellStart"/>
+      <w:r>
+        <w:rPr>
+          <w:i/>
+          <w:iCs/>
+        </w:rPr>
         <w:t>FS</w:t>
       </w:r>
       <w:r>
@@ -4606,6 +5079,7 @@
         </w:rPr>
         <w:t>b</w:t>
       </w:r>
+      <w:proofErr w:type="spellEnd"/>
       <w:r>
         <w:rPr>
           <w:i/>
@@ -4621,6 +5095,7 @@
         </w:rPr>
         <w:t xml:space="preserve">= </w:t>
       </w:r>
+      <w:proofErr w:type="spellStart"/>
       <w:r>
         <w:rPr>
           <w:i/>
@@ -4636,6 +5111,7 @@
         </w:rPr>
         <w:t>min</w:t>
       </w:r>
+      <w:proofErr w:type="spellEnd"/>
       <w:r>
         <w:t xml:space="preserve"> </w:t>
       </w:r>
@@ -4657,16 +5133,62 @@
         <w:t>P</w:t>
       </w:r>
       <w:r>
-        <w:t>omocou vybranej stratégie (roul-wheel, tournament, best fitness-self, random</w:t>
-      </w:r>
-      <w:r>
-        <w:t xml:space="preserve"> choice</w:t>
-      </w:r>
+        <w:t>omocou vybranej stratégie (</w:t>
+      </w:r>
+      <w:proofErr w:type="spellStart"/>
+      <w:r>
+        <w:t>roul-wheel</w:t>
+      </w:r>
+      <w:proofErr w:type="spellEnd"/>
+      <w:r>
+        <w:t xml:space="preserve">, </w:t>
+      </w:r>
+      <w:proofErr w:type="spellStart"/>
+      <w:r>
+        <w:t>tournament</w:t>
+      </w:r>
+      <w:proofErr w:type="spellEnd"/>
+      <w:r>
+        <w:t xml:space="preserve">, </w:t>
+      </w:r>
+      <w:proofErr w:type="spellStart"/>
+      <w:r>
+        <w:t>best</w:t>
+      </w:r>
+      <w:proofErr w:type="spellEnd"/>
+      <w:r>
+        <w:t xml:space="preserve"> fitness-</w:t>
+      </w:r>
+      <w:proofErr w:type="spellStart"/>
+      <w:r>
+        <w:t>self</w:t>
+      </w:r>
+      <w:proofErr w:type="spellEnd"/>
+      <w:r>
+        <w:t xml:space="preserve">, </w:t>
+      </w:r>
+      <w:proofErr w:type="spellStart"/>
+      <w:r>
+        <w:t>random</w:t>
+      </w:r>
+      <w:proofErr w:type="spellEnd"/>
+      <w:r>
+        <w:t xml:space="preserve"> </w:t>
+      </w:r>
+      <w:proofErr w:type="spellStart"/>
+      <w:r>
+        <w:t>choice</w:t>
+      </w:r>
+      <w:proofErr w:type="spellEnd"/>
       <w:r>
         <w:t>)</w:t>
       </w:r>
       <w:r>
-        <w:t xml:space="preserve"> náhodne vyber cieľový bod a zmeň pozíciu mačky</w:t>
+        <w:t xml:space="preserve"> náhodne vyber cieľový bod a zmeň pozíciu </w:t>
+      </w:r>
+      <w:proofErr w:type="spellStart"/>
+      <w:r>
+        <w:t>mačky</w:t>
       </w:r>
       <w:r>
         <w:rPr>
@@ -4674,6 +5196,7 @@
         </w:rPr>
         <w:t>i</w:t>
       </w:r>
+      <w:proofErr w:type="spellEnd"/>
       <w:r>
         <w:t>.</w:t>
       </w:r>
@@ -4686,7 +5209,39 @@
         <w:jc w:val="both"/>
       </w:pPr>
       <w:r>
-        <w:t>V našej implementácii používame „best fitness-self“ a „random choice“ stratégiu“</w:t>
+        <w:t>V našej implementácii používame „</w:t>
+      </w:r>
+      <w:proofErr w:type="spellStart"/>
+      <w:r>
+        <w:t>best</w:t>
+      </w:r>
+      <w:proofErr w:type="spellEnd"/>
+      <w:r>
+        <w:t xml:space="preserve"> fitness-</w:t>
+      </w:r>
+      <w:proofErr w:type="spellStart"/>
+      <w:r>
+        <w:t>self</w:t>
+      </w:r>
+      <w:proofErr w:type="spellEnd"/>
+      <w:r>
+        <w:t>“ a „</w:t>
+      </w:r>
+      <w:proofErr w:type="spellStart"/>
+      <w:r>
+        <w:t>random</w:t>
+      </w:r>
+      <w:proofErr w:type="spellEnd"/>
+      <w:r>
+        <w:t xml:space="preserve"> </w:t>
+      </w:r>
+      <w:proofErr w:type="spellStart"/>
+      <w:r>
+        <w:t>choice</w:t>
+      </w:r>
+      <w:proofErr w:type="spellEnd"/>
+      <w:r>
+        <w:t>“ stratégiu“</w:t>
       </w:r>
     </w:p>
     <w:p>
@@ -4698,14 +5253,27 @@
         </w:numPr>
         <w:jc w:val="both"/>
       </w:pPr>
-      <w:r>
-        <w:t>Random choi</w:t>
+      <w:proofErr w:type="spellStart"/>
+      <w:r>
+        <w:t>Random</w:t>
+      </w:r>
+      <w:proofErr w:type="spellEnd"/>
+      <w:r>
+        <w:t xml:space="preserve"> </w:t>
+      </w:r>
+      <w:proofErr w:type="spellStart"/>
+      <w:r>
+        <w:t>choi</w:t>
       </w:r>
       <w:r>
         <w:t>c</w:t>
       </w:r>
       <w:r>
-        <w:t>e – úplne náhodný výber</w:t>
+        <w:t>e</w:t>
+      </w:r>
+      <w:proofErr w:type="spellEnd"/>
+      <w:r>
+        <w:t xml:space="preserve"> – úplne náhodný výber</w:t>
       </w:r>
     </w:p>
     <w:p>
@@ -4718,7 +5286,15 @@
         <w:jc w:val="both"/>
       </w:pPr>
       <w:r>
-        <w:t>Best fitness-self – zoradíme mačky podľa výsledku ohodnocovacej funkcie od najhoršej po najlepšiu a vrátime najlepšiu mačku</w:t>
+        <w:t>Best fitness-</w:t>
+      </w:r>
+      <w:proofErr w:type="spellStart"/>
+      <w:r>
+        <w:t>self</w:t>
+      </w:r>
+      <w:proofErr w:type="spellEnd"/>
+      <w:r>
+        <w:t xml:space="preserve"> – zoradíme mačky podľa výsledku ohodnocovacej funkcie od najhoršej po najlepšiu a vrátime najlepšiu mačku</w:t>
       </w:r>
     </w:p>
     <w:p>
@@ -4736,7 +5312,23 @@
       </w:r>
       <w:bookmarkStart w:id="4" w:name="_Toc121674752"/>
       <w:r>
-        <w:t>Prenasledovací mód (tracing mode)</w:t>
+        <w:t>Prenasledovací mód (</w:t>
+      </w:r>
+      <w:proofErr w:type="spellStart"/>
+      <w:r>
+        <w:t>tracing</w:t>
+      </w:r>
+      <w:proofErr w:type="spellEnd"/>
+      <w:r>
+        <w:t xml:space="preserve"> </w:t>
+      </w:r>
+      <w:proofErr w:type="spellStart"/>
+      <w:r>
+        <w:t>mode</w:t>
+      </w:r>
+      <w:proofErr w:type="spellEnd"/>
+      <w:r>
+        <w:t>)</w:t>
       </w:r>
       <w:bookmarkEnd w:id="4"/>
     </w:p>
@@ -4781,6 +5373,7 @@
       <w:r>
         <w:t xml:space="preserve"> (</w:t>
       </w:r>
+      <w:proofErr w:type="spellStart"/>
       <w:r>
         <w:rPr>
           <w:i/>
@@ -4796,6 +5389,7 @@
         </w:rPr>
         <w:t>k,d</w:t>
       </w:r>
+      <w:proofErr w:type="spellEnd"/>
       <w:r>
         <w:t xml:space="preserve">) na základe </w:t>
       </w:r>
@@ -5044,6 +5638,7 @@
         </w:rPr>
         <w:tab/>
       </w:r>
+      <w:proofErr w:type="spellStart"/>
       <w:r>
         <w:rPr>
           <w:rFonts w:eastAsiaTheme="minorEastAsia"/>
@@ -5061,6 +5656,7 @@
         </w:rPr>
         <w:t>k,d</w:t>
       </w:r>
+      <w:proofErr w:type="spellEnd"/>
       <w:r>
         <w:rPr>
           <w:rFonts w:eastAsiaTheme="minorEastAsia"/>
@@ -5109,6 +5705,7 @@
         </w:rPr>
         <w:tab/>
       </w:r>
+      <w:proofErr w:type="spellStart"/>
       <w:r>
         <w:rPr>
           <w:rFonts w:eastAsiaTheme="minorEastAsia"/>
@@ -5126,6 +5723,7 @@
         </w:rPr>
         <w:t>best,d</w:t>
       </w:r>
+      <w:proofErr w:type="spellEnd"/>
       <w:r>
         <w:rPr>
           <w:rFonts w:eastAsiaTheme="minorEastAsia"/>
@@ -5155,6 +5753,7 @@
         </w:rPr>
         <w:tab/>
       </w:r>
+      <w:proofErr w:type="spellStart"/>
       <w:r>
         <w:rPr>
           <w:rFonts w:eastAsiaTheme="minorEastAsia"/>
@@ -5172,6 +5771,7 @@
         </w:rPr>
         <w:t>k,d</w:t>
       </w:r>
+      <w:proofErr w:type="spellEnd"/>
       <w:r>
         <w:rPr>
           <w:rFonts w:eastAsiaTheme="minorEastAsia"/>
@@ -5183,7 +5783,14 @@
           <w:rFonts w:eastAsiaTheme="minorEastAsia"/>
         </w:rPr>
         <w:tab/>
-        <w:t>pozícia mačky</w:t>
+        <w:t xml:space="preserve">pozícia </w:t>
+      </w:r>
+      <w:proofErr w:type="spellStart"/>
+      <w:r>
+        <w:rPr>
+          <w:rFonts w:eastAsiaTheme="minorEastAsia"/>
+        </w:rPr>
+        <w:t>mačky</w:t>
       </w:r>
       <w:r>
         <w:rPr>
@@ -5192,6 +5799,7 @@
         </w:rPr>
         <w:t>k</w:t>
       </w:r>
+      <w:proofErr w:type="spellEnd"/>
     </w:p>
     <w:p>
       <w:pPr>
@@ -5319,6 +5927,7 @@
         </w:rPr>
         <w:t xml:space="preserve">&lt;0, </w:t>
       </w:r>
+      <w:proofErr w:type="spellStart"/>
       <w:r>
         <w:rPr>
           <w:i/>
@@ -5336,6 +5945,7 @@
         </w:rPr>
         <w:t>max</w:t>
       </w:r>
+      <w:proofErr w:type="spellEnd"/>
       <w:r>
         <w:rPr>
           <w:lang w:val="en-US"/>
@@ -5345,6 +5955,7 @@
       <w:r>
         <w:t xml:space="preserve">. Ak nie, nastav rýchlosť na </w:t>
       </w:r>
+      <w:proofErr w:type="spellStart"/>
       <w:r>
         <w:rPr>
           <w:i/>
@@ -5362,6 +5973,7 @@
         </w:rPr>
         <w:t>max</w:t>
       </w:r>
+      <w:proofErr w:type="spellEnd"/>
       <w:r>
         <w:t>.</w:t>
       </w:r>
@@ -5518,6 +6130,7 @@
         </w:rPr>
         <w:tab/>
       </w:r>
+      <w:proofErr w:type="spellStart"/>
       <w:r>
         <w:rPr>
           <w:rFonts w:eastAsiaTheme="minorEastAsia"/>
@@ -5535,12 +6148,20 @@
         </w:rPr>
         <w:t>k,d,new</w:t>
       </w:r>
+      <w:proofErr w:type="spellEnd"/>
       <w:r>
         <w:rPr>
           <w:rFonts w:eastAsiaTheme="minorEastAsia"/>
         </w:rPr>
         <w:tab/>
-        <w:t>je nová pozícia mačky</w:t>
+        <w:t xml:space="preserve">je nová pozícia </w:t>
+      </w:r>
+      <w:proofErr w:type="spellStart"/>
+      <w:r>
+        <w:rPr>
+          <w:rFonts w:eastAsiaTheme="minorEastAsia"/>
+        </w:rPr>
+        <w:t>mačky</w:t>
       </w:r>
       <w:r>
         <w:rPr>
@@ -5549,6 +6170,7 @@
         </w:rPr>
         <w:t>k</w:t>
       </w:r>
+      <w:proofErr w:type="spellEnd"/>
       <w:r>
         <w:rPr>
           <w:rFonts w:eastAsiaTheme="minorEastAsia"/>
@@ -5586,6 +6208,7 @@
         </w:rPr>
         <w:tab/>
       </w:r>
+      <w:proofErr w:type="spellStart"/>
       <w:r>
         <w:rPr>
           <w:rFonts w:eastAsiaTheme="minorEastAsia"/>
@@ -5603,12 +6226,20 @@
         </w:rPr>
         <w:t>k,d,old</w:t>
       </w:r>
+      <w:proofErr w:type="spellEnd"/>
       <w:r>
         <w:rPr>
           <w:rFonts w:eastAsiaTheme="minorEastAsia"/>
         </w:rPr>
         <w:tab/>
-        <w:t>je aktuálna pozícia mačky</w:t>
+        <w:t xml:space="preserve">je aktuálna pozícia </w:t>
+      </w:r>
+      <w:proofErr w:type="spellStart"/>
+      <w:r>
+        <w:rPr>
+          <w:rFonts w:eastAsiaTheme="minorEastAsia"/>
+        </w:rPr>
+        <w:t>mačky</w:t>
       </w:r>
       <w:r>
         <w:rPr>
@@ -5617,6 +6248,7 @@
         </w:rPr>
         <w:t>k</w:t>
       </w:r>
+      <w:proofErr w:type="spellEnd"/>
       <w:r>
         <w:rPr>
           <w:rFonts w:eastAsiaTheme="minorEastAsia"/>
@@ -5710,6 +6342,9 @@
       <w:bookmarkStart w:id="7" w:name="_Toc121674755"/>
       <w:r>
         <w:lastRenderedPageBreak/>
+        <w:t xml:space="preserve">MAX </w:t>
+      </w:r>
+      <w:r>
         <w:t>SAT – ukážkový problém</w:t>
       </w:r>
       <w:bookmarkEnd w:id="7"/>
@@ -5742,10 +6377,12 @@
       <w:r>
         <w:t xml:space="preserve">Trieda </w:t>
       </w:r>
+      <w:proofErr w:type="spellStart"/>
       <w:r>
         <w:t>Cat</w:t>
       </w:r>
       <w:bookmarkEnd w:id="8"/>
+      <w:proofErr w:type="spellEnd"/>
     </w:p>
     <w:p>
       <w:r>
@@ -5760,18 +6397,35 @@
           <w:numId w:val="13"/>
         </w:numPr>
       </w:pPr>
-      <w:r>
-        <w:rPr>
-          <w:i/>
-          <w:iCs/>
-        </w:rPr>
-        <w:t xml:space="preserve">problem_size </w:t>
+      <w:proofErr w:type="spellStart"/>
+      <w:r>
+        <w:rPr>
+          <w:i/>
+          <w:iCs/>
+        </w:rPr>
+        <w:t>problem_size</w:t>
+      </w:r>
+      <w:proofErr w:type="spellEnd"/>
+      <w:r>
+        <w:rPr>
+          <w:i/>
+          <w:iCs/>
+        </w:rPr>
+        <w:t xml:space="preserve"> </w:t>
       </w:r>
       <w:r>
         <w:t>–</w:t>
       </w:r>
       <w:r>
-        <w:t xml:space="preserve"> (int)</w:t>
+        <w:t xml:space="preserve"> (</w:t>
+      </w:r>
+      <w:proofErr w:type="spellStart"/>
+      <w:r>
+        <w:t>int</w:t>
+      </w:r>
+      <w:proofErr w:type="spellEnd"/>
+      <w:r>
+        <w:t>)</w:t>
       </w:r>
       <w:r>
         <w:t xml:space="preserve"> </w:t>
@@ -5791,27 +6445,45 @@
           <w:numId w:val="13"/>
         </w:numPr>
       </w:pPr>
-      <w:r>
-        <w:rPr>
-          <w:i/>
-          <w:iCs/>
-        </w:rPr>
-        <w:t xml:space="preserve">seeking_mode </w:t>
-      </w:r>
-      <w:r>
-        <w:t xml:space="preserve">– defaultne nastaví mód </w:t>
-      </w:r>
-      <w:r>
-        <w:t>mačky na pozorovací mód</w:t>
-      </w:r>
-    </w:p>
-    <w:p>
-      <w:pPr>
-        <w:rPr>
-          <w:i/>
-          <w:iCs/>
-        </w:rPr>
-      </w:pPr>
+      <w:proofErr w:type="spellStart"/>
+      <w:r>
+        <w:rPr>
+          <w:i/>
+          <w:iCs/>
+        </w:rPr>
+        <w:t>seeking_mode</w:t>
+      </w:r>
+      <w:proofErr w:type="spellEnd"/>
+      <w:r>
+        <w:rPr>
+          <w:i/>
+          <w:iCs/>
+        </w:rPr>
+        <w:t xml:space="preserve"> </w:t>
+      </w:r>
+      <w:r>
+        <w:t xml:space="preserve">– </w:t>
+      </w:r>
+      <w:r>
+        <w:t>(</w:t>
+      </w:r>
+      <w:proofErr w:type="spellStart"/>
+      <w:r>
+        <w:t>bool</w:t>
+      </w:r>
+      <w:proofErr w:type="spellEnd"/>
+      <w:r>
+        <w:t>) či je v pozorovacom móde</w:t>
+      </w:r>
+    </w:p>
+    <w:p>
+      <w:pPr>
+        <w:rPr>
+          <w:i/>
+          <w:iCs/>
+        </w:rPr>
+      </w:pPr>
+      <w:proofErr w:type="spellStart"/>
       <w:r>
         <w:rPr>
           <w:i/>
@@ -5819,12 +6491,45 @@
         </w:rPr>
         <w:t>def</w:t>
       </w:r>
-      <w:r>
-        <w:rPr>
-          <w:i/>
-          <w:iCs/>
-        </w:rPr>
-        <w:t xml:space="preserve"> change_position_at_index(index, value)</w:t>
+      <w:proofErr w:type="spellEnd"/>
+      <w:r>
+        <w:rPr>
+          <w:i/>
+          <w:iCs/>
+        </w:rPr>
+        <w:t xml:space="preserve"> </w:t>
+      </w:r>
+      <w:proofErr w:type="spellStart"/>
+      <w:r>
+        <w:rPr>
+          <w:i/>
+          <w:iCs/>
+        </w:rPr>
+        <w:t>change_position_at_index</w:t>
+      </w:r>
+      <w:proofErr w:type="spellEnd"/>
+      <w:r>
+        <w:rPr>
+          <w:i/>
+          <w:iCs/>
+        </w:rPr>
+        <w:t xml:space="preserve">(index, </w:t>
+      </w:r>
+      <w:proofErr w:type="spellStart"/>
+      <w:r>
+        <w:rPr>
+          <w:i/>
+          <w:iCs/>
+        </w:rPr>
+        <w:t>value</w:t>
+      </w:r>
+      <w:proofErr w:type="spellEnd"/>
+      <w:r>
+        <w:rPr>
+          <w:i/>
+          <w:iCs/>
+        </w:rPr>
+        <w:t>)</w:t>
       </w:r>
     </w:p>
     <w:p>
@@ -5857,7 +6562,15 @@
         <w:t xml:space="preserve"> </w:t>
       </w:r>
       <w:r>
-        <w:t>(int)</w:t>
+        <w:t>(</w:t>
+      </w:r>
+      <w:proofErr w:type="spellStart"/>
+      <w:r>
+        <w:t>int</w:t>
+      </w:r>
+      <w:proofErr w:type="spellEnd"/>
+      <w:r>
+        <w:t>)</w:t>
       </w:r>
       <w:r>
         <w:rPr>
@@ -5878,6 +6591,7 @@
           <w:numId w:val="11"/>
         </w:numPr>
       </w:pPr>
+      <w:proofErr w:type="spellStart"/>
       <w:r>
         <w:rPr>
           <w:i/>
@@ -5885,35 +6599,110 @@
         </w:rPr>
         <w:t>value</w:t>
       </w:r>
+      <w:proofErr w:type="spellEnd"/>
       <w:r>
         <w:t xml:space="preserve"> – </w:t>
       </w:r>
       <w:r>
-        <w:t xml:space="preserve">(int) </w:t>
-      </w:r>
-      <w:r>
-        <w:t xml:space="preserve">o koľko sa dimenzia zmení </w:t>
-      </w:r>
-    </w:p>
-    <w:p>
-      <w:pPr>
-        <w:rPr>
-          <w:i/>
-          <w:iCs/>
-        </w:rPr>
-      </w:pPr>
-      <w:r>
-        <w:rPr>
-          <w:i/>
-          <w:iCs/>
-        </w:rPr>
-        <w:t>Def evaluate_fitness(fitness_eval)</w:t>
+        <w:t>(</w:t>
+      </w:r>
+      <w:proofErr w:type="spellStart"/>
+      <w:r>
+        <w:t>int</w:t>
+      </w:r>
+      <w:proofErr w:type="spellEnd"/>
+      <w:r>
+        <w:t xml:space="preserve">) </w:t>
+      </w:r>
+      <w:r>
+        <w:t>hodnota dimenzie sa nastaví na túto hodnotu</w:t>
+      </w:r>
+    </w:p>
+    <w:p>
+      <w:pPr>
+        <w:rPr>
+          <w:i/>
+          <w:iCs/>
+        </w:rPr>
+      </w:pPr>
+      <w:proofErr w:type="spellStart"/>
+      <w:r>
+        <w:rPr>
+          <w:i/>
+          <w:iCs/>
+        </w:rPr>
+        <w:t>Def</w:t>
+      </w:r>
+      <w:proofErr w:type="spellEnd"/>
+      <w:r>
+        <w:rPr>
+          <w:i/>
+          <w:iCs/>
+        </w:rPr>
+        <w:t xml:space="preserve"> </w:t>
+      </w:r>
+      <w:proofErr w:type="spellStart"/>
+      <w:r>
+        <w:rPr>
+          <w:i/>
+          <w:iCs/>
+        </w:rPr>
+        <w:t>evaluate_fitness</w:t>
+      </w:r>
+      <w:proofErr w:type="spellEnd"/>
+      <w:r>
+        <w:rPr>
+          <w:i/>
+          <w:iCs/>
+        </w:rPr>
+        <w:t>(</w:t>
+      </w:r>
+      <w:proofErr w:type="spellStart"/>
+      <w:r>
+        <w:rPr>
+          <w:i/>
+          <w:iCs/>
+        </w:rPr>
+        <w:t>fitness_eval</w:t>
+      </w:r>
+      <w:proofErr w:type="spellEnd"/>
+      <w:r>
+        <w:rPr>
+          <w:i/>
+          <w:iCs/>
+        </w:rPr>
+        <w:t>)</w:t>
       </w:r>
     </w:p>
     <w:p>
       <w:r>
         <w:tab/>
         <w:t>Funkcia pridelí mačke ohodnotenie z ohodnocovacej funkcie.</w:t>
+      </w:r>
+      <w:r>
+        <w:t xml:space="preserve"> Vracia seba kvôli </w:t>
+      </w:r>
+      <w:proofErr w:type="spellStart"/>
+      <w:r>
+        <w:t>fluent</w:t>
+      </w:r>
+      <w:proofErr w:type="spellEnd"/>
+      <w:r>
+        <w:t xml:space="preserve"> API. Upravuje členskú premennú </w:t>
+      </w:r>
+      <w:r>
+        <w:rPr>
+          <w:i/>
+          <w:iCs/>
+        </w:rPr>
+        <w:t>fitness</w:t>
+      </w:r>
+      <w:r>
+        <w:rPr>
+          <w:i/>
+          <w:iCs/>
+        </w:rPr>
+        <w:t>.</w:t>
       </w:r>
     </w:p>
     <w:p>
@@ -5924,6 +6713,7 @@
           <w:numId w:val="12"/>
         </w:numPr>
       </w:pPr>
+      <w:proofErr w:type="spellStart"/>
       <w:r>
         <w:rPr>
           <w:i/>
@@ -5931,6 +6721,7 @@
         </w:rPr>
         <w:t>fitness_eval</w:t>
       </w:r>
+      <w:proofErr w:type="spellEnd"/>
       <w:r>
         <w:t xml:space="preserve"> </w:t>
       </w:r>
@@ -5938,17 +6729,44 @@
         <w:t>–</w:t>
       </w:r>
       <w:r>
-        <w:t xml:space="preserve"> referencia na ohodnocovaciu funkciu</w:t>
-      </w:r>
-    </w:p>
-    <w:p/>
-    <w:p>
-      <w:r>
-        <w:rPr>
-          <w:i/>
-          <w:iCs/>
-        </w:rPr>
-        <w:t xml:space="preserve">def copy_self() </w:t>
+        <w:t xml:space="preserve"> referencia na ohodnocovaciu </w:t>
+      </w:r>
+      <w:r>
+        <w:t>trieda</w:t>
+      </w:r>
+    </w:p>
+    <w:p>
+      <w:proofErr w:type="spellStart"/>
+      <w:r>
+        <w:rPr>
+          <w:i/>
+          <w:iCs/>
+        </w:rPr>
+        <w:t>def</w:t>
+      </w:r>
+      <w:proofErr w:type="spellEnd"/>
+      <w:r>
+        <w:rPr>
+          <w:i/>
+          <w:iCs/>
+        </w:rPr>
+        <w:t xml:space="preserve"> </w:t>
+      </w:r>
+      <w:proofErr w:type="spellStart"/>
+      <w:r>
+        <w:rPr>
+          <w:i/>
+          <w:iCs/>
+        </w:rPr>
+        <w:t>copy_self</w:t>
+      </w:r>
+      <w:proofErr w:type="spellEnd"/>
+      <w:r>
+        <w:rPr>
+          <w:i/>
+          <w:iCs/>
+        </w:rPr>
+        <w:t xml:space="preserve">() </w:t>
       </w:r>
     </w:p>
     <w:p>
@@ -5965,10 +6783,12 @@
       <w:r>
         <w:t xml:space="preserve">Trieda </w:t>
       </w:r>
+      <w:proofErr w:type="spellStart"/>
       <w:r>
         <w:t>SeekingMode</w:t>
       </w:r>
       <w:bookmarkEnd w:id="9"/>
+      <w:proofErr w:type="spellEnd"/>
     </w:p>
     <w:p>
       <w:r>
@@ -5989,6 +6809,7 @@
           <w:numId w:val="12"/>
         </w:numPr>
       </w:pPr>
+      <w:proofErr w:type="spellStart"/>
       <w:r>
         <w:rPr>
           <w:i/>
@@ -5996,8 +6817,17 @@
         </w:rPr>
         <w:t>can_stay</w:t>
       </w:r>
-      <w:r>
-        <w:t xml:space="preserve"> – (bool) či mačka ostane na mieste alebo nie (SPC)</w:t>
+      <w:proofErr w:type="spellEnd"/>
+      <w:r>
+        <w:t xml:space="preserve"> – (</w:t>
+      </w:r>
+      <w:proofErr w:type="spellStart"/>
+      <w:r>
+        <w:t>bool</w:t>
+      </w:r>
+      <w:proofErr w:type="spellEnd"/>
+      <w:r>
+        <w:t>) či mačka ostane na mieste alebo nie (SPC)</w:t>
       </w:r>
     </w:p>
     <w:p>
@@ -6008,6 +6838,7 @@
           <w:numId w:val="12"/>
         </w:numPr>
       </w:pPr>
+      <w:proofErr w:type="spellStart"/>
       <w:r>
         <w:rPr>
           <w:i/>
@@ -6015,8 +6846,17 @@
         </w:rPr>
         <w:t>num_of_looks</w:t>
       </w:r>
-      <w:r>
-        <w:t xml:space="preserve"> – (int) počet klonov mačky (SMP)</w:t>
+      <w:proofErr w:type="spellEnd"/>
+      <w:r>
+        <w:t xml:space="preserve"> – (</w:t>
+      </w:r>
+      <w:proofErr w:type="spellStart"/>
+      <w:r>
+        <w:t>int</w:t>
+      </w:r>
+      <w:proofErr w:type="spellEnd"/>
+      <w:r>
+        <w:t>) počet klonov mačky (SMP)</w:t>
       </w:r>
     </w:p>
     <w:p>
@@ -6027,15 +6867,32 @@
           <w:numId w:val="12"/>
         </w:numPr>
       </w:pPr>
-      <w:r>
-        <w:rPr>
-          <w:i/>
-          <w:iCs/>
-        </w:rPr>
-        <w:t xml:space="preserve">num_of_dimensions_to_change </w:t>
-      </w:r>
-      <w:r>
-        <w:t>– (int) počet dimenzií, ktoré chceme zmeniť (CDC)</w:t>
+      <w:proofErr w:type="spellStart"/>
+      <w:r>
+        <w:rPr>
+          <w:i/>
+          <w:iCs/>
+        </w:rPr>
+        <w:t>num_of_dimensions_to_change</w:t>
+      </w:r>
+      <w:proofErr w:type="spellEnd"/>
+      <w:r>
+        <w:rPr>
+          <w:i/>
+          <w:iCs/>
+        </w:rPr>
+        <w:t xml:space="preserve"> </w:t>
+      </w:r>
+      <w:r>
+        <w:t>– (</w:t>
+      </w:r>
+      <w:proofErr w:type="spellStart"/>
+      <w:r>
+        <w:t>int</w:t>
+      </w:r>
+      <w:proofErr w:type="spellEnd"/>
+      <w:r>
+        <w:t>) počet dimenzií, ktoré chceme zmeniť (CDC)</w:t>
       </w:r>
     </w:p>
     <w:p>
@@ -6046,15 +6903,32 @@
           <w:numId w:val="12"/>
         </w:numPr>
       </w:pPr>
-      <w:r>
-        <w:rPr>
-          <w:i/>
-          <w:iCs/>
-        </w:rPr>
-        <w:t xml:space="preserve">distance </w:t>
-      </w:r>
-      <w:r>
-        <w:t>– (int) ako ďaleko vie mačka pozrieť (SRD)</w:t>
+      <w:proofErr w:type="spellStart"/>
+      <w:r>
+        <w:rPr>
+          <w:i/>
+          <w:iCs/>
+        </w:rPr>
+        <w:t>distance</w:t>
+      </w:r>
+      <w:proofErr w:type="spellEnd"/>
+      <w:r>
+        <w:rPr>
+          <w:i/>
+          <w:iCs/>
+        </w:rPr>
+        <w:t xml:space="preserve"> </w:t>
+      </w:r>
+      <w:r>
+        <w:t>– (</w:t>
+      </w:r>
+      <w:proofErr w:type="spellStart"/>
+      <w:r>
+        <w:t>int</w:t>
+      </w:r>
+      <w:proofErr w:type="spellEnd"/>
+      <w:r>
+        <w:t>) ako ďaleko vie mačka pozrieť (SRD)</w:t>
       </w:r>
     </w:p>
     <w:p>
@@ -6065,30 +6939,83 @@
           <w:numId w:val="12"/>
         </w:numPr>
       </w:pPr>
-      <w:r>
-        <w:rPr>
-          <w:i/>
-          <w:iCs/>
-        </w:rPr>
-        <w:t xml:space="preserve">fitness_eval </w:t>
-      </w:r>
-      <w:r>
-        <w:t>– referencia na ohodnocovaciu funkciu</w:t>
-      </w:r>
-    </w:p>
-    <w:p>
-      <w:pPr>
-        <w:rPr>
-          <w:i/>
-          <w:iCs/>
-        </w:rPr>
-      </w:pPr>
-      <w:r>
-        <w:rPr>
-          <w:i/>
-          <w:iCs/>
-        </w:rPr>
-        <w:t>def begin_strategy(cat)</w:t>
+      <w:proofErr w:type="spellStart"/>
+      <w:r>
+        <w:rPr>
+          <w:i/>
+          <w:iCs/>
+        </w:rPr>
+        <w:t>fitness_eval</w:t>
+      </w:r>
+      <w:proofErr w:type="spellEnd"/>
+      <w:r>
+        <w:rPr>
+          <w:i/>
+          <w:iCs/>
+        </w:rPr>
+        <w:t xml:space="preserve"> </w:t>
+      </w:r>
+      <w:r>
+        <w:t xml:space="preserve">– referencia na ohodnocovaciu </w:t>
+      </w:r>
+      <w:r>
+        <w:t>triedu</w:t>
+      </w:r>
+    </w:p>
+    <w:p>
+      <w:pPr>
+        <w:rPr>
+          <w:i/>
+          <w:iCs/>
+        </w:rPr>
+      </w:pPr>
+      <w:proofErr w:type="spellStart"/>
+      <w:r>
+        <w:rPr>
+          <w:i/>
+          <w:iCs/>
+        </w:rPr>
+        <w:t>def</w:t>
+      </w:r>
+      <w:proofErr w:type="spellEnd"/>
+      <w:r>
+        <w:rPr>
+          <w:i/>
+          <w:iCs/>
+        </w:rPr>
+        <w:t xml:space="preserve"> </w:t>
+      </w:r>
+      <w:proofErr w:type="spellStart"/>
+      <w:r>
+        <w:rPr>
+          <w:i/>
+          <w:iCs/>
+        </w:rPr>
+        <w:t>begin_strategy</w:t>
+      </w:r>
+      <w:proofErr w:type="spellEnd"/>
+      <w:r>
+        <w:rPr>
+          <w:i/>
+          <w:iCs/>
+        </w:rPr>
+        <w:t>(</w:t>
+      </w:r>
+      <w:proofErr w:type="spellStart"/>
+      <w:r>
+        <w:rPr>
+          <w:i/>
+          <w:iCs/>
+        </w:rPr>
+        <w:t>cat</w:t>
+      </w:r>
+      <w:proofErr w:type="spellEnd"/>
+      <w:r>
+        <w:rPr>
+          <w:i/>
+          <w:iCs/>
+        </w:rPr>
+        <w:t>)</w:t>
       </w:r>
     </w:p>
     <w:p>
@@ -6106,6 +7033,7 @@
         </w:numPr>
         <w:ind w:left="1418"/>
       </w:pPr>
+      <w:proofErr w:type="spellStart"/>
       <w:r>
         <w:rPr>
           <w:i/>
@@ -6113,6 +7041,7 @@
         </w:rPr>
         <w:t>cat</w:t>
       </w:r>
+      <w:proofErr w:type="spellEnd"/>
       <w:r>
         <w:t xml:space="preserve"> – referencia na mačku</w:t>
       </w:r>
@@ -6126,10 +7055,12 @@
         <w:lastRenderedPageBreak/>
         <w:t xml:space="preserve">Trieda </w:t>
       </w:r>
+      <w:proofErr w:type="spellStart"/>
       <w:r>
         <w:t>TracingMode</w:t>
       </w:r>
       <w:bookmarkEnd w:id="10"/>
+      <w:proofErr w:type="spellEnd"/>
     </w:p>
     <w:p>
       <w:r>
@@ -6145,6 +7076,7 @@
         </w:numPr>
         <w:ind w:left="1418"/>
       </w:pPr>
+      <w:proofErr w:type="spellStart"/>
       <w:r>
         <w:rPr>
           <w:i/>
@@ -6152,6 +7084,7 @@
         </w:rPr>
         <w:t>clauses_count</w:t>
       </w:r>
+      <w:proofErr w:type="spellEnd"/>
       <w:r>
         <w:rPr>
           <w:i/>
@@ -6160,16 +7093,81 @@
         <w:softHyphen/>
       </w:r>
       <w:r>
-        <w:t xml:space="preserve"> – (int) počet klauzúl v probléme</w:t>
-      </w:r>
-    </w:p>
-    <w:p>
-      <w:r>
-        <w:rPr>
-          <w:i/>
-          <w:iCs/>
-        </w:rPr>
-        <w:t>def begin_strategy(cat, best_cat)</w:t>
+        <w:t xml:space="preserve"> – (</w:t>
+      </w:r>
+      <w:proofErr w:type="spellStart"/>
+      <w:r>
+        <w:t>int</w:t>
+      </w:r>
+      <w:proofErr w:type="spellEnd"/>
+      <w:r>
+        <w:t>) počet klauzúl v probléme</w:t>
+      </w:r>
+    </w:p>
+    <w:p>
+      <w:proofErr w:type="spellStart"/>
+      <w:r>
+        <w:rPr>
+          <w:i/>
+          <w:iCs/>
+        </w:rPr>
+        <w:t>def</w:t>
+      </w:r>
+      <w:proofErr w:type="spellEnd"/>
+      <w:r>
+        <w:rPr>
+          <w:i/>
+          <w:iCs/>
+        </w:rPr>
+        <w:t xml:space="preserve"> </w:t>
+      </w:r>
+      <w:proofErr w:type="spellStart"/>
+      <w:r>
+        <w:rPr>
+          <w:i/>
+          <w:iCs/>
+        </w:rPr>
+        <w:t>begin_strategy</w:t>
+      </w:r>
+      <w:proofErr w:type="spellEnd"/>
+      <w:r>
+        <w:rPr>
+          <w:i/>
+          <w:iCs/>
+        </w:rPr>
+        <w:t>(</w:t>
+      </w:r>
+      <w:proofErr w:type="spellStart"/>
+      <w:r>
+        <w:rPr>
+          <w:i/>
+          <w:iCs/>
+        </w:rPr>
+        <w:t>cat</w:t>
+      </w:r>
+      <w:proofErr w:type="spellEnd"/>
+      <w:r>
+        <w:rPr>
+          <w:i/>
+          <w:iCs/>
+        </w:rPr>
+        <w:t xml:space="preserve">, </w:t>
+      </w:r>
+      <w:proofErr w:type="spellStart"/>
+      <w:r>
+        <w:rPr>
+          <w:i/>
+          <w:iCs/>
+        </w:rPr>
+        <w:t>best_cat</w:t>
+      </w:r>
+      <w:proofErr w:type="spellEnd"/>
+      <w:r>
+        <w:rPr>
+          <w:i/>
+          <w:iCs/>
+        </w:rPr>
+        <w:t>)</w:t>
       </w:r>
     </w:p>
     <w:p>
@@ -6187,6 +7185,7 @@
         </w:numPr>
         <w:ind w:left="1418"/>
       </w:pPr>
+      <w:proofErr w:type="spellStart"/>
       <w:r>
         <w:rPr>
           <w:i/>
@@ -6194,6 +7193,7 @@
         </w:rPr>
         <w:t>cat</w:t>
       </w:r>
+      <w:proofErr w:type="spellEnd"/>
       <w:r>
         <w:t xml:space="preserve"> – referencia na mačku</w:t>
       </w:r>
@@ -6207,12 +7207,21 @@
         </w:numPr>
         <w:ind w:left="1418"/>
       </w:pPr>
-      <w:r>
-        <w:rPr>
-          <w:i/>
-          <w:iCs/>
-        </w:rPr>
-        <w:t xml:space="preserve">best_cat </w:t>
+      <w:proofErr w:type="spellStart"/>
+      <w:r>
+        <w:rPr>
+          <w:i/>
+          <w:iCs/>
+        </w:rPr>
+        <w:t>best_cat</w:t>
+      </w:r>
+      <w:proofErr w:type="spellEnd"/>
+      <w:r>
+        <w:rPr>
+          <w:i/>
+          <w:iCs/>
+        </w:rPr>
+        <w:t xml:space="preserve"> </w:t>
       </w:r>
       <w:r>
         <w:t>– referencia na doposiaľ najlepšiu mačku (najlepšie riešenie)</w:t>
@@ -6227,9 +7236,14 @@
         <w:t>Trieda</w:t>
       </w:r>
       <w:r>
-        <w:t xml:space="preserve"> FitnessEvaluator</w:t>
+        <w:t xml:space="preserve"> </w:t>
+      </w:r>
+      <w:proofErr w:type="spellStart"/>
+      <w:r>
+        <w:t>FitnessEvaluator</w:t>
       </w:r>
       <w:bookmarkEnd w:id="11"/>
+      <w:proofErr w:type="spellEnd"/>
     </w:p>
     <w:p>
       <w:r>
@@ -6245,30 +7259,76 @@
         </w:numPr>
         <w:ind w:left="1418"/>
       </w:pPr>
-      <w:r>
-        <w:rPr>
-          <w:i/>
-          <w:iCs/>
-        </w:rPr>
-        <w:t>clauses</w:t>
-      </w:r>
-      <w:r>
-        <w:t xml:space="preserve"> – referencia na klauzuly</w:t>
-      </w:r>
-    </w:p>
-    <w:p>
-      <w:pPr>
-        <w:rPr>
-          <w:i/>
-          <w:iCs/>
-        </w:rPr>
-      </w:pPr>
-      <w:r>
-        <w:rPr>
-          <w:i/>
-          <w:iCs/>
-        </w:rPr>
-        <w:t>def get_fitness(cat)</w:t>
+      <w:proofErr w:type="spellStart"/>
+      <w:r>
+        <w:rPr>
+          <w:i/>
+          <w:iCs/>
+        </w:rPr>
+        <w:t>problem</w:t>
+      </w:r>
+      <w:proofErr w:type="spellEnd"/>
+      <w:r>
+        <w:t xml:space="preserve"> – referencia na </w:t>
+      </w:r>
+      <w:r>
+        <w:t>problém</w:t>
+      </w:r>
+    </w:p>
+    <w:p>
+      <w:pPr>
+        <w:rPr>
+          <w:i/>
+          <w:iCs/>
+        </w:rPr>
+      </w:pPr>
+      <w:proofErr w:type="spellStart"/>
+      <w:r>
+        <w:rPr>
+          <w:i/>
+          <w:iCs/>
+        </w:rPr>
+        <w:t>def</w:t>
+      </w:r>
+      <w:proofErr w:type="spellEnd"/>
+      <w:r>
+        <w:rPr>
+          <w:i/>
+          <w:iCs/>
+        </w:rPr>
+        <w:t xml:space="preserve"> </w:t>
+      </w:r>
+      <w:proofErr w:type="spellStart"/>
+      <w:r>
+        <w:rPr>
+          <w:i/>
+          <w:iCs/>
+        </w:rPr>
+        <w:t>get_fitness</w:t>
+      </w:r>
+      <w:proofErr w:type="spellEnd"/>
+      <w:r>
+        <w:rPr>
+          <w:i/>
+          <w:iCs/>
+        </w:rPr>
+        <w:t>(</w:t>
+      </w:r>
+      <w:proofErr w:type="spellStart"/>
+      <w:r>
+        <w:rPr>
+          <w:i/>
+          <w:iCs/>
+        </w:rPr>
+        <w:t>cat</w:t>
+      </w:r>
+      <w:proofErr w:type="spellEnd"/>
+      <w:r>
+        <w:rPr>
+          <w:i/>
+          <w:iCs/>
+        </w:rPr>
+        <w:t>)</w:t>
       </w:r>
     </w:p>
     <w:p>
@@ -6296,12 +7356,21 @@
           <w:iCs/>
         </w:rPr>
       </w:pPr>
-      <w:r>
-        <w:rPr>
-          <w:i/>
-          <w:iCs/>
-        </w:rPr>
-        <w:t xml:space="preserve">cat – </w:t>
+      <w:proofErr w:type="spellStart"/>
+      <w:r>
+        <w:rPr>
+          <w:i/>
+          <w:iCs/>
+        </w:rPr>
+        <w:t>cat</w:t>
+      </w:r>
+      <w:proofErr w:type="spellEnd"/>
+      <w:r>
+        <w:rPr>
+          <w:i/>
+          <w:iCs/>
+        </w:rPr>
+        <w:t xml:space="preserve"> – </w:t>
       </w:r>
       <w:r>
         <w:t>referencia ma mačku</w:t>
@@ -6323,10 +7392,12 @@
       <w:r>
         <w:t xml:space="preserve">Trieda </w:t>
       </w:r>
+      <w:proofErr w:type="spellStart"/>
       <w:r>
         <w:t>CatSwarmOptimization</w:t>
       </w:r>
       <w:bookmarkEnd w:id="12"/>
+      <w:proofErr w:type="spellEnd"/>
     </w:p>
     <w:p>
       <w:r>
@@ -6343,6 +7414,7 @@
         <w:spacing w:before="240"/>
         <w:ind w:left="1418"/>
       </w:pPr>
+      <w:proofErr w:type="spellStart"/>
       <w:r>
         <w:rPr>
           <w:i/>
@@ -6350,16 +7422,38 @@
         </w:rPr>
         <w:t>maxsat</w:t>
       </w:r>
+      <w:proofErr w:type="spellEnd"/>
       <w:r>
         <w:rPr>
           <w:i/>
           <w:iCs/>
         </w:rPr>
         <w:softHyphen/>
-        <w:t>_problem</w:t>
-      </w:r>
-      <w:r>
-        <w:t xml:space="preserve"> – referencia na problém (obsahuje klauzuly, veľkosť dimenzií a počet kandidátov)</w:t>
+        <w:t>_</w:t>
+      </w:r>
+      <w:proofErr w:type="spellStart"/>
+      <w:r>
+        <w:rPr>
+          <w:i/>
+          <w:iCs/>
+        </w:rPr>
+        <w:t>problem</w:t>
+      </w:r>
+      <w:proofErr w:type="spellEnd"/>
+      <w:r>
+        <w:t xml:space="preserve"> – referencia na</w:t>
+      </w:r>
+      <w:r>
+        <w:t xml:space="preserve"> objekt</w:t>
+      </w:r>
+      <w:r>
+        <w:t xml:space="preserve"> problém</w:t>
+      </w:r>
+      <w:r>
+        <w:t>u</w:t>
+      </w:r>
+      <w:r>
+        <w:t xml:space="preserve"> (obsahuje klauzuly, veľkosť dimenzií a počet kandidátov)</w:t>
       </w:r>
     </w:p>
     <w:p>
@@ -6372,6 +7466,7 @@
         <w:spacing w:before="240"/>
         <w:ind w:left="1418"/>
       </w:pPr>
+      <w:proofErr w:type="spellStart"/>
       <w:r>
         <w:rPr>
           <w:i/>
@@ -6379,6 +7474,7 @@
         </w:rPr>
         <w:t>cso_setting</w:t>
       </w:r>
+      <w:proofErr w:type="spellEnd"/>
       <w:r>
         <w:t xml:space="preserve"> – referencia na slovník s počiatočným nastavením (SMP, SCS, SPC, SRD, MR, počet iterácií)</w:t>
       </w:r>
@@ -6391,17 +7487,43 @@
           <w:iCs/>
         </w:rPr>
       </w:pPr>
-      <w:r>
-        <w:rPr>
-          <w:i/>
-          <w:iCs/>
-        </w:rPr>
-        <w:t>def magic()</w:t>
+      <w:proofErr w:type="spellStart"/>
+      <w:r>
+        <w:rPr>
+          <w:i/>
+          <w:iCs/>
+        </w:rPr>
+        <w:t>def</w:t>
+      </w:r>
+      <w:proofErr w:type="spellEnd"/>
+      <w:r>
+        <w:rPr>
+          <w:i/>
+          <w:iCs/>
+        </w:rPr>
+        <w:t xml:space="preserve"> </w:t>
+      </w:r>
+      <w:proofErr w:type="spellStart"/>
+      <w:r>
+        <w:rPr>
+          <w:i/>
+          <w:iCs/>
+        </w:rPr>
+        <w:t>magic</w:t>
+      </w:r>
+      <w:proofErr w:type="spellEnd"/>
+      <w:r>
+        <w:rPr>
+          <w:i/>
+          <w:iCs/>
+        </w:rPr>
+        <w:t>()</w:t>
       </w:r>
     </w:p>
     <w:p>
       <w:pPr>
         <w:spacing w:before="240"/>
+        <w:jc w:val="both"/>
       </w:pPr>
       <w:r>
         <w:rPr>
@@ -6414,30 +7536,44 @@
         <w:t>Funkcia vykoná CSO algoritmus. Neberie žiaden parameter ani nič nevracia. Na konci svojho vykonávania vypíše do</w:t>
       </w:r>
       <w:r>
-        <w:t xml:space="preserve"> konzoly pozíciu najlepšej mačky, jej ohodnocovaciu funkciu, ktorá určuje aj počet splnených klauzúl, a počet klauzúl v probléme.</w:t>
-      </w:r>
-    </w:p>
-    <w:p>
-      <w:pPr>
-        <w:pStyle w:val="Nadpis2"/>
-      </w:pPr>
-    </w:p>
-    <w:p>
-      <w:pPr>
-        <w:pStyle w:val="Nadpis2"/>
-      </w:pPr>
-    </w:p>
-    <w:p>
-      <w:pPr>
-        <w:pStyle w:val="Nadpis2"/>
-      </w:pPr>
-    </w:p>
-    <w:p>
-      <w:pPr>
-        <w:pStyle w:val="Nadpis2"/>
-      </w:pPr>
-    </w:p>
-    <w:p/>
+        <w:t xml:space="preserve"> konzoly pozíciu najlepšej mačky, jej </w:t>
+      </w:r>
+      <w:r>
+        <w:t>ohodnotenie z</w:t>
+      </w:r>
+      <w:r>
+        <w:t xml:space="preserve"> </w:t>
+      </w:r>
+      <w:r>
+        <w:t>ohodnocovac</w:t>
+      </w:r>
+      <w:r>
+        <w:t>ej</w:t>
+      </w:r>
+      <w:r>
+        <w:t xml:space="preserve"> funkci</w:t>
+      </w:r>
+      <w:r>
+        <w:t>e</w:t>
+      </w:r>
+      <w:r>
+        <w:t>, ktorá určuje aj počet splnených klauzúl, a počet klauzúl v probléme.</w:t>
+      </w:r>
+      <w:r>
+        <w:t xml:space="preserve"> Funkcia vracia najlepšiu mačku.</w:t>
+      </w:r>
+    </w:p>
+    <w:p>
+      <w:pPr>
+        <w:spacing w:before="240"/>
+        <w:jc w:val="both"/>
+      </w:pPr>
+    </w:p>
+    <w:p>
+      <w:r>
+        <w:br w:type="page"/>
+      </w:r>
+    </w:p>
     <w:p>
       <w:pPr>
         <w:pStyle w:val="Nadpis2"/>
@@ -6469,11 +7605,16 @@
           <w:lang w:val="en-US"/>
         </w:rPr>
       </w:pPr>
+      <w:proofErr w:type="spellStart"/>
       <w:r>
         <w:t>p</w:t>
       </w:r>
       <w:r>
-        <w:t xml:space="preserve">roblem </w:t>
+        <w:t>roblem</w:t>
+      </w:r>
+      <w:proofErr w:type="spellEnd"/>
+      <w:r>
+        <w:t xml:space="preserve"> </w:t>
       </w:r>
       <w:r>
         <w:rPr>
@@ -6712,7 +7853,15 @@
         <w:jc w:val="both"/>
       </w:pPr>
       <w:r>
-        <w:t>„count“ – počet kandidátov (mačiek)</w:t>
+        <w:t>„</w:t>
+      </w:r>
+      <w:proofErr w:type="spellStart"/>
+      <w:r>
+        <w:t>count</w:t>
+      </w:r>
+      <w:proofErr w:type="spellEnd"/>
+      <w:r>
+        <w:t>“ – počet kandidátov (mačiek)</w:t>
       </w:r>
     </w:p>
     <w:p>
@@ -6724,16 +7873,43 @@
       <w:r>
         <w:t xml:space="preserve">(1 – 7) – klauzuly, kde 0 znamená </w:t>
       </w:r>
-      <w:r>
-        <w:rPr>
-          <w:i/>
-          <w:iCs/>
-        </w:rPr>
-        <w:t>not x</w:t>
-      </w:r>
+      <w:proofErr w:type="spellStart"/>
+      <w:r>
+        <w:rPr>
+          <w:i/>
+          <w:iCs/>
+        </w:rPr>
+        <w:t>not</w:t>
+      </w:r>
+      <w:proofErr w:type="spellEnd"/>
+      <w:r>
+        <w:rPr>
+          <w:i/>
+          <w:iCs/>
+        </w:rPr>
+        <w:t xml:space="preserve"> </w:t>
+      </w:r>
+      <w:proofErr w:type="spellStart"/>
+      <w:r>
+        <w:rPr>
+          <w:i/>
+          <w:iCs/>
+        </w:rPr>
+        <w:t>x</w:t>
+      </w:r>
+      <w:r>
+        <w:rPr>
+          <w:i/>
+          <w:iCs/>
+          <w:vertAlign w:val="subscript"/>
+        </w:rPr>
+        <w:t>n</w:t>
+      </w:r>
+      <w:proofErr w:type="spellEnd"/>
       <w:r>
         <w:t xml:space="preserve">, 1 znamená </w:t>
       </w:r>
+      <w:proofErr w:type="spellStart"/>
       <w:r>
         <w:rPr>
           <w:i/>
@@ -6742,7 +7918,24 @@
         <w:t>x</w:t>
       </w:r>
       <w:r>
-        <w:t xml:space="preserve"> a None znamená, že táto dimenzia neovplyvňuje výsledok klauzuly. Klauzuly sú v konjunktívno-normálnej forme.</w:t>
+        <w:rPr>
+          <w:i/>
+          <w:iCs/>
+          <w:vertAlign w:val="subscript"/>
+        </w:rPr>
+        <w:t>n</w:t>
+      </w:r>
+      <w:proofErr w:type="spellEnd"/>
+      <w:r>
+        <w:t xml:space="preserve"> a </w:t>
+      </w:r>
+      <w:proofErr w:type="spellStart"/>
+      <w:r>
+        <w:t>None</w:t>
+      </w:r>
+      <w:proofErr w:type="spellEnd"/>
+      <w:r>
+        <w:t xml:space="preserve"> znamená, že táto dimenzia neovplyvňuje výsledok klauzuly. Klauzuly sú v konjunktívno-normálnej forme.</w:t>
       </w:r>
     </w:p>
     <w:p>
@@ -6752,7 +7945,15 @@
         <w:jc w:val="both"/>
       </w:pPr>
       <w:r>
-        <w:t>Napríklad klauzuly 1 a 2 vieme prepísať ako (not x</w:t>
+        <w:t>Napríklad klauzuly 1 a 2 vieme prepísať ako (</w:t>
+      </w:r>
+      <w:proofErr w:type="spellStart"/>
+      <w:r>
+        <w:t>not</w:t>
+      </w:r>
+      <w:proofErr w:type="spellEnd"/>
+      <w:r>
+        <w:t xml:space="preserve"> x</w:t>
       </w:r>
       <w:r>
         <w:rPr>
@@ -6761,7 +7962,15 @@
         <w:t>1</w:t>
       </w:r>
       <w:r>
-        <w:t xml:space="preserve"> OR not x</w:t>
+        <w:t xml:space="preserve"> OR </w:t>
+      </w:r>
+      <w:proofErr w:type="spellStart"/>
+      <w:r>
+        <w:t>not</w:t>
+      </w:r>
+      <w:proofErr w:type="spellEnd"/>
+      <w:r>
+        <w:t xml:space="preserve"> x</w:t>
       </w:r>
       <w:r>
         <w:rPr>
@@ -6770,7 +7979,15 @@
         <w:t>2</w:t>
       </w:r>
       <w:r>
-        <w:t>) AND (not x</w:t>
+        <w:t>) AND (</w:t>
+      </w:r>
+      <w:proofErr w:type="spellStart"/>
+      <w:r>
+        <w:t>not</w:t>
+      </w:r>
+      <w:proofErr w:type="spellEnd"/>
+      <w:r>
+        <w:t xml:space="preserve"> x</w:t>
       </w:r>
       <w:r>
         <w:rPr>
@@ -6779,7 +7996,15 @@
         <w:t>1</w:t>
       </w:r>
       <w:r>
-        <w:t xml:space="preserve"> OR not x</w:t>
+        <w:t xml:space="preserve"> OR </w:t>
+      </w:r>
+      <w:proofErr w:type="spellStart"/>
+      <w:r>
+        <w:t>not</w:t>
+      </w:r>
+      <w:proofErr w:type="spellEnd"/>
+      <w:r>
+        <w:t xml:space="preserve"> x</w:t>
       </w:r>
       <w:r>
         <w:rPr>
@@ -6806,7 +8031,14 @@
       </w:pPr>
       <w:r>
         <w:tab/>
-        <w:t xml:space="preserve">Settings </w:t>
+      </w:r>
+      <w:proofErr w:type="spellStart"/>
+      <w:r>
+        <w:t>Settings</w:t>
+      </w:r>
+      <w:proofErr w:type="spellEnd"/>
+      <w:r>
+        <w:t xml:space="preserve"> </w:t>
       </w:r>
       <w:r>
         <w:rPr>
@@ -6869,7 +8101,21 @@
           <w:lang w:val="en-US"/>
         </w:rPr>
         <w:tab/>
-        <w:t>“smp” : 3,</w:t>
+        <w:t>“</w:t>
+      </w:r>
+      <w:proofErr w:type="spellStart"/>
+      <w:r>
+        <w:rPr>
+          <w:lang w:val="en-US"/>
+        </w:rPr>
+        <w:t>smp</w:t>
+      </w:r>
+      <w:proofErr w:type="spellEnd"/>
+      <w:r>
+        <w:rPr>
+          <w:lang w:val="en-US"/>
+        </w:rPr>
+        <w:t>” : 3,</w:t>
       </w:r>
     </w:p>
     <w:p>
@@ -6890,7 +8136,21 @@
           <w:lang w:val="en-US"/>
         </w:rPr>
         <w:tab/>
-        <w:t>“spc” : True,</w:t>
+        <w:t>“</w:t>
+      </w:r>
+      <w:proofErr w:type="spellStart"/>
+      <w:r>
+        <w:rPr>
+          <w:lang w:val="en-US"/>
+        </w:rPr>
+        <w:t>spc</w:t>
+      </w:r>
+      <w:proofErr w:type="spellEnd"/>
+      <w:r>
+        <w:rPr>
+          <w:lang w:val="en-US"/>
+        </w:rPr>
+        <w:t>” : True,</w:t>
       </w:r>
     </w:p>
     <w:p>
@@ -6911,7 +8171,21 @@
           <w:lang w:val="en-US"/>
         </w:rPr>
         <w:tab/>
-        <w:t>“cdc” : 2,</w:t>
+        <w:t>“</w:t>
+      </w:r>
+      <w:proofErr w:type="spellStart"/>
+      <w:r>
+        <w:rPr>
+          <w:lang w:val="en-US"/>
+        </w:rPr>
+        <w:t>cdc</w:t>
+      </w:r>
+      <w:proofErr w:type="spellEnd"/>
+      <w:r>
+        <w:rPr>
+          <w:lang w:val="en-US"/>
+        </w:rPr>
+        <w:t>” : 2,</w:t>
       </w:r>
     </w:p>
     <w:p>
@@ -6932,7 +8206,21 @@
           <w:lang w:val="en-US"/>
         </w:rPr>
         <w:tab/>
-        <w:t xml:space="preserve">“srd” : 1, </w:t>
+        <w:t>“</w:t>
+      </w:r>
+      <w:proofErr w:type="spellStart"/>
+      <w:r>
+        <w:rPr>
+          <w:lang w:val="en-US"/>
+        </w:rPr>
+        <w:t>srd</w:t>
+      </w:r>
+      <w:proofErr w:type="spellEnd"/>
+      <w:r>
+        <w:rPr>
+          <w:lang w:val="en-US"/>
+        </w:rPr>
+        <w:t xml:space="preserve">” : 1, </w:t>
       </w:r>
     </w:p>
     <w:p>
@@ -6953,7 +8241,21 @@
           <w:lang w:val="en-US"/>
         </w:rPr>
         <w:tab/>
-        <w:t>“mr” : 0.33,</w:t>
+        <w:t>“</w:t>
+      </w:r>
+      <w:proofErr w:type="spellStart"/>
+      <w:r>
+        <w:rPr>
+          <w:lang w:val="en-US"/>
+        </w:rPr>
+        <w:t>mr</w:t>
+      </w:r>
+      <w:proofErr w:type="spellEnd"/>
+      <w:r>
+        <w:rPr>
+          <w:lang w:val="en-US"/>
+        </w:rPr>
+        <w:t>” : 0.33,</w:t>
       </w:r>
     </w:p>
     <w:p>
@@ -6974,7 +8276,21 @@
           <w:lang w:val="en-US"/>
         </w:rPr>
         <w:tab/>
-        <w:t>“population_size” : 3,</w:t>
+        <w:t>“</w:t>
+      </w:r>
+      <w:proofErr w:type="spellStart"/>
+      <w:r>
+        <w:rPr>
+          <w:lang w:val="en-US"/>
+        </w:rPr>
+        <w:t>population_size</w:t>
+      </w:r>
+      <w:proofErr w:type="spellEnd"/>
+      <w:r>
+        <w:rPr>
+          <w:lang w:val="en-US"/>
+        </w:rPr>
+        <w:t>” : 3,</w:t>
       </w:r>
     </w:p>
     <w:p>
@@ -7020,7 +8336,21 @@
         <w:rPr>
           <w:lang w:val="en-US"/>
         </w:rPr>
-        <w:t>“smp”</w:t>
+        <w:t>“</w:t>
+      </w:r>
+      <w:proofErr w:type="spellStart"/>
+      <w:r>
+        <w:rPr>
+          <w:lang w:val="en-US"/>
+        </w:rPr>
+        <w:t>smp</w:t>
+      </w:r>
+      <w:proofErr w:type="spellEnd"/>
+      <w:r>
+        <w:rPr>
+          <w:lang w:val="en-US"/>
+        </w:rPr>
+        <w:t>”</w:t>
       </w:r>
       <w:r>
         <w:rPr>
@@ -7040,7 +8370,21 @@
         <w:rPr>
           <w:lang w:val="en-US"/>
         </w:rPr>
-        <w:t>“spc”</w:t>
+        <w:t>“</w:t>
+      </w:r>
+      <w:proofErr w:type="spellStart"/>
+      <w:r>
+        <w:rPr>
+          <w:lang w:val="en-US"/>
+        </w:rPr>
+        <w:t>spc</w:t>
+      </w:r>
+      <w:proofErr w:type="spellEnd"/>
+      <w:r>
+        <w:rPr>
+          <w:lang w:val="en-US"/>
+        </w:rPr>
+        <w:t>”</w:t>
       </w:r>
       <w:r>
         <w:rPr>
@@ -7063,7 +8407,21 @@
         <w:rPr>
           <w:lang w:val="en-US"/>
         </w:rPr>
-        <w:t xml:space="preserve">“cdc” </w:t>
+        <w:t>“</w:t>
+      </w:r>
+      <w:proofErr w:type="spellStart"/>
+      <w:r>
+        <w:rPr>
+          <w:lang w:val="en-US"/>
+        </w:rPr>
+        <w:t>cdc</w:t>
+      </w:r>
+      <w:proofErr w:type="spellEnd"/>
+      <w:r>
+        <w:rPr>
+          <w:lang w:val="en-US"/>
+        </w:rPr>
+        <w:t xml:space="preserve">” </w:t>
       </w:r>
       <w:r>
         <w:rPr>
@@ -7086,7 +8444,21 @@
         <w:rPr>
           <w:lang w:val="en-US"/>
         </w:rPr>
-        <w:t xml:space="preserve">“srd” </w:t>
+        <w:t>“</w:t>
+      </w:r>
+      <w:proofErr w:type="spellStart"/>
+      <w:r>
+        <w:rPr>
+          <w:lang w:val="en-US"/>
+        </w:rPr>
+        <w:t>srd</w:t>
+      </w:r>
+      <w:proofErr w:type="spellEnd"/>
+      <w:r>
+        <w:rPr>
+          <w:lang w:val="en-US"/>
+        </w:rPr>
+        <w:t xml:space="preserve">” </w:t>
       </w:r>
       <w:r>
         <w:rPr>
@@ -7106,7 +8478,21 @@
         <w:rPr>
           <w:lang w:val="en-US"/>
         </w:rPr>
-        <w:t xml:space="preserve">“mr” </w:t>
+        <w:t>“</w:t>
+      </w:r>
+      <w:proofErr w:type="spellStart"/>
+      <w:r>
+        <w:rPr>
+          <w:lang w:val="en-US"/>
+        </w:rPr>
+        <w:t>mr</w:t>
+      </w:r>
+      <w:proofErr w:type="spellEnd"/>
+      <w:r>
+        <w:rPr>
+          <w:lang w:val="en-US"/>
+        </w:rPr>
+        <w:t xml:space="preserve">” </w:t>
       </w:r>
       <w:r>
         <w:rPr>
@@ -7126,7 +8512,21 @@
         <w:rPr>
           <w:lang w:val="en-US"/>
         </w:rPr>
-        <w:t xml:space="preserve">“population_size” </w:t>
+        <w:t>“</w:t>
+      </w:r>
+      <w:proofErr w:type="spellStart"/>
+      <w:r>
+        <w:rPr>
+          <w:lang w:val="en-US"/>
+        </w:rPr>
+        <w:t>population_size</w:t>
+      </w:r>
+      <w:proofErr w:type="spellEnd"/>
+      <w:r>
+        <w:rPr>
+          <w:lang w:val="en-US"/>
+        </w:rPr>
+        <w:t xml:space="preserve">” </w:t>
       </w:r>
       <w:r>
         <w:rPr>
@@ -7187,10 +8587,74 @@
         <w:jc w:val="both"/>
       </w:pPr>
       <w:r>
-        <w:t>Tento problém je jeden z najznámejších komplexných optimalizačných problémov. Má niekoľko reálnych využití, ako napríklad testovanie čipov (sysem-on-chip testing)</w:t>
-      </w:r>
-      <w:r>
-        <w:t>, riešenie viacerých prístupov na jednej frekvencii pomocou rozdelenia signálu na viaceré časové sloty (area of satellite-switched time-division multiple access), výpočty vlnových dĺžok v optických sieťach a tak ďalej.</w:t>
+        <w:t>Tento problém je jeden z najznámejších komplexných optimalizačných problémov. Má niekoľko reálnych využití, ako napríklad testovanie čipov (</w:t>
+      </w:r>
+      <w:proofErr w:type="spellStart"/>
+      <w:r>
+        <w:t>sysem</w:t>
+      </w:r>
+      <w:proofErr w:type="spellEnd"/>
+      <w:r>
+        <w:t>-on-</w:t>
+      </w:r>
+      <w:proofErr w:type="spellStart"/>
+      <w:r>
+        <w:t>chip</w:t>
+      </w:r>
+      <w:proofErr w:type="spellEnd"/>
+      <w:r>
+        <w:t xml:space="preserve"> </w:t>
+      </w:r>
+      <w:proofErr w:type="spellStart"/>
+      <w:r>
+        <w:t>testing</w:t>
+      </w:r>
+      <w:proofErr w:type="spellEnd"/>
+      <w:r>
+        <w:t>)</w:t>
+      </w:r>
+      <w:r>
+        <w:t>, riešenie viacerých prístupov na jednej frekvencii pomocou rozdelenia signálu na viaceré časové sloty (</w:t>
+      </w:r>
+      <w:proofErr w:type="spellStart"/>
+      <w:r>
+        <w:t>area</w:t>
+      </w:r>
+      <w:proofErr w:type="spellEnd"/>
+      <w:r>
+        <w:t xml:space="preserve"> of </w:t>
+      </w:r>
+      <w:proofErr w:type="spellStart"/>
+      <w:r>
+        <w:t>satellite-switched</w:t>
+      </w:r>
+      <w:proofErr w:type="spellEnd"/>
+      <w:r>
+        <w:t xml:space="preserve"> </w:t>
+      </w:r>
+      <w:proofErr w:type="spellStart"/>
+      <w:r>
+        <w:t>time-division</w:t>
+      </w:r>
+      <w:proofErr w:type="spellEnd"/>
+      <w:r>
+        <w:t xml:space="preserve"> </w:t>
+      </w:r>
+      <w:proofErr w:type="spellStart"/>
+      <w:r>
+        <w:t>multiple</w:t>
+      </w:r>
+      <w:proofErr w:type="spellEnd"/>
+      <w:r>
+        <w:t xml:space="preserve"> </w:t>
+      </w:r>
+      <w:proofErr w:type="spellStart"/>
+      <w:r>
+        <w:t>access</w:t>
+      </w:r>
+      <w:proofErr w:type="spellEnd"/>
+      <w:r>
+        <w:t>), výpočty vlnových dĺžok v optických sieťach a tak ďalej.</w:t>
       </w:r>
     </w:p>
     <w:p>
@@ -7339,6 +8803,7 @@
       <w:r>
         <w:br/>
       </w:r>
+      <w:proofErr w:type="spellStart"/>
       <w:r>
         <w:rPr>
           <w:i/>
@@ -7354,6 +8819,7 @@
         </w:rPr>
         <w:t>i</w:t>
       </w:r>
+      <w:proofErr w:type="spellEnd"/>
       <w:r>
         <w:rPr>
           <w:i/>
@@ -7375,13 +8841,23 @@
         </w:rPr>
         <w:t>(</w:t>
       </w:r>
-      <w:r>
-        <w:rPr>
-          <w:i/>
-          <w:iCs/>
-          <w:lang w:val="en-US"/>
-        </w:rPr>
-        <w:t xml:space="preserve">i </w:t>
+      <w:proofErr w:type="spellStart"/>
+      <w:r>
+        <w:rPr>
+          <w:i/>
+          <w:iCs/>
+          <w:lang w:val="en-US"/>
+        </w:rPr>
+        <w:t>i</w:t>
+      </w:r>
+      <w:proofErr w:type="spellEnd"/>
+      <w:r>
+        <w:rPr>
+          <w:i/>
+          <w:iCs/>
+          <w:lang w:val="en-US"/>
+        </w:rPr>
+        <w:t xml:space="preserve"> </w:t>
       </w:r>
       <w:r>
         <w:rPr>
@@ -7513,7 +8989,16 @@
           <w:iCs/>
           <w:lang w:val="en-US"/>
         </w:rPr>
-        <w:t>, …, o</w:t>
+        <w:t xml:space="preserve">, …, </w:t>
+      </w:r>
+      <w:proofErr w:type="spellStart"/>
+      <w:r>
+        <w:rPr>
+          <w:i/>
+          <w:iCs/>
+          <w:lang w:val="en-US"/>
+        </w:rPr>
+        <w:t>o</w:t>
       </w:r>
       <w:r>
         <w:rPr>
@@ -7524,15 +9009,22 @@
         </w:rPr>
         <w:t>im</w:t>
       </w:r>
+      <w:proofErr w:type="spellEnd"/>
       <w:r>
         <w:rPr>
           <w:lang w:val="en-US"/>
         </w:rPr>
         <w:t>}, a ka</w:t>
       </w:r>
-      <w:r>
-        <w:t xml:space="preserve">ždá operácia </w:t>
-      </w:r>
+      <w:proofErr w:type="spellStart"/>
+      <w:r>
+        <w:t>ždá</w:t>
+      </w:r>
+      <w:proofErr w:type="spellEnd"/>
+      <w:r>
+        <w:t xml:space="preserve"> operácia </w:t>
+      </w:r>
+      <w:proofErr w:type="spellStart"/>
       <w:r>
         <w:rPr>
           <w:i/>
@@ -7548,6 +9040,7 @@
         </w:rPr>
         <w:t>ij</w:t>
       </w:r>
+      <w:proofErr w:type="spellEnd"/>
       <w:r>
         <w:t xml:space="preserve"> </w:t>
       </w:r>
@@ -7557,6 +9050,7 @@
         </w:rPr>
         <w:t>= (</w:t>
       </w:r>
+      <w:proofErr w:type="spellStart"/>
       <w:r>
         <w:rPr>
           <w:i/>
@@ -7574,13 +9068,23 @@
         </w:rPr>
         <w:t>ij</w:t>
       </w:r>
-      <w:r>
-        <w:rPr>
-          <w:i/>
-          <w:iCs/>
-          <w:lang w:val="en-US"/>
-        </w:rPr>
-        <w:t>, t</w:t>
+      <w:proofErr w:type="spellEnd"/>
+      <w:r>
+        <w:rPr>
+          <w:i/>
+          <w:iCs/>
+          <w:lang w:val="en-US"/>
+        </w:rPr>
+        <w:t xml:space="preserve">, </w:t>
+      </w:r>
+      <w:proofErr w:type="spellStart"/>
+      <w:r>
+        <w:rPr>
+          <w:i/>
+          <w:iCs/>
+          <w:lang w:val="en-US"/>
+        </w:rPr>
+        <w:t>t</w:t>
       </w:r>
       <w:r>
         <w:rPr>
@@ -7591,6 +9095,7 @@
         </w:rPr>
         <w:t>ij</w:t>
       </w:r>
+      <w:proofErr w:type="spellEnd"/>
       <w:r>
         <w:rPr>
           <w:lang w:val="en-US"/>
@@ -7638,6 +9143,7 @@
       <w:r>
         <w:t xml:space="preserve">má byť vykonaná na stroji </w:t>
       </w:r>
+      <w:proofErr w:type="spellStart"/>
       <w:r>
         <w:rPr>
           <w:i/>
@@ -7653,6 +9159,7 @@
         </w:rPr>
         <w:t>j</w:t>
       </w:r>
+      <w:proofErr w:type="spellEnd"/>
       <w:r>
         <w:rPr>
           <w:i/>
@@ -7710,6 +9217,7 @@
       <w:r>
         <w:t xml:space="preserve">stanovenom čase </w:t>
       </w:r>
+      <w:proofErr w:type="spellStart"/>
       <w:r>
         <w:rPr>
           <w:i/>
@@ -7725,6 +9233,7 @@
         </w:rPr>
         <w:t>ij</w:t>
       </w:r>
+      <w:proofErr w:type="spellEnd"/>
       <w:r>
         <w:t xml:space="preserve">. </w:t>
       </w:r>
@@ -7909,8 +9418,77 @@
       <w:pPr>
         <w:ind w:left="567" w:hanging="567"/>
       </w:pPr>
-      <w:r>
-        <w:t>Bozorg-Haddad, O. (Ed.). (2018). Advanced optimization by nature-inspired algorithms (Vol. 720). Singapore: Springer.</w:t>
+      <w:proofErr w:type="spellStart"/>
+      <w:r>
+        <w:t>Bozorg-Haddad</w:t>
+      </w:r>
+      <w:proofErr w:type="spellEnd"/>
+      <w:r>
+        <w:t>, O. (</w:t>
+      </w:r>
+      <w:proofErr w:type="spellStart"/>
+      <w:r>
+        <w:t>Ed</w:t>
+      </w:r>
+      <w:proofErr w:type="spellEnd"/>
+      <w:r>
+        <w:t>.). (2018). </w:t>
+      </w:r>
+      <w:proofErr w:type="spellStart"/>
+      <w:r>
+        <w:t>Advanced</w:t>
+      </w:r>
+      <w:proofErr w:type="spellEnd"/>
+      <w:r>
+        <w:t xml:space="preserve"> </w:t>
+      </w:r>
+      <w:proofErr w:type="spellStart"/>
+      <w:r>
+        <w:t>optimization</w:t>
+      </w:r>
+      <w:proofErr w:type="spellEnd"/>
+      <w:r>
+        <w:t xml:space="preserve"> by </w:t>
+      </w:r>
+      <w:proofErr w:type="spellStart"/>
+      <w:r>
+        <w:t>nature-inspired</w:t>
+      </w:r>
+      <w:proofErr w:type="spellEnd"/>
+      <w:r>
+        <w:t xml:space="preserve"> </w:t>
+      </w:r>
+      <w:proofErr w:type="spellStart"/>
+      <w:r>
+        <w:t>algorithms</w:t>
+      </w:r>
+      <w:proofErr w:type="spellEnd"/>
+      <w:r>
+        <w:t> (</w:t>
+      </w:r>
+      <w:proofErr w:type="spellStart"/>
+      <w:r>
+        <w:t>Vol</w:t>
+      </w:r>
+      <w:proofErr w:type="spellEnd"/>
+      <w:r>
+        <w:t xml:space="preserve">. 720). </w:t>
+      </w:r>
+      <w:proofErr w:type="spellStart"/>
+      <w:r>
+        <w:t>Singapore</w:t>
+      </w:r>
+      <w:proofErr w:type="spellEnd"/>
+      <w:r>
+        <w:t xml:space="preserve">: </w:t>
+      </w:r>
+      <w:proofErr w:type="spellStart"/>
+      <w:r>
+        <w:t>Springer</w:t>
+      </w:r>
+      <w:proofErr w:type="spellEnd"/>
+      <w:r>
+        <w:t>.</w:t>
       </w:r>
     </w:p>
     <w:p>
@@ -7918,7 +9496,71 @@
         <w:ind w:left="567" w:hanging="567"/>
       </w:pPr>
       <w:r>
-        <w:t xml:space="preserve">Chu, Shu-Chuan &amp; Tsai, Pei-Wei &amp; Pan, Jeng-Shyang. (2006). Cat Swarm Optimization. </w:t>
+        <w:t xml:space="preserve">Chu, </w:t>
+      </w:r>
+      <w:proofErr w:type="spellStart"/>
+      <w:r>
+        <w:t>Shu-Chuan</w:t>
+      </w:r>
+      <w:proofErr w:type="spellEnd"/>
+      <w:r>
+        <w:t xml:space="preserve"> &amp; </w:t>
+      </w:r>
+      <w:proofErr w:type="spellStart"/>
+      <w:r>
+        <w:t>Tsai</w:t>
+      </w:r>
+      <w:proofErr w:type="spellEnd"/>
+      <w:r>
+        <w:t xml:space="preserve">, </w:t>
+      </w:r>
+      <w:proofErr w:type="spellStart"/>
+      <w:r>
+        <w:t>Pei-Wei</w:t>
+      </w:r>
+      <w:proofErr w:type="spellEnd"/>
+      <w:r>
+        <w:t xml:space="preserve"> &amp; </w:t>
+      </w:r>
+      <w:proofErr w:type="spellStart"/>
+      <w:r>
+        <w:t>Pan</w:t>
+      </w:r>
+      <w:proofErr w:type="spellEnd"/>
+      <w:r>
+        <w:t xml:space="preserve">, </w:t>
+      </w:r>
+      <w:proofErr w:type="spellStart"/>
+      <w:r>
+        <w:t>Jeng-Shyang</w:t>
+      </w:r>
+      <w:proofErr w:type="spellEnd"/>
+      <w:r>
+        <w:t xml:space="preserve">. (2006). </w:t>
+      </w:r>
+      <w:proofErr w:type="spellStart"/>
+      <w:r>
+        <w:t>Cat</w:t>
+      </w:r>
+      <w:proofErr w:type="spellEnd"/>
+      <w:r>
+        <w:t xml:space="preserve"> </w:t>
+      </w:r>
+      <w:proofErr w:type="spellStart"/>
+      <w:r>
+        <w:t>Swarm</w:t>
+      </w:r>
+      <w:proofErr w:type="spellEnd"/>
+      <w:r>
+        <w:t xml:space="preserve"> </w:t>
+      </w:r>
+      <w:proofErr w:type="spellStart"/>
+      <w:r>
+        <w:t>Optimization</w:t>
+      </w:r>
+      <w:proofErr w:type="spellEnd"/>
+      <w:r>
+        <w:t xml:space="preserve">. </w:t>
       </w:r>
       <w:r>
         <w:br/>
@@ -7944,8 +9586,125 @@
       <w:pPr>
         <w:ind w:left="567" w:hanging="567"/>
       </w:pPr>
-      <w:r>
-        <w:t xml:space="preserve">Bouzidi, A., Riffi, M.E. &amp; Barkatou, M. Cat swarm optimization for solving the open shop scheduling problem. J Ind Eng Int 15, 367–378 (2019). </w:t>
+      <w:proofErr w:type="spellStart"/>
+      <w:r>
+        <w:t>Bouzidi</w:t>
+      </w:r>
+      <w:proofErr w:type="spellEnd"/>
+      <w:r>
+        <w:t xml:space="preserve">, A., </w:t>
+      </w:r>
+      <w:proofErr w:type="spellStart"/>
+      <w:r>
+        <w:t>Riffi</w:t>
+      </w:r>
+      <w:proofErr w:type="spellEnd"/>
+      <w:r>
+        <w:t xml:space="preserve">, M.E. &amp; </w:t>
+      </w:r>
+      <w:proofErr w:type="spellStart"/>
+      <w:r>
+        <w:t>Barkatou</w:t>
+      </w:r>
+      <w:proofErr w:type="spellEnd"/>
+      <w:r>
+        <w:t xml:space="preserve">, M. </w:t>
+      </w:r>
+      <w:proofErr w:type="spellStart"/>
+      <w:r>
+        <w:t>Cat</w:t>
+      </w:r>
+      <w:proofErr w:type="spellEnd"/>
+      <w:r>
+        <w:t xml:space="preserve"> </w:t>
+      </w:r>
+      <w:proofErr w:type="spellStart"/>
+      <w:r>
+        <w:t>swarm</w:t>
+      </w:r>
+      <w:proofErr w:type="spellEnd"/>
+      <w:r>
+        <w:t xml:space="preserve"> </w:t>
+      </w:r>
+      <w:proofErr w:type="spellStart"/>
+      <w:r>
+        <w:t>optimization</w:t>
+      </w:r>
+      <w:proofErr w:type="spellEnd"/>
+      <w:r>
+        <w:t xml:space="preserve"> </w:t>
+      </w:r>
+      <w:proofErr w:type="spellStart"/>
+      <w:r>
+        <w:t>for</w:t>
+      </w:r>
+      <w:proofErr w:type="spellEnd"/>
+      <w:r>
+        <w:t xml:space="preserve"> </w:t>
+      </w:r>
+      <w:proofErr w:type="spellStart"/>
+      <w:r>
+        <w:t>solving</w:t>
+      </w:r>
+      <w:proofErr w:type="spellEnd"/>
+      <w:r>
+        <w:t xml:space="preserve"> </w:t>
+      </w:r>
+      <w:proofErr w:type="spellStart"/>
+      <w:r>
+        <w:t>the</w:t>
+      </w:r>
+      <w:proofErr w:type="spellEnd"/>
+      <w:r>
+        <w:t xml:space="preserve"> </w:t>
+      </w:r>
+      <w:proofErr w:type="spellStart"/>
+      <w:r>
+        <w:t>open</w:t>
+      </w:r>
+      <w:proofErr w:type="spellEnd"/>
+      <w:r>
+        <w:t xml:space="preserve"> </w:t>
+      </w:r>
+      <w:proofErr w:type="spellStart"/>
+      <w:r>
+        <w:t>shop</w:t>
+      </w:r>
+      <w:proofErr w:type="spellEnd"/>
+      <w:r>
+        <w:t xml:space="preserve"> </w:t>
+      </w:r>
+      <w:proofErr w:type="spellStart"/>
+      <w:r>
+        <w:t>scheduling</w:t>
+      </w:r>
+      <w:proofErr w:type="spellEnd"/>
+      <w:r>
+        <w:t xml:space="preserve"> </w:t>
+      </w:r>
+      <w:proofErr w:type="spellStart"/>
+      <w:r>
+        <w:t>problem</w:t>
+      </w:r>
+      <w:proofErr w:type="spellEnd"/>
+      <w:r>
+        <w:t xml:space="preserve">. J Ind </w:t>
+      </w:r>
+      <w:proofErr w:type="spellStart"/>
+      <w:r>
+        <w:t>Eng</w:t>
+      </w:r>
+      <w:proofErr w:type="spellEnd"/>
+      <w:r>
+        <w:t xml:space="preserve"> </w:t>
+      </w:r>
+      <w:proofErr w:type="spellStart"/>
+      <w:r>
+        <w:t>Int</w:t>
+      </w:r>
+      <w:proofErr w:type="spellEnd"/>
+      <w:r>
+        <w:t xml:space="preserve"> 15, 367–378 (2019). </w:t>
       </w:r>
       <w:hyperlink r:id="rId10" w:history="1">
         <w:r>

</xml_diff>